<commit_message>
Added additional questions to Prof. Federer
</commit_message>
<xml_diff>
--- a/SQ Projekt 9.docx
+++ b/SQ Projekt 9.docx
@@ -11,31 +11,69 @@
       </w:r>
       <w:r>
         <w:br/>
-        <w:t>Zusammenfassung Titanium Graphical Library:</w:t>
+        <w:t xml:space="preserve">Zusammenfassung Titanium </w:t>
+      </w:r>
+      <w:proofErr w:type="spellStart"/>
+      <w:r>
+        <w:t>Graphical</w:t>
+      </w:r>
+      <w:proofErr w:type="spellEnd"/>
+      <w:r>
+        <w:t xml:space="preserve"> Library:</w:t>
       </w:r>
     </w:p>
     <w:p/>
     <w:p>
-      <w:r>
-        <w:rPr>
-          <w:lang w:val="en-US"/>
-        </w:rPr>
-        <w:t>TiGL, or the Titanium Graphical Library, is a software library primarily used for the parametric modeling and design of aircraft wings. It provides a set of tools and functions that allow engineers and designers to create, modify, and analyze complex wing geometries. TiGL is particularly useful in the aerospace industry for tasks such as aerodynamic analysis, structural design, and overall aircraft performance optimization. It's like a digital toolbox for crafting the wings of the future!</w:t>
-      </w:r>
-      <w:r>
-        <w:rPr>
-          <w:lang w:val="en-US"/>
-        </w:rPr>
-        <w:br/>
-      </w:r>
-      <w:r>
-        <w:rPr>
-          <w:lang w:val="en-US"/>
-        </w:rPr>
-        <w:br/>
-      </w:r>
-      <w:r>
-        <w:t>Features TiGL:</w:t>
+      <w:proofErr w:type="spellStart"/>
+      <w:r>
+        <w:rPr>
+          <w:lang w:val="en-US"/>
+        </w:rPr>
+        <w:t>TiGL</w:t>
+      </w:r>
+      <w:proofErr w:type="spellEnd"/>
+      <w:r>
+        <w:rPr>
+          <w:lang w:val="en-US"/>
+        </w:rPr>
+        <w:t xml:space="preserve">, or the Titanium Graphical Library, is a software library primarily used for the parametric modeling and design of aircraft wings. It provides a set of tools and functions that allow engineers and designers to create, modify, and analyze complex wing geometries. </w:t>
+      </w:r>
+      <w:proofErr w:type="spellStart"/>
+      <w:r>
+        <w:rPr>
+          <w:lang w:val="en-US"/>
+        </w:rPr>
+        <w:t>TiGL</w:t>
+      </w:r>
+      <w:proofErr w:type="spellEnd"/>
+      <w:r>
+        <w:rPr>
+          <w:lang w:val="en-US"/>
+        </w:rPr>
+        <w:t xml:space="preserve"> is particularly useful in the aerospace industry for tasks such as aerodynamic analysis, structural design, and overall aircraft performance optimization. It's like a digital toolbox for crafting the wings of the future!</w:t>
+      </w:r>
+      <w:r>
+        <w:rPr>
+          <w:lang w:val="en-US"/>
+        </w:rPr>
+        <w:br/>
+      </w:r>
+      <w:r>
+        <w:rPr>
+          <w:lang w:val="en-US"/>
+        </w:rPr>
+        <w:br/>
+      </w:r>
+      <w:r>
+        <w:t xml:space="preserve">Features </w:t>
+      </w:r>
+      <w:proofErr w:type="spellStart"/>
+      <w:r>
+        <w:t>TiGL</w:t>
+      </w:r>
+      <w:proofErr w:type="spellEnd"/>
+      <w:r>
+        <w:t>:</w:t>
       </w:r>
     </w:p>
     <w:p/>
@@ -46,17 +84,19 @@
           <w:lang w:val="en-US"/>
         </w:rPr>
       </w:pPr>
-      <w:r>
-        <w:rPr>
-          <w:lang w:val="en-US"/>
-        </w:rPr>
-        <w:t>T</w:t>
-      </w:r>
-      <w:r>
-        <w:rPr>
-          <w:lang w:val="en-US"/>
-        </w:rPr>
-        <w:t>iGL comes with a range of features that make it a powerful tool for aircraft design.</w:t>
+      <w:proofErr w:type="spellStart"/>
+      <w:r>
+        <w:rPr>
+          <w:lang w:val="en-US"/>
+        </w:rPr>
+        <w:t>TiGL</w:t>
+      </w:r>
+      <w:proofErr w:type="spellEnd"/>
+      <w:r>
+        <w:rPr>
+          <w:lang w:val="en-US"/>
+        </w:rPr>
+        <w:t xml:space="preserve"> comes with a range of features that make it a powerful tool for aircraft design.</w:t>
       </w:r>
       <w:r>
         <w:rPr>
@@ -88,7 +128,21 @@
         <w:rPr>
           <w:lang w:val="en-US"/>
         </w:rPr>
-        <w:t xml:space="preserve"> TiGL allows users to create and manipulate wing geometries using parameters. This means you can define the characteristics of a wing (like span, sweep, dihedral, etc.) through variables, making it easier to explore various design options.</w:t>
+        <w:t xml:space="preserve"> </w:t>
+      </w:r>
+      <w:proofErr w:type="spellStart"/>
+      <w:r>
+        <w:rPr>
+          <w:lang w:val="en-US"/>
+        </w:rPr>
+        <w:t>TiGL</w:t>
+      </w:r>
+      <w:proofErr w:type="spellEnd"/>
+      <w:r>
+        <w:rPr>
+          <w:lang w:val="en-US"/>
+        </w:rPr>
+        <w:t xml:space="preserve"> allows users to create and manipulate wing geometries using parameters. This means you can define the characteristics of a wing (like span, sweep, dihedral, etc.) through variables, making it easier to explore various design options.</w:t>
       </w:r>
     </w:p>
     <w:p>
@@ -138,7 +192,21 @@
         <w:rPr>
           <w:lang w:val="en-US"/>
         </w:rPr>
-        <w:t xml:space="preserve"> TiGL is often integrated with Computer-Aided Design (CAD) software. This enables seamless collaboration between different stages of the design process. Users can export or import wing geometries to and from CAD tools.</w:t>
+        <w:t xml:space="preserve"> </w:t>
+      </w:r>
+      <w:proofErr w:type="spellStart"/>
+      <w:r>
+        <w:rPr>
+          <w:lang w:val="en-US"/>
+        </w:rPr>
+        <w:t>TiGL</w:t>
+      </w:r>
+      <w:proofErr w:type="spellEnd"/>
+      <w:r>
+        <w:rPr>
+          <w:lang w:val="en-US"/>
+        </w:rPr>
+        <w:t xml:space="preserve"> is often integrated with Computer-Aided Design (CAD) software. This enables seamless collaboration between different stages of the design process. Users can export or import wing geometries to and from CAD tools.</w:t>
       </w:r>
     </w:p>
     <w:p>
@@ -188,7 +256,21 @@
         <w:rPr>
           <w:lang w:val="en-US"/>
         </w:rPr>
-        <w:t xml:space="preserve"> TiGL can assist in structural analysis, evaluating how well a wing design can withstand various loads and stresses. This is crucial for ensuring the safety and reliability of the aircraft.</w:t>
+        <w:t xml:space="preserve"> </w:t>
+      </w:r>
+      <w:proofErr w:type="spellStart"/>
+      <w:r>
+        <w:rPr>
+          <w:lang w:val="en-US"/>
+        </w:rPr>
+        <w:t>TiGL</w:t>
+      </w:r>
+      <w:proofErr w:type="spellEnd"/>
+      <w:r>
+        <w:rPr>
+          <w:lang w:val="en-US"/>
+        </w:rPr>
+        <w:t xml:space="preserve"> can assist in structural analysis, evaluating how well a wing design can withstand various loads and stresses. This is crucial for ensuring the safety and reliability of the aircraft.</w:t>
       </w:r>
     </w:p>
     <w:p>
@@ -213,7 +295,21 @@
         <w:rPr>
           <w:lang w:val="en-US"/>
         </w:rPr>
-        <w:t xml:space="preserve"> Generating a mesh is a crucial step in numerical simulations. TiGL facilitates the creation of computational meshes for finite element analysis, which is used in structural and aerodynamic simulations.</w:t>
+        <w:t xml:space="preserve"> Generating a mesh is a crucial step in numerical simulations. </w:t>
+      </w:r>
+      <w:proofErr w:type="spellStart"/>
+      <w:r>
+        <w:rPr>
+          <w:lang w:val="en-US"/>
+        </w:rPr>
+        <w:t>TiGL</w:t>
+      </w:r>
+      <w:proofErr w:type="spellEnd"/>
+      <w:r>
+        <w:rPr>
+          <w:lang w:val="en-US"/>
+        </w:rPr>
+        <w:t xml:space="preserve"> facilitates the creation of computational meshes for finite element analysis, which is used in structural and aerodynamic simulations.</w:t>
       </w:r>
     </w:p>
     <w:p>
@@ -235,10 +331,64 @@
         <w:rPr>
           <w:lang w:val="en-US"/>
         </w:rPr>
-        <w:t xml:space="preserve"> TiGL supports various data formats for exchanging information with other engineering tools. </w:t>
-      </w:r>
-      <w:r>
-        <w:t>This interoperability is essential for a comprehensive design workflow.</w:t>
+        <w:t xml:space="preserve"> </w:t>
+      </w:r>
+      <w:proofErr w:type="spellStart"/>
+      <w:r>
+        <w:rPr>
+          <w:lang w:val="en-US"/>
+        </w:rPr>
+        <w:t>TiGL</w:t>
+      </w:r>
+      <w:proofErr w:type="spellEnd"/>
+      <w:r>
+        <w:rPr>
+          <w:lang w:val="en-US"/>
+        </w:rPr>
+        <w:t xml:space="preserve"> supports various data formats for exchanging information with other engineering tools. </w:t>
+      </w:r>
+      <w:r>
+        <w:t xml:space="preserve">This </w:t>
+      </w:r>
+      <w:proofErr w:type="spellStart"/>
+      <w:r>
+        <w:t>interoperability</w:t>
+      </w:r>
+      <w:proofErr w:type="spellEnd"/>
+      <w:r>
+        <w:t xml:space="preserve"> </w:t>
+      </w:r>
+      <w:proofErr w:type="spellStart"/>
+      <w:r>
+        <w:t>is</w:t>
+      </w:r>
+      <w:proofErr w:type="spellEnd"/>
+      <w:r>
+        <w:t xml:space="preserve"> essential </w:t>
+      </w:r>
+      <w:proofErr w:type="spellStart"/>
+      <w:r>
+        <w:t>for</w:t>
+      </w:r>
+      <w:proofErr w:type="spellEnd"/>
+      <w:r>
+        <w:t xml:space="preserve"> a </w:t>
+      </w:r>
+      <w:proofErr w:type="spellStart"/>
+      <w:r>
+        <w:t>comprehensive</w:t>
+      </w:r>
+      <w:proofErr w:type="spellEnd"/>
+      <w:r>
+        <w:t xml:space="preserve"> design </w:t>
+      </w:r>
+      <w:proofErr w:type="spellStart"/>
+      <w:r>
+        <w:t>workflow</w:t>
+      </w:r>
+      <w:proofErr w:type="spellEnd"/>
+      <w:r>
+        <w:t>.</w:t>
       </w:r>
     </w:p>
     <w:p>
@@ -326,45 +476,87 @@
           <w:lang w:val="en-US"/>
         </w:rPr>
         <w:lastRenderedPageBreak/>
-        <w:t>Example on how to test TiGL with Model-based testing:</w:t>
-      </w:r>
-      <w:r>
-        <w:rPr>
-          <w:lang w:val="en-US"/>
-        </w:rPr>
-        <w:br/>
-      </w:r>
-    </w:p>
-    <w:p>
-      <w:pPr>
-        <w:rPr>
-          <w:lang w:val="en-US"/>
-        </w:rPr>
-      </w:pPr>
-      <w:r>
-        <w:rPr>
-          <w:lang w:val="en-US"/>
-        </w:rPr>
-        <w:t>Model-based testing (MBT) is a systematic testing approach where a model of the system under test is used to design and execute tests. In the case of TiGL, you could create a model that represents the expected behavior and specifications of the software, and then generate test cases based on that model.</w:t>
-      </w:r>
-      <w:r>
-        <w:rPr>
-          <w:lang w:val="en-US"/>
-        </w:rPr>
-        <w:br/>
-      </w:r>
-    </w:p>
-    <w:p>
-      <w:pPr>
-        <w:rPr>
-          <w:lang w:val="en-US"/>
-        </w:rPr>
-      </w:pPr>
-      <w:r>
-        <w:rPr>
-          <w:lang w:val="en-US"/>
-        </w:rPr>
-        <w:t>Here's a simplified approach to model-based testing for TiGL:</w:t>
+        <w:t xml:space="preserve">Example on how to test </w:t>
+      </w:r>
+      <w:proofErr w:type="spellStart"/>
+      <w:r>
+        <w:rPr>
+          <w:lang w:val="en-US"/>
+        </w:rPr>
+        <w:t>TiGL</w:t>
+      </w:r>
+      <w:proofErr w:type="spellEnd"/>
+      <w:r>
+        <w:rPr>
+          <w:lang w:val="en-US"/>
+        </w:rPr>
+        <w:t xml:space="preserve"> with Model-based testing:</w:t>
+      </w:r>
+      <w:r>
+        <w:rPr>
+          <w:lang w:val="en-US"/>
+        </w:rPr>
+        <w:br/>
+      </w:r>
+    </w:p>
+    <w:p>
+      <w:pPr>
+        <w:rPr>
+          <w:lang w:val="en-US"/>
+        </w:rPr>
+      </w:pPr>
+      <w:r>
+        <w:rPr>
+          <w:lang w:val="en-US"/>
+        </w:rPr>
+        <w:t xml:space="preserve">Model-based testing (MBT) is a systematic testing approach where a model of the system under test is used to design and execute tests. In the case of </w:t>
+      </w:r>
+      <w:proofErr w:type="spellStart"/>
+      <w:r>
+        <w:rPr>
+          <w:lang w:val="en-US"/>
+        </w:rPr>
+        <w:t>TiGL</w:t>
+      </w:r>
+      <w:proofErr w:type="spellEnd"/>
+      <w:r>
+        <w:rPr>
+          <w:lang w:val="en-US"/>
+        </w:rPr>
+        <w:t>, you could create a model that represents the expected behavior and specifications of the software, and then generate test cases based on that model.</w:t>
+      </w:r>
+      <w:r>
+        <w:rPr>
+          <w:lang w:val="en-US"/>
+        </w:rPr>
+        <w:br/>
+      </w:r>
+    </w:p>
+    <w:p>
+      <w:pPr>
+        <w:rPr>
+          <w:lang w:val="en-US"/>
+        </w:rPr>
+      </w:pPr>
+      <w:r>
+        <w:rPr>
+          <w:lang w:val="en-US"/>
+        </w:rPr>
+        <w:t xml:space="preserve">Here's a simplified approach to model-based testing for </w:t>
+      </w:r>
+      <w:proofErr w:type="spellStart"/>
+      <w:r>
+        <w:rPr>
+          <w:lang w:val="en-US"/>
+        </w:rPr>
+        <w:t>TiGL</w:t>
+      </w:r>
+      <w:proofErr w:type="spellEnd"/>
+      <w:r>
+        <w:rPr>
+          <w:lang w:val="en-US"/>
+        </w:rPr>
+        <w:t>:</w:t>
       </w:r>
     </w:p>
     <w:p>
@@ -389,7 +581,21 @@
         <w:rPr>
           <w:lang w:val="en-US"/>
         </w:rPr>
-        <w:t xml:space="preserve"> Create a model that captures the different states and transitions within TiGL. This could include states like "Parameter Definition," "Geometry Generation," "Aerodynamic Analysis," etc. Define how the software should behave in each of these states and the possible transitions between them.</w:t>
+        <w:t xml:space="preserve"> Create a model that captures the different states and transitions within </w:t>
+      </w:r>
+      <w:proofErr w:type="spellStart"/>
+      <w:r>
+        <w:rPr>
+          <w:lang w:val="en-US"/>
+        </w:rPr>
+        <w:t>TiGL</w:t>
+      </w:r>
+      <w:proofErr w:type="spellEnd"/>
+      <w:r>
+        <w:rPr>
+          <w:lang w:val="en-US"/>
+        </w:rPr>
+        <w:t>. This could include states like "Parameter Definition," "Geometry Generation," "Aerodynamic Analysis," etc. Define how the software should behave in each of these states and the possible transitions between them.</w:t>
       </w:r>
     </w:p>
     <w:p>
@@ -414,7 +620,21 @@
         <w:rPr>
           <w:lang w:val="en-US"/>
         </w:rPr>
-        <w:t xml:space="preserve"> Based on the model, identify various test scenarios that cover different aspects of TiGL's functionality. This could include testing different parameter combinations, assessing the software's response to extreme values, and ensuring proper integration with CAD software.</w:t>
+        <w:t xml:space="preserve"> Based on the model, identify various test scenarios that cover different aspects of </w:t>
+      </w:r>
+      <w:proofErr w:type="spellStart"/>
+      <w:r>
+        <w:rPr>
+          <w:lang w:val="en-US"/>
+        </w:rPr>
+        <w:t>TiGL's</w:t>
+      </w:r>
+      <w:proofErr w:type="spellEnd"/>
+      <w:r>
+        <w:rPr>
+          <w:lang w:val="en-US"/>
+        </w:rPr>
+        <w:t xml:space="preserve"> functionality. This could include testing different parameter combinations, assessing the software's response to extreme values, and ensuring proper integration with CAD software.</w:t>
       </w:r>
     </w:p>
     <w:p>
@@ -464,7 +684,21 @@
         <w:rPr>
           <w:lang w:val="en-US"/>
         </w:rPr>
-        <w:t xml:space="preserve"> Run the generated test cases on the actual TiGL software. Observe how the software behaves in response to the inputs and check if it adheres to the expected behavior defined in the model.</w:t>
+        <w:t xml:space="preserve"> Run the generated test cases on the actual </w:t>
+      </w:r>
+      <w:proofErr w:type="spellStart"/>
+      <w:r>
+        <w:rPr>
+          <w:lang w:val="en-US"/>
+        </w:rPr>
+        <w:t>TiGL</w:t>
+      </w:r>
+      <w:proofErr w:type="spellEnd"/>
+      <w:r>
+        <w:rPr>
+          <w:lang w:val="en-US"/>
+        </w:rPr>
+        <w:t xml:space="preserve"> software. Observe how the software behaves in response to the inputs and check if it adheres to the expected behavior defined in the model.</w:t>
       </w:r>
     </w:p>
     <w:p>
@@ -594,7 +828,21 @@
         <w:rPr>
           <w:lang w:val="en-US"/>
         </w:rPr>
-        <w:t>pecific example for model-based testing in the context of TiGL.</w:t>
+        <w:t xml:space="preserve">pecific example for model-based testing in the context of </w:t>
+      </w:r>
+      <w:proofErr w:type="spellStart"/>
+      <w:r>
+        <w:rPr>
+          <w:lang w:val="en-US"/>
+        </w:rPr>
+        <w:t>TiGL</w:t>
+      </w:r>
+      <w:proofErr w:type="spellEnd"/>
+      <w:r>
+        <w:rPr>
+          <w:lang w:val="en-US"/>
+        </w:rPr>
+        <w:t>.</w:t>
       </w:r>
       <w:r>
         <w:rPr>
@@ -621,11 +869,15 @@
     <w:p>
       <w:pPr>
         <w:ind w:left="720"/>
-      </w:pPr>
-      <w:r>
-        <w:rPr>
-          <w:b/>
-          <w:bCs/>
+        <w:rPr>
+          <w:lang w:val="en-US"/>
+        </w:rPr>
+      </w:pPr>
+      <w:r>
+        <w:rPr>
+          <w:b/>
+          <w:bCs/>
+          <w:lang w:val="en-US"/>
         </w:rPr>
         <w:t>Model Definition:</w:t>
       </w:r>
@@ -665,11 +917,33 @@
           <w:lang w:val="en-US"/>
         </w:rPr>
       </w:pPr>
-      <w:r>
-        <w:rPr>
-          <w:lang w:val="en-US"/>
-        </w:rPr>
-        <w:t>TiGL allows users to define parameters like wing span, sweep angle, and dihedral angle.</w:t>
+      <w:proofErr w:type="spellStart"/>
+      <w:r>
+        <w:rPr>
+          <w:lang w:val="en-US"/>
+        </w:rPr>
+        <w:t>TiGL</w:t>
+      </w:r>
+      <w:proofErr w:type="spellEnd"/>
+      <w:r>
+        <w:rPr>
+          <w:lang w:val="en-US"/>
+        </w:rPr>
+        <w:t xml:space="preserve"> allows users to define parameters like </w:t>
+      </w:r>
+      <w:proofErr w:type="gramStart"/>
+      <w:r>
+        <w:rPr>
+          <w:lang w:val="en-US"/>
+        </w:rPr>
+        <w:t>wing span</w:t>
+      </w:r>
+      <w:proofErr w:type="gramEnd"/>
+      <w:r>
+        <w:rPr>
+          <w:lang w:val="en-US"/>
+        </w:rPr>
+        <w:t>, sweep angle, and dihedral angle.</w:t>
       </w:r>
     </w:p>
     <w:p>
@@ -711,7 +985,23 @@
           <w:b/>
           <w:bCs/>
         </w:rPr>
-        <w:t>State 2: Geometry Generation</w:t>
+        <w:t xml:space="preserve">State 2: </w:t>
+      </w:r>
+      <w:proofErr w:type="spellStart"/>
+      <w:r>
+        <w:rPr>
+          <w:b/>
+          <w:bCs/>
+        </w:rPr>
+        <w:t>Geometry</w:t>
+      </w:r>
+      <w:proofErr w:type="spellEnd"/>
+      <w:r>
+        <w:rPr>
+          <w:b/>
+          <w:bCs/>
+        </w:rPr>
+        <w:t xml:space="preserve"> Generation</w:t>
       </w:r>
     </w:p>
     <w:p>
@@ -729,11 +1019,19 @@
           <w:lang w:val="en-US"/>
         </w:rPr>
       </w:pPr>
-      <w:r>
-        <w:rPr>
-          <w:lang w:val="en-US"/>
-        </w:rPr>
-        <w:t>TiGL generates a 3D wing surface based on the defined parameters.</w:t>
+      <w:proofErr w:type="spellStart"/>
+      <w:r>
+        <w:rPr>
+          <w:lang w:val="en-US"/>
+        </w:rPr>
+        <w:t>TiGL</w:t>
+      </w:r>
+      <w:proofErr w:type="spellEnd"/>
+      <w:r>
+        <w:rPr>
+          <w:lang w:val="en-US"/>
+        </w:rPr>
+        <w:t xml:space="preserve"> generates a 3D wing surface based on the defined parameters.</w:t>
       </w:r>
     </w:p>
     <w:p>
@@ -893,12 +1191,37 @@
       <w:pPr>
         <w:ind w:left="720"/>
       </w:pPr>
-      <w:r>
-        <w:rPr>
-          <w:b/>
-          <w:bCs/>
-        </w:rPr>
-        <w:t>Test Case 2: Invalid Parameterization Handling</w:t>
+      <w:proofErr w:type="gramStart"/>
+      <w:r>
+        <w:rPr>
+          <w:b/>
+          <w:bCs/>
+        </w:rPr>
+        <w:t>Test Case</w:t>
+      </w:r>
+      <w:proofErr w:type="gramEnd"/>
+      <w:r>
+        <w:rPr>
+          <w:b/>
+          <w:bCs/>
+        </w:rPr>
+        <w:t xml:space="preserve"> 2: Invalid </w:t>
+      </w:r>
+      <w:proofErr w:type="spellStart"/>
+      <w:r>
+        <w:rPr>
+          <w:b/>
+          <w:bCs/>
+        </w:rPr>
+        <w:t>Parameterization</w:t>
+      </w:r>
+      <w:proofErr w:type="spellEnd"/>
+      <w:r>
+        <w:rPr>
+          <w:b/>
+          <w:bCs/>
+        </w:rPr>
+        <w:t xml:space="preserve"> Handling</w:t>
       </w:r>
     </w:p>
     <w:p>
@@ -942,7 +1265,21 @@
         <w:rPr>
           <w:lang w:val="en-US"/>
         </w:rPr>
-        <w:t>Verify that TiGL detects the invalid parameter (negative span) and remains in the Parameter Definition state.</w:t>
+        <w:t xml:space="preserve">Verify that </w:t>
+      </w:r>
+      <w:proofErr w:type="spellStart"/>
+      <w:r>
+        <w:rPr>
+          <w:lang w:val="en-US"/>
+        </w:rPr>
+        <w:t>TiGL</w:t>
+      </w:r>
+      <w:proofErr w:type="spellEnd"/>
+      <w:r>
+        <w:rPr>
+          <w:lang w:val="en-US"/>
+        </w:rPr>
+        <w:t xml:space="preserve"> detects the invalid parameter (negative span) and remains in the Parameter Definition state.</w:t>
       </w:r>
     </w:p>
     <w:p>
@@ -971,13 +1308,47 @@
       <w:pPr>
         <w:ind w:left="720"/>
       </w:pPr>
-      <w:r>
-        <w:rPr>
-          <w:b/>
-          <w:bCs/>
-        </w:rPr>
-        <w:t>Test Case 3: Robustness Testing</w:t>
-      </w:r>
+      <w:proofErr w:type="gramStart"/>
+      <w:r>
+        <w:rPr>
+          <w:b/>
+          <w:bCs/>
+        </w:rPr>
+        <w:t>Test Case</w:t>
+      </w:r>
+      <w:proofErr w:type="gramEnd"/>
+      <w:r>
+        <w:rPr>
+          <w:b/>
+          <w:bCs/>
+        </w:rPr>
+        <w:t xml:space="preserve"> 3: </w:t>
+      </w:r>
+      <w:proofErr w:type="spellStart"/>
+      <w:r>
+        <w:rPr>
+          <w:b/>
+          <w:bCs/>
+        </w:rPr>
+        <w:t>Robustness</w:t>
+      </w:r>
+      <w:proofErr w:type="spellEnd"/>
+      <w:r>
+        <w:rPr>
+          <w:b/>
+          <w:bCs/>
+        </w:rPr>
+        <w:t xml:space="preserve"> </w:t>
+      </w:r>
+      <w:proofErr w:type="spellStart"/>
+      <w:r>
+        <w:rPr>
+          <w:b/>
+          <w:bCs/>
+        </w:rPr>
+        <w:t>Testing</w:t>
+      </w:r>
+      <w:proofErr w:type="spellEnd"/>
     </w:p>
     <w:p>
       <w:pPr>
@@ -1042,7 +1413,21 @@
         <w:rPr>
           <w:lang w:val="en-US"/>
         </w:rPr>
-        <w:t>Verify that TiGL gracefully handles interruptions, preserving the integrity of the model and providing appropriate recovery mechanisms.</w:t>
+        <w:t xml:space="preserve">Verify that </w:t>
+      </w:r>
+      <w:proofErr w:type="spellStart"/>
+      <w:r>
+        <w:rPr>
+          <w:lang w:val="en-US"/>
+        </w:rPr>
+        <w:t>TiGL</w:t>
+      </w:r>
+      <w:proofErr w:type="spellEnd"/>
+      <w:r>
+        <w:rPr>
+          <w:lang w:val="en-US"/>
+        </w:rPr>
+        <w:t xml:space="preserve"> gracefully handles interruptions, preserving the integrity of the model and providing appropriate recovery mechanisms.</w:t>
       </w:r>
     </w:p>
     <w:p>
@@ -1062,154 +1447,621 @@
         <w:rPr>
           <w:lang w:val="en-US"/>
         </w:rPr>
-        <w:t>These test cases cover different aspects of the parameterization and geometry generation process, ensuring that TiGL behaves as expected under various conditions. The model guides the creation of these scenarios and helps ensure comprehensive testing of the software.</w:t>
-      </w:r>
-    </w:p>
-    <w:p>
-      <w:pPr>
-        <w:rPr>
-          <w:lang w:val="en-US"/>
-        </w:rPr>
-      </w:pPr>
-    </w:p>
-    <w:p>
-      <w:pPr>
-        <w:rPr>
-          <w:lang w:val="en-US"/>
-        </w:rPr>
-      </w:pPr>
-      <w:r>
-        <w:rPr>
-          <w:lang w:val="en-US"/>
-        </w:rPr>
-        <w:br/>
-      </w:r>
-      <w:r>
-        <w:rPr>
-          <w:lang w:val="en-US"/>
-        </w:rPr>
-        <w:br/>
-      </w:r>
-      <w:r>
-        <w:rPr>
-          <w:lang w:val="en-US"/>
-        </w:rPr>
-        <w:br/>
-      </w:r>
-      <w:r>
-        <w:rPr>
-          <w:lang w:val="en-US"/>
-        </w:rPr>
-        <w:br/>
-      </w:r>
-      <w:r>
-        <w:rPr>
-          <w:lang w:val="en-US"/>
-        </w:rPr>
-        <w:br/>
-      </w:r>
-      <w:r>
-        <w:rPr>
-          <w:lang w:val="en-US"/>
-        </w:rPr>
-        <w:br/>
-      </w:r>
-      <w:r>
-        <w:rPr>
-          <w:lang w:val="en-US"/>
-        </w:rPr>
-        <w:br/>
-      </w:r>
-      <w:r>
-        <w:rPr>
-          <w:lang w:val="en-US"/>
-        </w:rPr>
-        <w:br/>
-      </w:r>
-      <w:r>
-        <w:rPr>
-          <w:lang w:val="en-US"/>
-        </w:rPr>
-        <w:br/>
-      </w:r>
-      <w:r>
-        <w:rPr>
-          <w:lang w:val="en-US"/>
-        </w:rPr>
-        <w:br/>
-      </w:r>
-      <w:r>
-        <w:rPr>
-          <w:lang w:val="en-US"/>
-        </w:rPr>
-        <w:br/>
-      </w:r>
-      <w:r>
-        <w:rPr>
-          <w:lang w:val="en-US"/>
-        </w:rPr>
-        <w:br/>
-      </w:r>
-      <w:r>
-        <w:rPr>
-          <w:lang w:val="en-US"/>
-        </w:rPr>
-        <w:br/>
-      </w:r>
-      <w:r>
-        <w:rPr>
-          <w:lang w:val="en-US"/>
-        </w:rPr>
-        <w:br/>
-      </w:r>
-      <w:r>
-        <w:rPr>
-          <w:lang w:val="en-US"/>
-        </w:rPr>
-        <w:br/>
-      </w:r>
-      <w:r>
-        <w:rPr>
-          <w:lang w:val="en-US"/>
-        </w:rPr>
-        <w:br/>
-      </w:r>
-      <w:r>
-        <w:rPr>
-          <w:lang w:val="en-US"/>
-        </w:rPr>
-        <w:br/>
-      </w:r>
-      <w:r>
-        <w:rPr>
-          <w:lang w:val="en-US"/>
-        </w:rPr>
-        <w:br/>
-      </w:r>
-      <w:r>
-        <w:rPr>
-          <w:lang w:val="en-US"/>
-        </w:rPr>
-        <w:br/>
-      </w:r>
-      <w:r>
-        <w:rPr>
-          <w:lang w:val="en-US"/>
-        </w:rPr>
-        <w:br/>
-      </w:r>
-      <w:r>
-        <w:rPr>
-          <w:lang w:val="en-US"/>
-        </w:rPr>
-        <w:br/>
-      </w:r>
+        <w:t xml:space="preserve">These test cases cover different aspects of the parameterization and geometry generation process, ensuring that </w:t>
+      </w:r>
+      <w:proofErr w:type="spellStart"/>
+      <w:r>
+        <w:rPr>
+          <w:lang w:val="en-US"/>
+        </w:rPr>
+        <w:t>TiGL</w:t>
+      </w:r>
+      <w:proofErr w:type="spellEnd"/>
+      <w:r>
+        <w:rPr>
+          <w:lang w:val="en-US"/>
+        </w:rPr>
+        <w:t xml:space="preserve"> behaves as expected under various conditions. The model guides the creation of these scenarios and helps ensure comprehensive testing of the software.</w:t>
+      </w:r>
+    </w:p>
+    <w:p>
+      <w:pPr>
+        <w:rPr>
+          <w:lang w:val="en-US"/>
+        </w:rPr>
+      </w:pPr>
+    </w:p>
+    <w:p>
+      <w:pPr>
+        <w:rPr>
+          <w:lang w:val="en-US"/>
+        </w:rPr>
+      </w:pPr>
+      <w:r>
+        <w:rPr>
+          <w:lang w:val="en-US"/>
+        </w:rPr>
+        <w:br/>
+      </w:r>
+      <w:r>
+        <w:rPr>
+          <w:lang w:val="en-US"/>
+        </w:rPr>
+        <w:br/>
+      </w:r>
+      <w:r>
+        <w:rPr>
+          <w:lang w:val="en-US"/>
+        </w:rPr>
+        <w:br/>
+      </w:r>
+      <w:r>
+        <w:rPr>
+          <w:lang w:val="en-US"/>
+        </w:rPr>
+        <w:br/>
+      </w:r>
+      <w:r>
+        <w:rPr>
+          <w:lang w:val="en-US"/>
+        </w:rPr>
+        <w:br/>
+      </w:r>
+      <w:r>
+        <w:rPr>
+          <w:lang w:val="en-US"/>
+        </w:rPr>
+        <w:br/>
+      </w:r>
+      <w:r>
+        <w:rPr>
+          <w:lang w:val="en-US"/>
+        </w:rPr>
+        <w:br/>
+      </w:r>
+      <w:r>
+        <w:rPr>
+          <w:lang w:val="en-US"/>
+        </w:rPr>
+        <w:br/>
+      </w:r>
+      <w:r>
+        <w:rPr>
+          <w:lang w:val="en-US"/>
+        </w:rPr>
+        <w:br/>
+      </w:r>
+      <w:r>
+        <w:rPr>
+          <w:lang w:val="en-US"/>
+        </w:rPr>
+        <w:br/>
+      </w:r>
+      <w:r>
+        <w:rPr>
+          <w:lang w:val="en-US"/>
+        </w:rPr>
+        <w:br/>
+      </w:r>
+      <w:r>
+        <w:rPr>
+          <w:lang w:val="en-US"/>
+        </w:rPr>
+        <w:br/>
+      </w:r>
+      <w:r>
+        <w:rPr>
+          <w:lang w:val="en-US"/>
+        </w:rPr>
+        <w:br/>
+      </w:r>
+      <w:r>
+        <w:rPr>
+          <w:lang w:val="en-US"/>
+        </w:rPr>
+        <w:br/>
+      </w:r>
+      <w:r>
+        <w:rPr>
+          <w:lang w:val="en-US"/>
+        </w:rPr>
+        <w:br/>
+      </w:r>
+      <w:r>
+        <w:rPr>
+          <w:lang w:val="en-US"/>
+        </w:rPr>
+        <w:br/>
+      </w:r>
+      <w:r>
+        <w:rPr>
+          <w:lang w:val="en-US"/>
+        </w:rPr>
+        <w:br/>
+      </w:r>
+      <w:r>
+        <w:rPr>
+          <w:lang w:val="en-US"/>
+        </w:rPr>
+        <w:br/>
+      </w:r>
+      <w:r>
+        <w:rPr>
+          <w:lang w:val="en-US"/>
+        </w:rPr>
+        <w:br/>
+      </w:r>
+      <w:r>
+        <w:rPr>
+          <w:lang w:val="en-US"/>
+        </w:rPr>
+        <w:br/>
+      </w:r>
+    </w:p>
+    <w:p>
+      <w:pPr>
+        <w:rPr>
+          <w:lang w:val="en-US"/>
+        </w:rPr>
+      </w:pPr>
       <w:r>
         <w:rPr>
           <w:lang w:val="en-US"/>
         </w:rPr>
         <w:lastRenderedPageBreak/>
-        <w:t xml:space="preserve">Questions to the developer of TiGL: </w:t>
+        <w:t>Q</w:t>
+      </w:r>
+      <w:r>
+        <w:rPr>
+          <w:lang w:val="en-US"/>
+        </w:rPr>
+        <w:t xml:space="preserve">uestions to Prof. </w:t>
+      </w:r>
+      <w:proofErr w:type="spellStart"/>
+      <w:r>
+        <w:rPr>
+          <w:lang w:val="en-US"/>
+        </w:rPr>
+        <w:t>Felderer</w:t>
+      </w:r>
+      <w:proofErr w:type="spellEnd"/>
+      <w:r>
+        <w:rPr>
+          <w:lang w:val="en-US"/>
+        </w:rPr>
+        <w:t xml:space="preserve">: </w:t>
+      </w:r>
+      <w:r>
+        <w:rPr>
+          <w:lang w:val="en-US"/>
+        </w:rPr>
+        <w:br/>
+      </w:r>
+      <w:r>
+        <w:rPr>
+          <w:lang w:val="en-US"/>
+        </w:rPr>
+        <w:br/>
+        <w:t xml:space="preserve">-&gt; We want to present the </w:t>
+      </w:r>
+      <w:proofErr w:type="spellStart"/>
+      <w:r>
+        <w:rPr>
+          <w:lang w:val="en-US"/>
+        </w:rPr>
+        <w:t>TiGL</w:t>
+      </w:r>
+      <w:proofErr w:type="spellEnd"/>
+      <w:r>
+        <w:rPr>
+          <w:lang w:val="en-US"/>
+        </w:rPr>
+        <w:t xml:space="preserve"> software and its features, then give a broad overview about model based testing, and related tools and models. </w:t>
+      </w:r>
+    </w:p>
+    <w:p>
+      <w:pPr>
+        <w:rPr>
+          <w:lang w:val="en-US"/>
+        </w:rPr>
+      </w:pPr>
+      <w:r>
+        <w:rPr>
+          <w:lang w:val="en-US"/>
+        </w:rPr>
+        <w:t xml:space="preserve">-&gt; Afterwards we want to explain which model we selected and how applied to </w:t>
+      </w:r>
+      <w:proofErr w:type="spellStart"/>
+      <w:r>
+        <w:rPr>
+          <w:lang w:val="en-US"/>
+        </w:rPr>
+        <w:t>TiGL</w:t>
+      </w:r>
+      <w:proofErr w:type="spellEnd"/>
+      <w:r>
+        <w:rPr>
+          <w:lang w:val="en-US"/>
+        </w:rPr>
+        <w:t xml:space="preserve">, results. </w:t>
+      </w:r>
+      <w:r>
+        <w:rPr>
+          <w:lang w:val="en-US"/>
+        </w:rPr>
+        <w:br/>
+        <w:t xml:space="preserve">-&gt; What should the Methodology contain? </w:t>
+      </w:r>
+      <w:r>
+        <w:rPr>
+          <w:lang w:val="en-US"/>
+        </w:rPr>
+        <w:br/>
+        <w:t xml:space="preserve">-&gt; </w:t>
+      </w:r>
+      <w:r>
+        <w:rPr>
+          <w:rFonts w:ascii="System Font" w:hAnsi="System Font" w:cs="System Font"/>
+          <w:color w:val="000000"/>
+          <w:sz w:val="26"/>
+          <w:szCs w:val="26"/>
+          <w:lang w:val="en-US"/>
+        </w:rPr>
+        <w:t>1) Intro 2) Background 3) Methodology 4) Results 5) Discussion</w:t>
+      </w:r>
+    </w:p>
+    <w:p>
+      <w:pPr>
+        <w:rPr>
+          <w:rFonts w:ascii="System Font" w:hAnsi="System Font" w:cs="System Font"/>
+          <w:color w:val="000000"/>
+          <w:sz w:val="26"/>
+          <w:szCs w:val="26"/>
+          <w:lang w:val="en-US"/>
+        </w:rPr>
+      </w:pPr>
+      <w:r>
+        <w:rPr>
+          <w:rFonts w:ascii="System Font" w:hAnsi="System Font" w:cs="System Font"/>
+          <w:color w:val="000000"/>
+          <w:sz w:val="26"/>
+          <w:szCs w:val="26"/>
+          <w:lang w:val="en-US"/>
+        </w:rPr>
+        <w:t xml:space="preserve">-&gt; Which models for model-based testing would you recommend for </w:t>
+      </w:r>
+      <w:proofErr w:type="spellStart"/>
+      <w:r>
+        <w:rPr>
+          <w:rFonts w:ascii="System Font" w:hAnsi="System Font" w:cs="System Font"/>
+          <w:color w:val="000000"/>
+          <w:sz w:val="26"/>
+          <w:szCs w:val="26"/>
+          <w:lang w:val="en-US"/>
+        </w:rPr>
+        <w:t>TiGL</w:t>
+      </w:r>
+      <w:proofErr w:type="spellEnd"/>
+      <w:r>
+        <w:rPr>
+          <w:rFonts w:ascii="System Font" w:hAnsi="System Font" w:cs="System Font"/>
+          <w:color w:val="000000"/>
+          <w:sz w:val="26"/>
+          <w:szCs w:val="26"/>
+          <w:lang w:val="en-US"/>
+        </w:rPr>
+        <w:t xml:space="preserve">? </w:t>
+      </w:r>
+    </w:p>
+    <w:p>
+      <w:pPr>
+        <w:rPr>
+          <w:rFonts w:ascii="System Font" w:hAnsi="System Font" w:cs="System Font"/>
+          <w:color w:val="000000"/>
+          <w:sz w:val="26"/>
+          <w:szCs w:val="26"/>
+          <w:lang w:val="en-US"/>
+        </w:rPr>
+      </w:pPr>
+      <w:r>
+        <w:rPr>
+          <w:rFonts w:ascii="System Font" w:hAnsi="System Font" w:cs="System Font"/>
+          <w:color w:val="000000"/>
+          <w:sz w:val="26"/>
+          <w:szCs w:val="26"/>
+          <w:lang w:val="en-US"/>
+        </w:rPr>
+        <w:t xml:space="preserve">-&gt; </w:t>
+      </w:r>
+      <w:r>
+        <w:rPr>
+          <w:rFonts w:ascii="System Font" w:hAnsi="System Font" w:cs="System Font"/>
+          <w:color w:val="000000"/>
+          <w:sz w:val="26"/>
+          <w:szCs w:val="26"/>
+          <w:lang w:val="en-US"/>
+        </w:rPr>
+        <w:br/>
+      </w:r>
+      <w:r>
+        <w:rPr>
+          <w:lang w:val="en-US"/>
+        </w:rPr>
+        <w:br/>
+      </w:r>
+      <w:r>
+        <w:rPr>
+          <w:lang w:val="en-US"/>
+        </w:rPr>
+        <w:br/>
+      </w:r>
+      <w:r>
+        <w:rPr>
+          <w:lang w:val="en-US"/>
+        </w:rPr>
+        <w:br/>
+      </w:r>
+      <w:r>
+        <w:rPr>
+          <w:lang w:val="en-US"/>
+        </w:rPr>
+        <w:br/>
+      </w:r>
+      <w:r>
+        <w:rPr>
+          <w:lang w:val="en-US"/>
+        </w:rPr>
+        <w:br/>
+      </w:r>
+      <w:r>
+        <w:rPr>
+          <w:lang w:val="en-US"/>
+        </w:rPr>
+        <w:br/>
+      </w:r>
+      <w:r>
+        <w:rPr>
+          <w:lang w:val="en-US"/>
+        </w:rPr>
+        <w:br/>
+      </w:r>
+      <w:r>
+        <w:rPr>
+          <w:lang w:val="en-US"/>
+        </w:rPr>
+        <w:br/>
+      </w:r>
+      <w:r>
+        <w:rPr>
+          <w:lang w:val="en-US"/>
+        </w:rPr>
+        <w:br/>
+      </w:r>
+      <w:r>
+        <w:rPr>
+          <w:lang w:val="en-US"/>
+        </w:rPr>
+        <w:br/>
+      </w:r>
+      <w:r>
+        <w:rPr>
+          <w:lang w:val="en-US"/>
+        </w:rPr>
+        <w:br/>
+      </w:r>
+      <w:r>
+        <w:rPr>
+          <w:lang w:val="en-US"/>
+        </w:rPr>
+        <w:br/>
+      </w:r>
+      <w:r>
+        <w:rPr>
+          <w:lang w:val="en-US"/>
+        </w:rPr>
+        <w:br/>
+      </w:r>
+      <w:r>
+        <w:rPr>
+          <w:lang w:val="en-US"/>
+        </w:rPr>
+        <w:br/>
+      </w:r>
+      <w:r>
+        <w:rPr>
+          <w:lang w:val="en-US"/>
+        </w:rPr>
+        <w:br/>
+      </w:r>
+      <w:r>
+        <w:rPr>
+          <w:lang w:val="en-US"/>
+        </w:rPr>
+        <w:br/>
+      </w:r>
+      <w:r>
+        <w:rPr>
+          <w:lang w:val="en-US"/>
+        </w:rPr>
+        <w:br/>
+      </w:r>
+      <w:r>
+        <w:rPr>
+          <w:lang w:val="en-US"/>
+        </w:rPr>
+        <w:br/>
+      </w:r>
+      <w:r>
+        <w:rPr>
+          <w:lang w:val="en-US"/>
+        </w:rPr>
+        <w:br/>
+      </w:r>
+      <w:r>
+        <w:rPr>
+          <w:lang w:val="en-US"/>
+        </w:rPr>
+        <w:br/>
+      </w:r>
+      <w:r>
+        <w:rPr>
+          <w:lang w:val="en-US"/>
+        </w:rPr>
+        <w:br/>
+      </w:r>
+      <w:r>
+        <w:rPr>
+          <w:lang w:val="en-US"/>
+        </w:rPr>
+        <w:br/>
+      </w:r>
+      <w:r>
+        <w:rPr>
+          <w:lang w:val="en-US"/>
+        </w:rPr>
+        <w:br/>
+      </w:r>
+      <w:r>
+        <w:rPr>
+          <w:lang w:val="en-US"/>
+        </w:rPr>
+        <w:br/>
+      </w:r>
+      <w:r>
+        <w:rPr>
+          <w:lang w:val="en-US"/>
+        </w:rPr>
+        <w:br/>
+      </w:r>
+      <w:r>
+        <w:rPr>
+          <w:lang w:val="en-US"/>
+        </w:rPr>
+        <w:br/>
+      </w:r>
+      <w:r>
+        <w:rPr>
+          <w:lang w:val="en-US"/>
+        </w:rPr>
+        <w:br/>
+      </w:r>
+      <w:r>
+        <w:rPr>
+          <w:lang w:val="en-US"/>
+        </w:rPr>
+        <w:br/>
+      </w:r>
+      <w:r>
+        <w:rPr>
+          <w:lang w:val="en-US"/>
+        </w:rPr>
+        <w:br/>
+      </w:r>
+      <w:r>
+        <w:rPr>
+          <w:lang w:val="en-US"/>
+        </w:rPr>
+        <w:br/>
+      </w:r>
+      <w:r>
+        <w:rPr>
+          <w:lang w:val="en-US"/>
+        </w:rPr>
+        <w:br/>
+      </w:r>
+      <w:r>
+        <w:rPr>
+          <w:lang w:val="en-US"/>
+        </w:rPr>
+        <w:br/>
+      </w:r>
+      <w:r>
+        <w:rPr>
+          <w:lang w:val="en-US"/>
+        </w:rPr>
+        <w:br/>
+      </w:r>
+      <w:r>
+        <w:rPr>
+          <w:lang w:val="en-US"/>
+        </w:rPr>
+        <w:br/>
+      </w:r>
+      <w:r>
+        <w:rPr>
+          <w:lang w:val="en-US"/>
+        </w:rPr>
+        <w:br/>
+      </w:r>
+      <w:r>
+        <w:rPr>
+          <w:lang w:val="en-US"/>
+        </w:rPr>
+        <w:br/>
+      </w:r>
+      <w:r>
+        <w:rPr>
+          <w:lang w:val="en-US"/>
+        </w:rPr>
+        <w:br/>
+      </w:r>
+      <w:r>
+        <w:rPr>
+          <w:lang w:val="en-US"/>
+        </w:rPr>
+        <w:br/>
+      </w:r>
+      <w:r>
+        <w:rPr>
+          <w:lang w:val="en-US"/>
+        </w:rPr>
+        <w:br/>
+      </w:r>
+      <w:r>
+        <w:rPr>
+          <w:lang w:val="en-US"/>
+        </w:rPr>
+        <w:lastRenderedPageBreak/>
+        <w:br/>
+      </w:r>
+      <w:r>
+        <w:rPr>
+          <w:lang w:val="en-US"/>
+        </w:rPr>
+        <w:br/>
+      </w:r>
+      <w:r>
+        <w:rPr>
+          <w:lang w:val="en-US"/>
+        </w:rPr>
+        <w:br/>
+      </w:r>
+      <w:r>
+        <w:rPr>
+          <w:lang w:val="en-US"/>
+        </w:rPr>
+        <w:br/>
+        <w:t>Q</w:t>
+      </w:r>
+      <w:r>
+        <w:rPr>
+          <w:lang w:val="en-US"/>
+        </w:rPr>
+        <w:t xml:space="preserve">uestions to the developer of </w:t>
+      </w:r>
+      <w:proofErr w:type="spellStart"/>
+      <w:r>
+        <w:rPr>
+          <w:lang w:val="en-US"/>
+        </w:rPr>
+        <w:t>TiGL</w:t>
+      </w:r>
+      <w:proofErr w:type="spellEnd"/>
+      <w:r>
+        <w:rPr>
+          <w:lang w:val="en-US"/>
+        </w:rPr>
+        <w:t xml:space="preserve">: </w:t>
       </w:r>
       <w:r>
         <w:rPr>
@@ -1237,7 +2089,39 @@
           <w:b/>
           <w:bCs/>
         </w:rPr>
-        <w:t>nderstanding TiGL's Behavior:</w:t>
+        <w:t xml:space="preserve">nderstanding </w:t>
+      </w:r>
+      <w:proofErr w:type="spellStart"/>
+      <w:r>
+        <w:rPr>
+          <w:b/>
+          <w:bCs/>
+        </w:rPr>
+        <w:t>TiGL's</w:t>
+      </w:r>
+      <w:proofErr w:type="spellEnd"/>
+      <w:r>
+        <w:rPr>
+          <w:b/>
+          <w:bCs/>
+        </w:rPr>
+        <w:t xml:space="preserve"> </w:t>
+      </w:r>
+      <w:proofErr w:type="spellStart"/>
+      <w:r>
+        <w:rPr>
+          <w:b/>
+          <w:bCs/>
+        </w:rPr>
+        <w:t>Behavior</w:t>
+      </w:r>
+      <w:proofErr w:type="spellEnd"/>
+      <w:r>
+        <w:rPr>
+          <w:b/>
+          <w:bCs/>
+        </w:rPr>
+        <w:t>:</w:t>
       </w:r>
     </w:p>
     <w:p>
@@ -1246,9 +2130,29 @@
           <w:ilvl w:val="1"/>
           <w:numId w:val="7"/>
         </w:numPr>
-      </w:pPr>
-      <w:r>
-        <w:t>Can you provide examples of common user scenarios or workflows in TiGL?</w:t>
+        <w:rPr>
+          <w:lang w:val="en-US"/>
+        </w:rPr>
+      </w:pPr>
+      <w:r>
+        <w:rPr>
+          <w:lang w:val="en-US"/>
+        </w:rPr>
+        <w:t xml:space="preserve">Can you provide examples of common user scenarios or workflows in </w:t>
+      </w:r>
+      <w:proofErr w:type="spellStart"/>
+      <w:r>
+        <w:rPr>
+          <w:lang w:val="en-US"/>
+        </w:rPr>
+        <w:t>TiGL</w:t>
+      </w:r>
+      <w:proofErr w:type="spellEnd"/>
+      <w:r>
+        <w:rPr>
+          <w:lang w:val="en-US"/>
+        </w:rPr>
+        <w:t>?</w:t>
       </w:r>
     </w:p>
     <w:p>
@@ -1257,9 +2161,29 @@
           <w:ilvl w:val="1"/>
           <w:numId w:val="7"/>
         </w:numPr>
-      </w:pPr>
-      <w:r>
-        <w:t>Are there any specific user inputs or actions that significantly impact the behavior of TiGL?</w:t>
+        <w:rPr>
+          <w:lang w:val="en-US"/>
+        </w:rPr>
+      </w:pPr>
+      <w:r>
+        <w:rPr>
+          <w:lang w:val="en-US"/>
+        </w:rPr>
+        <w:t xml:space="preserve">Are there any specific user inputs or actions that significantly impact the behavior of </w:t>
+      </w:r>
+      <w:proofErr w:type="spellStart"/>
+      <w:r>
+        <w:rPr>
+          <w:lang w:val="en-US"/>
+        </w:rPr>
+        <w:t>TiGL</w:t>
+      </w:r>
+      <w:proofErr w:type="spellEnd"/>
+      <w:r>
+        <w:rPr>
+          <w:lang w:val="en-US"/>
+        </w:rPr>
+        <w:t>?</w:t>
       </w:r>
     </w:p>
     <w:p>
@@ -1283,9 +2207,29 @@
           <w:ilvl w:val="1"/>
           <w:numId w:val="7"/>
         </w:numPr>
-      </w:pPr>
-      <w:r>
-        <w:t>Can you share insights into how TiGL handles edge cases or unexpected inputs from users?</w:t>
+        <w:rPr>
+          <w:lang w:val="en-US"/>
+        </w:rPr>
+      </w:pPr>
+      <w:r>
+        <w:rPr>
+          <w:lang w:val="en-US"/>
+        </w:rPr>
+        <w:t xml:space="preserve">Can you share insights into how </w:t>
+      </w:r>
+      <w:proofErr w:type="spellStart"/>
+      <w:r>
+        <w:rPr>
+          <w:lang w:val="en-US"/>
+        </w:rPr>
+        <w:t>TiGL</w:t>
+      </w:r>
+      <w:proofErr w:type="spellEnd"/>
+      <w:r>
+        <w:rPr>
+          <w:lang w:val="en-US"/>
+        </w:rPr>
+        <w:t xml:space="preserve"> handles edge cases or unexpected inputs from users?</w:t>
       </w:r>
     </w:p>
     <w:p>
@@ -1294,8 +2238,14 @@
           <w:ilvl w:val="1"/>
           <w:numId w:val="7"/>
         </w:numPr>
-      </w:pPr>
-      <w:r>
+        <w:rPr>
+          <w:lang w:val="en-US"/>
+        </w:rPr>
+      </w:pPr>
+      <w:r>
+        <w:rPr>
+          <w:lang w:val="en-US"/>
+        </w:rPr>
         <w:t>Are there specific error messages or warnings that users should be aware of?</w:t>
       </w:r>
     </w:p>
@@ -1306,12 +2256,37 @@
           <w:numId w:val="7"/>
         </w:numPr>
       </w:pPr>
-      <w:r>
-        <w:rPr>
-          <w:b/>
-          <w:bCs/>
-        </w:rPr>
-        <w:t>Dependencies and External Factors:</w:t>
+      <w:proofErr w:type="spellStart"/>
+      <w:r>
+        <w:rPr>
+          <w:b/>
+          <w:bCs/>
+        </w:rPr>
+        <w:t>Dependencies</w:t>
+      </w:r>
+      <w:proofErr w:type="spellEnd"/>
+      <w:r>
+        <w:rPr>
+          <w:b/>
+          <w:bCs/>
+        </w:rPr>
+        <w:t xml:space="preserve"> and External </w:t>
+      </w:r>
+      <w:proofErr w:type="spellStart"/>
+      <w:r>
+        <w:rPr>
+          <w:b/>
+          <w:bCs/>
+        </w:rPr>
+        <w:t>Factors</w:t>
+      </w:r>
+      <w:proofErr w:type="spellEnd"/>
+      <w:r>
+        <w:rPr>
+          <w:b/>
+          <w:bCs/>
+        </w:rPr>
+        <w:t>:</w:t>
       </w:r>
     </w:p>
     <w:p>
@@ -1320,9 +2295,29 @@
           <w:ilvl w:val="1"/>
           <w:numId w:val="7"/>
         </w:numPr>
-      </w:pPr>
-      <w:r>
-        <w:t>Are there any external dependencies or factors that can influence TiGL's behavior (e.g., system configurations, third-party libraries)?</w:t>
+        <w:rPr>
+          <w:lang w:val="en-US"/>
+        </w:rPr>
+      </w:pPr>
+      <w:r>
+        <w:rPr>
+          <w:lang w:val="en-US"/>
+        </w:rPr>
+        <w:t xml:space="preserve">Are there any external dependencies or factors that can influence </w:t>
+      </w:r>
+      <w:proofErr w:type="spellStart"/>
+      <w:r>
+        <w:rPr>
+          <w:lang w:val="en-US"/>
+        </w:rPr>
+        <w:t>TiGL's</w:t>
+      </w:r>
+      <w:proofErr w:type="spellEnd"/>
+      <w:r>
+        <w:rPr>
+          <w:lang w:val="en-US"/>
+        </w:rPr>
+        <w:t xml:space="preserve"> behavior (e.g., system configurations, third-party libraries)?</w:t>
       </w:r>
     </w:p>
     <w:p>
@@ -1331,9 +2326,29 @@
           <w:ilvl w:val="1"/>
           <w:numId w:val="7"/>
         </w:numPr>
-      </w:pPr>
-      <w:r>
-        <w:t>How robust is TiGL in handling variations in the environment?</w:t>
+        <w:rPr>
+          <w:lang w:val="en-US"/>
+        </w:rPr>
+      </w:pPr>
+      <w:r>
+        <w:rPr>
+          <w:lang w:val="en-US"/>
+        </w:rPr>
+        <w:t xml:space="preserve">How robust is </w:t>
+      </w:r>
+      <w:proofErr w:type="spellStart"/>
+      <w:r>
+        <w:rPr>
+          <w:lang w:val="en-US"/>
+        </w:rPr>
+        <w:t>TiGL</w:t>
+      </w:r>
+      <w:proofErr w:type="spellEnd"/>
+      <w:r>
+        <w:rPr>
+          <w:lang w:val="en-US"/>
+        </w:rPr>
+        <w:t xml:space="preserve"> in handling variations in the environment?</w:t>
       </w:r>
     </w:p>
     <w:p>
@@ -1342,11 +2357,15 @@
           <w:ilvl w:val="0"/>
           <w:numId w:val="7"/>
         </w:numPr>
-      </w:pPr>
-      <w:r>
-        <w:rPr>
-          <w:b/>
-          <w:bCs/>
+        <w:rPr>
+          <w:lang w:val="en-US"/>
+        </w:rPr>
+      </w:pPr>
+      <w:r>
+        <w:rPr>
+          <w:b/>
+          <w:bCs/>
+          <w:lang w:val="en-US"/>
         </w:rPr>
         <w:t>User Feedback and Pain Points:</w:t>
       </w:r>
@@ -1357,9 +2376,29 @@
           <w:ilvl w:val="1"/>
           <w:numId w:val="7"/>
         </w:numPr>
-      </w:pPr>
-      <w:r>
-        <w:t>Based on user feedback, are there any common pain points or challenges that users face when working with TiGL?</w:t>
+        <w:rPr>
+          <w:lang w:val="en-US"/>
+        </w:rPr>
+      </w:pPr>
+      <w:r>
+        <w:rPr>
+          <w:lang w:val="en-US"/>
+        </w:rPr>
+        <w:t xml:space="preserve">Based on user feedback, are there any common pain points or challenges that users face when working with </w:t>
+      </w:r>
+      <w:proofErr w:type="spellStart"/>
+      <w:r>
+        <w:rPr>
+          <w:lang w:val="en-US"/>
+        </w:rPr>
+        <w:t>TiGL</w:t>
+      </w:r>
+      <w:proofErr w:type="spellEnd"/>
+      <w:r>
+        <w:rPr>
+          <w:lang w:val="en-US"/>
+        </w:rPr>
+        <w:t>?</w:t>
       </w:r>
     </w:p>
     <w:p>
@@ -1368,8 +2407,14 @@
           <w:ilvl w:val="1"/>
           <w:numId w:val="7"/>
         </w:numPr>
-      </w:pPr>
-      <w:r>
+        <w:rPr>
+          <w:lang w:val="en-US"/>
+        </w:rPr>
+      </w:pPr>
+      <w:r>
+        <w:rPr>
+          <w:lang w:val="en-US"/>
+        </w:rPr>
         <w:t>Have there been notable issues or areas of improvement identified by users in the past?</w:t>
       </w:r>
     </w:p>
@@ -1385,7 +2430,23 @@
           <w:b/>
           <w:bCs/>
         </w:rPr>
-        <w:t>Performance Considerations:</w:t>
+        <w:t xml:space="preserve">Performance </w:t>
+      </w:r>
+      <w:proofErr w:type="spellStart"/>
+      <w:r>
+        <w:rPr>
+          <w:b/>
+          <w:bCs/>
+        </w:rPr>
+        <w:t>Considerations</w:t>
+      </w:r>
+      <w:proofErr w:type="spellEnd"/>
+      <w:r>
+        <w:rPr>
+          <w:b/>
+          <w:bCs/>
+        </w:rPr>
+        <w:t>:</w:t>
       </w:r>
     </w:p>
     <w:p>
@@ -1394,8 +2455,14 @@
           <w:ilvl w:val="1"/>
           <w:numId w:val="7"/>
         </w:numPr>
-      </w:pPr>
-      <w:r>
+        <w:rPr>
+          <w:lang w:val="en-US"/>
+        </w:rPr>
+      </w:pPr>
+      <w:r>
+        <w:rPr>
+          <w:lang w:val="en-US"/>
+        </w:rPr>
         <w:t>Are there performance considerations or limitations that testers should be aware of, especially when dealing with large or complex aircraft designs?</w:t>
       </w:r>
     </w:p>
@@ -1405,9 +2472,29 @@
           <w:ilvl w:val="1"/>
           <w:numId w:val="7"/>
         </w:numPr>
-      </w:pPr>
-      <w:r>
-        <w:t>How does TiGL manage resource utilization during intensive computations?</w:t>
+        <w:rPr>
+          <w:lang w:val="en-US"/>
+        </w:rPr>
+      </w:pPr>
+      <w:r>
+        <w:rPr>
+          <w:lang w:val="en-US"/>
+        </w:rPr>
+        <w:t xml:space="preserve">How does </w:t>
+      </w:r>
+      <w:proofErr w:type="spellStart"/>
+      <w:r>
+        <w:rPr>
+          <w:lang w:val="en-US"/>
+        </w:rPr>
+        <w:t>TiGL</w:t>
+      </w:r>
+      <w:proofErr w:type="spellEnd"/>
+      <w:r>
+        <w:rPr>
+          <w:lang w:val="en-US"/>
+        </w:rPr>
+        <w:t xml:space="preserve"> manage resource utilization during intensive computations?</w:t>
       </w:r>
     </w:p>
     <w:p>
@@ -1422,7 +2509,23 @@
           <w:b/>
           <w:bCs/>
         </w:rPr>
-        <w:t>Model Extensibility:</w:t>
+        <w:t xml:space="preserve">Model </w:t>
+      </w:r>
+      <w:proofErr w:type="spellStart"/>
+      <w:r>
+        <w:rPr>
+          <w:b/>
+          <w:bCs/>
+        </w:rPr>
+        <w:t>Extensibility</w:t>
+      </w:r>
+      <w:proofErr w:type="spellEnd"/>
+      <w:r>
+        <w:rPr>
+          <w:b/>
+          <w:bCs/>
+        </w:rPr>
+        <w:t>:</w:t>
       </w:r>
     </w:p>
     <w:p>
@@ -1431,9 +2534,29 @@
           <w:ilvl w:val="1"/>
           <w:numId w:val="7"/>
         </w:numPr>
-      </w:pPr>
-      <w:r>
-        <w:t>Can you provide insights into the extensibility of TiGL? How easy is it for users to customize or extend functionality for specific needs?</w:t>
+        <w:rPr>
+          <w:lang w:val="en-US"/>
+        </w:rPr>
+      </w:pPr>
+      <w:r>
+        <w:rPr>
+          <w:lang w:val="en-US"/>
+        </w:rPr>
+        <w:t xml:space="preserve">Can you provide insights into the extensibility of </w:t>
+      </w:r>
+      <w:proofErr w:type="spellStart"/>
+      <w:r>
+        <w:rPr>
+          <w:lang w:val="en-US"/>
+        </w:rPr>
+        <w:t>TiGL</w:t>
+      </w:r>
+      <w:proofErr w:type="spellEnd"/>
+      <w:r>
+        <w:rPr>
+          <w:lang w:val="en-US"/>
+        </w:rPr>
+        <w:t>? How easy is it for users to customize or extend functionality for specific needs?</w:t>
       </w:r>
     </w:p>
     <w:p>
@@ -1442,9 +2565,29 @@
           <w:ilvl w:val="1"/>
           <w:numId w:val="7"/>
         </w:numPr>
-      </w:pPr>
-      <w:r>
-        <w:t>Are there any guidelines or best practices for users who want to enhance TiGL for their specific applications?</w:t>
+        <w:rPr>
+          <w:lang w:val="en-US"/>
+        </w:rPr>
+      </w:pPr>
+      <w:r>
+        <w:rPr>
+          <w:lang w:val="en-US"/>
+        </w:rPr>
+        <w:t xml:space="preserve">Are there any guidelines or best practices for users who want to enhance </w:t>
+      </w:r>
+      <w:proofErr w:type="spellStart"/>
+      <w:r>
+        <w:rPr>
+          <w:lang w:val="en-US"/>
+        </w:rPr>
+        <w:t>TiGL</w:t>
+      </w:r>
+      <w:proofErr w:type="spellEnd"/>
+      <w:r>
+        <w:rPr>
+          <w:lang w:val="en-US"/>
+        </w:rPr>
+        <w:t xml:space="preserve"> for their specific applications?</w:t>
       </w:r>
     </w:p>
     <w:p>
@@ -1454,12 +2597,21 @@
           <w:numId w:val="7"/>
         </w:numPr>
       </w:pPr>
-      <w:r>
-        <w:rPr>
-          <w:b/>
-          <w:bCs/>
-        </w:rPr>
-        <w:t>Documentation and User Support:</w:t>
+      <w:proofErr w:type="spellStart"/>
+      <w:r>
+        <w:rPr>
+          <w:b/>
+          <w:bCs/>
+        </w:rPr>
+        <w:t>Documentation</w:t>
+      </w:r>
+      <w:proofErr w:type="spellEnd"/>
+      <w:r>
+        <w:rPr>
+          <w:b/>
+          <w:bCs/>
+        </w:rPr>
+        <w:t xml:space="preserve"> and User Support:</w:t>
       </w:r>
     </w:p>
     <w:p>
@@ -1468,9 +2620,29 @@
           <w:ilvl w:val="1"/>
           <w:numId w:val="7"/>
         </w:numPr>
-      </w:pPr>
-      <w:r>
-        <w:t>How comprehensive is the documentation for TiGL, and are there specific sections that testers should pay close attention to?</w:t>
+        <w:rPr>
+          <w:lang w:val="en-US"/>
+        </w:rPr>
+      </w:pPr>
+      <w:r>
+        <w:rPr>
+          <w:lang w:val="en-US"/>
+        </w:rPr>
+        <w:t xml:space="preserve">How comprehensive is the documentation for </w:t>
+      </w:r>
+      <w:proofErr w:type="spellStart"/>
+      <w:r>
+        <w:rPr>
+          <w:lang w:val="en-US"/>
+        </w:rPr>
+        <w:t>TiGL</w:t>
+      </w:r>
+      <w:proofErr w:type="spellEnd"/>
+      <w:r>
+        <w:rPr>
+          <w:lang w:val="en-US"/>
+        </w:rPr>
+        <w:t>, and are there specific sections that testers should pay close attention to?</w:t>
       </w:r>
     </w:p>
     <w:p>
@@ -1479,9 +2651,29 @@
           <w:ilvl w:val="1"/>
           <w:numId w:val="7"/>
         </w:numPr>
-      </w:pPr>
-      <w:r>
-        <w:t>What avenues of user support are available, such as forums, user communities, or direct support from the TiGL team?</w:t>
+        <w:rPr>
+          <w:lang w:val="en-US"/>
+        </w:rPr>
+      </w:pPr>
+      <w:r>
+        <w:rPr>
+          <w:lang w:val="en-US"/>
+        </w:rPr>
+        <w:t xml:space="preserve">What avenues of user support are available, such as forums, user communities, or direct support from the </w:t>
+      </w:r>
+      <w:proofErr w:type="spellStart"/>
+      <w:r>
+        <w:rPr>
+          <w:lang w:val="en-US"/>
+        </w:rPr>
+        <w:t>TiGL</w:t>
+      </w:r>
+      <w:proofErr w:type="spellEnd"/>
+      <w:r>
+        <w:rPr>
+          <w:lang w:val="en-US"/>
+        </w:rPr>
+        <w:t xml:space="preserve"> team?</w:t>
       </w:r>
     </w:p>
     <w:p>
@@ -1496,7 +2688,23 @@
           <w:b/>
           <w:bCs/>
         </w:rPr>
-        <w:t>Real-world Use Cases:</w:t>
+        <w:t>Real-</w:t>
+      </w:r>
+      <w:proofErr w:type="spellStart"/>
+      <w:r>
+        <w:rPr>
+          <w:b/>
+          <w:bCs/>
+        </w:rPr>
+        <w:t>world</w:t>
+      </w:r>
+      <w:proofErr w:type="spellEnd"/>
+      <w:r>
+        <w:rPr>
+          <w:b/>
+          <w:bCs/>
+        </w:rPr>
+        <w:t xml:space="preserve"> Use Cases:</w:t>
       </w:r>
     </w:p>
     <w:p>
@@ -1505,9 +2713,29 @@
           <w:ilvl w:val="1"/>
           <w:numId w:val="7"/>
         </w:numPr>
-      </w:pPr>
-      <w:r>
-        <w:t>Can you share examples of real-world projects or applications where TiGL has been successfully used?</w:t>
+        <w:rPr>
+          <w:lang w:val="en-US"/>
+        </w:rPr>
+      </w:pPr>
+      <w:r>
+        <w:rPr>
+          <w:lang w:val="en-US"/>
+        </w:rPr>
+        <w:t xml:space="preserve">Can you share examples of real-world projects or applications where </w:t>
+      </w:r>
+      <w:proofErr w:type="spellStart"/>
+      <w:r>
+        <w:rPr>
+          <w:lang w:val="en-US"/>
+        </w:rPr>
+        <w:t>TiGL</w:t>
+      </w:r>
+      <w:proofErr w:type="spellEnd"/>
+      <w:r>
+        <w:rPr>
+          <w:lang w:val="en-US"/>
+        </w:rPr>
+        <w:t xml:space="preserve"> has been successfully used?</w:t>
       </w:r>
     </w:p>
     <w:p>
@@ -1516,9 +2744,29 @@
           <w:ilvl w:val="1"/>
           <w:numId w:val="7"/>
         </w:numPr>
-      </w:pPr>
-      <w:r>
-        <w:t>Are there any notable success stories or challenges that users have overcome with TiGL?</w:t>
+        <w:rPr>
+          <w:lang w:val="en-US"/>
+        </w:rPr>
+      </w:pPr>
+      <w:r>
+        <w:rPr>
+          <w:lang w:val="en-US"/>
+        </w:rPr>
+        <w:t xml:space="preserve">Are there any notable success stories or challenges that users have overcome with </w:t>
+      </w:r>
+      <w:proofErr w:type="spellStart"/>
+      <w:r>
+        <w:rPr>
+          <w:lang w:val="en-US"/>
+        </w:rPr>
+        <w:t>TiGL</w:t>
+      </w:r>
+      <w:proofErr w:type="spellEnd"/>
+      <w:r>
+        <w:rPr>
+          <w:lang w:val="en-US"/>
+        </w:rPr>
+        <w:t>?</w:t>
       </w:r>
     </w:p>
     <w:p>
@@ -1528,12 +2776,37 @@
           <w:numId w:val="7"/>
         </w:numPr>
       </w:pPr>
-      <w:r>
-        <w:rPr>
-          <w:b/>
-          <w:bCs/>
-        </w:rPr>
-        <w:t>Collaboration with Developers:</w:t>
+      <w:proofErr w:type="spellStart"/>
+      <w:r>
+        <w:rPr>
+          <w:b/>
+          <w:bCs/>
+        </w:rPr>
+        <w:t>Collaboration</w:t>
+      </w:r>
+      <w:proofErr w:type="spellEnd"/>
+      <w:r>
+        <w:rPr>
+          <w:b/>
+          <w:bCs/>
+        </w:rPr>
+        <w:t xml:space="preserve"> </w:t>
+      </w:r>
+      <w:proofErr w:type="spellStart"/>
+      <w:r>
+        <w:rPr>
+          <w:b/>
+          <w:bCs/>
+        </w:rPr>
+        <w:t>with</w:t>
+      </w:r>
+      <w:proofErr w:type="spellEnd"/>
+      <w:r>
+        <w:rPr>
+          <w:b/>
+          <w:bCs/>
+        </w:rPr>
+        <w:t xml:space="preserve"> Developers:</w:t>
       </w:r>
     </w:p>
     <w:p>
@@ -1542,9 +2815,29 @@
           <w:ilvl w:val="1"/>
           <w:numId w:val="7"/>
         </w:numPr>
-      </w:pPr>
-      <w:r>
-        <w:t>How does the TiGL development team collaborate with users and testers for feedback and improvement?</w:t>
+        <w:rPr>
+          <w:lang w:val="en-US"/>
+        </w:rPr>
+      </w:pPr>
+      <w:r>
+        <w:rPr>
+          <w:lang w:val="en-US"/>
+        </w:rPr>
+        <w:t xml:space="preserve">How does the </w:t>
+      </w:r>
+      <w:proofErr w:type="spellStart"/>
+      <w:r>
+        <w:rPr>
+          <w:lang w:val="en-US"/>
+        </w:rPr>
+        <w:t>TiGL</w:t>
+      </w:r>
+      <w:proofErr w:type="spellEnd"/>
+      <w:r>
+        <w:rPr>
+          <w:lang w:val="en-US"/>
+        </w:rPr>
+        <w:t xml:space="preserve"> development team collaborate with users and testers for feedback and improvement?</w:t>
       </w:r>
     </w:p>
     <w:p>
@@ -1553,8 +2846,14 @@
           <w:ilvl w:val="1"/>
           <w:numId w:val="7"/>
         </w:numPr>
-      </w:pPr>
-      <w:r>
+        <w:rPr>
+          <w:lang w:val="en-US"/>
+        </w:rPr>
+      </w:pPr>
+      <w:r>
+        <w:rPr>
+          <w:lang w:val="en-US"/>
+        </w:rPr>
         <w:t>Are there any beta testing programs or opportunities for users to contribute to the development process?</w:t>
       </w:r>
     </w:p>
@@ -2798,6 +4097,7 @@
   <w:style w:type="character" w:default="1" w:styleId="Absatz-Standardschriftart">
     <w:name w:val="Default Paragraph Font"/>
     <w:uiPriority w:val="1"/>
+    <w:semiHidden/>
     <w:unhideWhenUsed/>
   </w:style>
   <w:style w:type="table" w:default="1" w:styleId="NormaleTabelle">

</xml_diff>

<commit_message>
Added some possibly fitting MBT tools and selection criteria
</commit_message>
<xml_diff>
--- a/SQ Projekt 9.docx
+++ b/SQ Projekt 9.docx
@@ -3,37 +3,1101 @@
 <w:document xmlns:wpc="http://schemas.microsoft.com/office/word/2010/wordprocessingCanvas" xmlns:cx="http://schemas.microsoft.com/office/drawing/2014/chartex" xmlns:cx1="http://schemas.microsoft.com/office/drawing/2015/9/8/chartex" xmlns:cx2="http://schemas.microsoft.com/office/drawing/2015/10/21/chartex" xmlns:cx3="http://schemas.microsoft.com/office/drawing/2016/5/9/chartex" xmlns:cx4="http://schemas.microsoft.com/office/drawing/2016/5/10/chartex" xmlns:cx5="http://schemas.microsoft.com/office/drawing/2016/5/11/chartex" xmlns:cx6="http://schemas.microsoft.com/office/drawing/2016/5/12/chartex" xmlns:cx7="http://schemas.microsoft.com/office/drawing/2016/5/13/chartex" xmlns:cx8="http://schemas.microsoft.com/office/drawing/2016/5/14/chartex" xmlns:mc="http://schemas.openxmlformats.org/markup-compatibility/2006" xmlns:aink="http://schemas.microsoft.com/office/drawing/2016/ink" xmlns:am3d="http://schemas.microsoft.com/office/drawing/2017/model3d" xmlns:o="urn:schemas-microsoft-com:office:office" xmlns:oel="http://schemas.microsoft.com/office/2019/extlst" xmlns:r="http://schemas.openxmlformats.org/officeDocument/2006/relationships" xmlns:m="http://schemas.openxmlformats.org/officeDocument/2006/math" xmlns:v="urn:schemas-microsoft-com:vml" xmlns:wp14="http://schemas.microsoft.com/office/word/2010/wordprocessingDrawing" xmlns:wp="http://schemas.openxmlformats.org/drawingml/2006/wordprocessingDrawing" xmlns:w10="urn:schemas-microsoft-com:office:word" xmlns:w="http://schemas.openxmlformats.org/wordprocessingml/2006/main" xmlns:w14="http://schemas.microsoft.com/office/word/2010/wordml" xmlns:w15="http://schemas.microsoft.com/office/word/2012/wordml" xmlns:w16cex="http://schemas.microsoft.com/office/word/2018/wordml/cex" xmlns:w16cid="http://schemas.microsoft.com/office/word/2016/wordml/cid" xmlns:w16="http://schemas.microsoft.com/office/word/2018/wordml" xmlns:w16sdtdh="http://schemas.microsoft.com/office/word/2020/wordml/sdtdatahash" xmlns:w16se="http://schemas.microsoft.com/office/word/2015/wordml/symex" xmlns:wpg="http://schemas.microsoft.com/office/word/2010/wordprocessingGroup" xmlns:wpi="http://schemas.microsoft.com/office/word/2010/wordprocessingInk" xmlns:wne="http://schemas.microsoft.com/office/word/2006/wordml" xmlns:wps="http://schemas.microsoft.com/office/word/2010/wordprocessingShape" mc:Ignorable="w14 w15 w16se w16cid w16 w16cex w16sdtdh wp14">
   <w:body>
     <w:p>
-      <w:r>
-        <w:t xml:space="preserve">SQ Projekt 9 – Notizblatt </w:t>
-      </w:r>
-      <w:r>
-        <w:br/>
-      </w:r>
-      <w:r>
-        <w:br/>
-        <w:t xml:space="preserve">Zusammenfassung Titanium </w:t>
-      </w:r>
-      <w:proofErr w:type="spellStart"/>
-      <w:r>
-        <w:t>Graphical</w:t>
-      </w:r>
-      <w:proofErr w:type="spellEnd"/>
-      <w:r>
-        <w:t xml:space="preserve"> Library:</w:t>
+      <w:pPr>
+        <w:rPr>
+          <w:b/>
+          <w:bCs/>
+        </w:rPr>
+      </w:pPr>
+      <w:proofErr w:type="gramStart"/>
+      <w:r>
+        <w:rPr>
+          <w:b/>
+          <w:bCs/>
+        </w:rPr>
+        <w:t>SQ Projekt</w:t>
+      </w:r>
+      <w:proofErr w:type="gramEnd"/>
+      <w:r>
+        <w:rPr>
+          <w:b/>
+          <w:bCs/>
+        </w:rPr>
+        <w:t xml:space="preserve"> 9 – Notizblatt </w:t>
       </w:r>
     </w:p>
     <w:p/>
     <w:p>
-      <w:proofErr w:type="spellStart"/>
-      <w:r>
-        <w:rPr>
-          <w:lang w:val="en-US"/>
+      <w:pPr>
+        <w:rPr>
+          <w:u w:val="single"/>
+          <w:lang w:val="en-GB"/>
+        </w:rPr>
+      </w:pPr>
+      <w:r>
+        <w:rPr>
+          <w:u w:val="single"/>
+          <w:lang w:val="en-GB"/>
+        </w:rPr>
+        <w:t>Possible criteria for selecting model-based testing tools (relevant for methodology):</w:t>
+      </w:r>
+    </w:p>
+    <w:p>
+      <w:pPr>
+        <w:rPr>
+          <w:lang w:val="en-GB"/>
+        </w:rPr>
+      </w:pPr>
+    </w:p>
+    <w:p>
+      <w:pPr>
+        <w:pStyle w:val="Listenabsatz"/>
+        <w:numPr>
+          <w:ilvl w:val="0"/>
+          <w:numId w:val="9"/>
+        </w:numPr>
+        <w:rPr>
+          <w:lang w:val="en-GB"/>
+        </w:rPr>
+      </w:pPr>
+      <w:r>
+        <w:rPr>
+          <w:lang w:val="en-GB"/>
+        </w:rPr>
+        <w:t xml:space="preserve">Programming language (if specified for a tool): For </w:t>
+      </w:r>
+      <w:proofErr w:type="spellStart"/>
+      <w:r>
+        <w:rPr>
+          <w:lang w:val="en-GB"/>
         </w:rPr>
         <w:t>TiGL</w:t>
       </w:r>
       <w:proofErr w:type="spellEnd"/>
       <w:r>
         <w:rPr>
+          <w:lang w:val="en-GB"/>
+        </w:rPr>
+        <w:t xml:space="preserve"> C++ (mainly), C, </w:t>
+      </w:r>
+      <w:proofErr w:type="spellStart"/>
+      <w:r>
+        <w:rPr>
+          <w:lang w:val="en-GB"/>
+        </w:rPr>
+        <w:t>CMake</w:t>
+      </w:r>
+      <w:proofErr w:type="spellEnd"/>
+      <w:r>
+        <w:rPr>
+          <w:lang w:val="en-GB"/>
+        </w:rPr>
+        <w:t>, Python, Java, SWIG relevant</w:t>
+      </w:r>
+    </w:p>
+    <w:p>
+      <w:pPr>
+        <w:pStyle w:val="Listenabsatz"/>
+        <w:numPr>
+          <w:ilvl w:val="0"/>
+          <w:numId w:val="9"/>
+        </w:numPr>
+        <w:rPr>
+          <w:lang w:val="en-GB"/>
+        </w:rPr>
+      </w:pPr>
+      <w:r>
+        <w:rPr>
+          <w:lang w:val="en-GB"/>
+        </w:rPr>
+        <w:t xml:space="preserve">Tools for embedded systems, web or mobile applications not relevant for </w:t>
+      </w:r>
+      <w:proofErr w:type="spellStart"/>
+      <w:r>
+        <w:rPr>
+          <w:lang w:val="en-GB"/>
+        </w:rPr>
+        <w:t>TiGL</w:t>
+      </w:r>
+      <w:proofErr w:type="spellEnd"/>
+    </w:p>
+    <w:p>
+      <w:pPr>
+        <w:pStyle w:val="Listenabsatz"/>
+        <w:numPr>
+          <w:ilvl w:val="0"/>
+          <w:numId w:val="9"/>
+        </w:numPr>
+        <w:rPr>
+          <w:lang w:val="en-GB"/>
+        </w:rPr>
+      </w:pPr>
+      <w:r>
+        <w:rPr>
+          <w:lang w:val="en-GB"/>
+        </w:rPr>
+        <w:t>Also consider commercial tools? (if yes, then most likely no prototype) (possible question for Prof?)</w:t>
+      </w:r>
+    </w:p>
+    <w:p>
+      <w:pPr>
+        <w:pStyle w:val="Listenabsatz"/>
+        <w:numPr>
+          <w:ilvl w:val="0"/>
+          <w:numId w:val="9"/>
+        </w:numPr>
+        <w:rPr>
+          <w:lang w:val="en-GB"/>
+        </w:rPr>
+      </w:pPr>
+      <w:r>
+        <w:rPr>
+          <w:lang w:val="en-GB"/>
+        </w:rPr>
+        <w:t xml:space="preserve">[More criteria could be added in terms of what exactly we’ll test from </w:t>
+      </w:r>
+      <w:proofErr w:type="spellStart"/>
+      <w:r>
+        <w:rPr>
+          <w:lang w:val="en-GB"/>
+        </w:rPr>
+        <w:t>TiGL</w:t>
+      </w:r>
+      <w:proofErr w:type="spellEnd"/>
+      <w:r>
+        <w:rPr>
+          <w:lang w:val="en-GB"/>
+        </w:rPr>
+        <w:t>, e.g. GUI or specific feature (might possibly be specified with the dev contact)]</w:t>
+      </w:r>
+    </w:p>
+    <w:p>
+      <w:pPr>
+        <w:pStyle w:val="Listenabsatz"/>
+        <w:numPr>
+          <w:ilvl w:val="0"/>
+          <w:numId w:val="9"/>
+        </w:numPr>
+        <w:rPr>
+          <w:lang w:val="en-GB"/>
+        </w:rPr>
+      </w:pPr>
+    </w:p>
+    <w:p>
+      <w:pPr>
+        <w:rPr>
+          <w:lang w:val="en-GB"/>
+        </w:rPr>
+      </w:pPr>
+    </w:p>
+    <w:p>
+      <w:pPr>
+        <w:rPr>
+          <w:u w:val="single"/>
+          <w:lang w:val="en-GB"/>
+        </w:rPr>
+      </w:pPr>
+      <w:r>
+        <w:rPr>
+          <w:u w:val="single"/>
+          <w:lang w:val="en-GB"/>
+        </w:rPr>
+        <w:t>Initial list of possible model-based testing tools:</w:t>
+      </w:r>
+    </w:p>
+    <w:p>
+      <w:pPr>
+        <w:rPr>
+          <w:lang w:val="en-GB"/>
+        </w:rPr>
+      </w:pPr>
+    </w:p>
+    <w:p>
+      <w:pPr>
+        <w:rPr>
+          <w:lang w:val="en-GB"/>
+        </w:rPr>
+      </w:pPr>
+      <w:r>
+        <w:rPr>
+          <w:lang w:val="en-GB"/>
+        </w:rPr>
+        <w:t>Source</w:t>
+      </w:r>
+      <w:r>
+        <w:rPr>
+          <w:lang w:val="en-GB"/>
+        </w:rPr>
+        <w:t>s</w:t>
+      </w:r>
+      <w:r>
+        <w:rPr>
+          <w:lang w:val="en-GB"/>
+        </w:rPr>
+        <w:t>:</w:t>
+      </w:r>
+    </w:p>
+    <w:p>
+      <w:pPr>
+        <w:rPr>
+          <w:lang w:val="en-GB"/>
+        </w:rPr>
+      </w:pPr>
+      <w:hyperlink r:id="rId5" w:history="1">
+        <w:r>
+          <w:rPr>
+            <w:rStyle w:val="Hyperlink"/>
+            <w:lang w:val="en-GB"/>
+          </w:rPr>
+          <w:t>https://automated-360.com/model-based-testing/model-based-testing/</w:t>
+        </w:r>
+      </w:hyperlink>
+    </w:p>
+    <w:p>
+      <w:pPr>
+        <w:rPr>
+          <w:lang w:val="en-GB"/>
+        </w:rPr>
+      </w:pPr>
+      <w:hyperlink r:id="rId6" w:history="1">
+        <w:r>
+          <w:rPr>
+            <w:rStyle w:val="Hyperlink"/>
+            <w:lang w:val="en-GB"/>
+          </w:rPr>
+          <w:t>https://www.softwaretestingmagazine.com/tools/open-source-model-based-testing-tools/</w:t>
+        </w:r>
+      </w:hyperlink>
+    </w:p>
+    <w:p>
+      <w:pPr>
+        <w:rPr>
+          <w:lang w:val="en-GB"/>
+        </w:rPr>
+      </w:pPr>
+    </w:p>
+    <w:p>
+      <w:pPr>
+        <w:rPr>
+          <w:lang w:val="en-GB"/>
+        </w:rPr>
+      </w:pPr>
+    </w:p>
+    <w:p>
+      <w:pPr>
+        <w:pStyle w:val="Listenabsatz"/>
+        <w:numPr>
+          <w:ilvl w:val="0"/>
+          <w:numId w:val="8"/>
+        </w:numPr>
+        <w:rPr>
+          <w:lang w:val="en-GB"/>
+        </w:rPr>
+      </w:pPr>
+      <w:proofErr w:type="spellStart"/>
+      <w:r>
+        <w:rPr>
+          <w:b/>
+          <w:bCs/>
+          <w:lang w:val="en-GB"/>
+        </w:rPr>
+        <w:t>GraphWalker</w:t>
+      </w:r>
+      <w:proofErr w:type="spellEnd"/>
+      <w:r>
+        <w:rPr>
+          <w:lang w:val="en-GB"/>
+        </w:rPr>
+        <w:t xml:space="preserve">: </w:t>
+      </w:r>
+    </w:p>
+    <w:p>
+      <w:pPr>
+        <w:pStyle w:val="Listenabsatz"/>
+        <w:numPr>
+          <w:ilvl w:val="1"/>
+          <w:numId w:val="8"/>
+        </w:numPr>
+        <w:rPr>
+          <w:lang w:val="en-GB"/>
+        </w:rPr>
+      </w:pPr>
+      <w:r>
+        <w:rPr>
+          <w:lang w:val="en-GB"/>
+        </w:rPr>
+        <w:t xml:space="preserve">addresses </w:t>
+      </w:r>
+      <w:r>
+        <w:rPr>
+          <w:u w:val="single"/>
+          <w:lang w:val="en-GB"/>
+        </w:rPr>
+        <w:t>State Transition Model-Based Testing</w:t>
+      </w:r>
+      <w:r>
+        <w:rPr>
+          <w:lang w:val="en-GB"/>
+        </w:rPr>
+        <w:t xml:space="preserve">; in other words, it allows you to perform </w:t>
+      </w:r>
+      <w:proofErr w:type="spellStart"/>
+      <w:r>
+        <w:rPr>
+          <w:lang w:val="en-GB"/>
+        </w:rPr>
+        <w:t>modeling</w:t>
+      </w:r>
+      <w:proofErr w:type="spellEnd"/>
+      <w:r>
+        <w:rPr>
+          <w:lang w:val="en-GB"/>
+        </w:rPr>
+        <w:t xml:space="preserve"> around states and transitions between those states using directed graphs</w:t>
+      </w:r>
+      <w:r>
+        <w:rPr>
+          <w:lang w:val="en-GB"/>
+        </w:rPr>
+        <w:t xml:space="preserve"> (Source: </w:t>
+      </w:r>
+      <w:hyperlink r:id="rId7" w:history="1">
+        <w:r>
+          <w:rPr>
+            <w:rStyle w:val="Hyperlink"/>
+            <w:lang w:val="en-GB"/>
+          </w:rPr>
+          <w:t>https://docs.getxray.app/display/XRAY/Model-Based+Testing+using+GraphWalker+and+Java</w:t>
+        </w:r>
+      </w:hyperlink>
+      <w:r>
+        <w:rPr>
+          <w:lang w:val="en-GB"/>
+        </w:rPr>
+        <w:t>)</w:t>
+      </w:r>
+    </w:p>
+    <w:p>
+      <w:pPr>
+        <w:pStyle w:val="Listenabsatz"/>
+        <w:numPr>
+          <w:ilvl w:val="1"/>
+          <w:numId w:val="8"/>
+        </w:numPr>
+        <w:rPr>
+          <w:lang w:val="en-GB"/>
+        </w:rPr>
+      </w:pPr>
+      <w:r>
+        <w:rPr>
+          <w:lang w:val="en-GB"/>
+        </w:rPr>
+        <w:t xml:space="preserve">seems it focuses on </w:t>
+      </w:r>
+      <w:r>
+        <w:rPr>
+          <w:u w:val="single"/>
+          <w:lang w:val="en-GB"/>
+        </w:rPr>
+        <w:t>Java</w:t>
+      </w:r>
+      <w:r>
+        <w:rPr>
+          <w:lang w:val="en-GB"/>
+        </w:rPr>
+        <w:t xml:space="preserve"> projects, integration as a maven dependency possible (Source &amp; Download: </w:t>
+      </w:r>
+      <w:hyperlink r:id="rId8" w:history="1">
+        <w:r>
+          <w:rPr>
+            <w:rStyle w:val="Hyperlink"/>
+            <w:lang w:val="en-GB"/>
+          </w:rPr>
+          <w:t>https://graphwalker.github.io/</w:t>
+        </w:r>
+      </w:hyperlink>
+      <w:r>
+        <w:rPr>
+          <w:lang w:val="en-GB"/>
+        </w:rPr>
+        <w:t xml:space="preserve">) </w:t>
+      </w:r>
+    </w:p>
+    <w:p>
+      <w:pPr>
+        <w:pStyle w:val="Listenabsatz"/>
+        <w:numPr>
+          <w:ilvl w:val="1"/>
+          <w:numId w:val="8"/>
+        </w:numPr>
+        <w:rPr>
+          <w:lang w:val="en-GB"/>
+        </w:rPr>
+      </w:pPr>
+      <w:r>
+        <w:rPr>
+          <w:lang w:val="en-GB"/>
+        </w:rPr>
+        <w:t xml:space="preserve">Repo (incl. an example): </w:t>
+      </w:r>
+      <w:hyperlink r:id="rId9" w:history="1">
+        <w:r>
+          <w:rPr>
+            <w:rStyle w:val="Hyperlink"/>
+            <w:lang w:val="en-GB"/>
+          </w:rPr>
+          <w:t>https://github.com/GraphWalker</w:t>
+        </w:r>
+      </w:hyperlink>
+      <w:r>
+        <w:rPr>
+          <w:lang w:val="en-GB"/>
+        </w:rPr>
+        <w:t xml:space="preserve"> </w:t>
+      </w:r>
+    </w:p>
+    <w:p>
+      <w:pPr>
+        <w:pStyle w:val="Listenabsatz"/>
+        <w:numPr>
+          <w:ilvl w:val="0"/>
+          <w:numId w:val="8"/>
+        </w:numPr>
+        <w:rPr>
+          <w:lang w:val="en-GB"/>
+        </w:rPr>
+      </w:pPr>
+      <w:proofErr w:type="spellStart"/>
+      <w:r>
+        <w:rPr>
+          <w:b/>
+          <w:bCs/>
+          <w:lang w:val="en-GB"/>
+        </w:rPr>
+        <w:t>fMBT</w:t>
+      </w:r>
+      <w:proofErr w:type="spellEnd"/>
+      <w:r>
+        <w:rPr>
+          <w:lang w:val="en-GB"/>
+        </w:rPr>
+        <w:t xml:space="preserve">: </w:t>
+      </w:r>
+    </w:p>
+    <w:p>
+      <w:pPr>
+        <w:pStyle w:val="Listenabsatz"/>
+        <w:numPr>
+          <w:ilvl w:val="1"/>
+          <w:numId w:val="8"/>
+        </w:numPr>
+        <w:rPr>
+          <w:lang w:val="en-GB"/>
+        </w:rPr>
+      </w:pPr>
+      <w:r>
+        <w:rPr>
+          <w:lang w:val="en-GB"/>
+        </w:rPr>
+        <w:t xml:space="preserve">suitable for testing anything </w:t>
+      </w:r>
+      <w:r>
+        <w:rPr>
+          <w:u w:val="single"/>
+          <w:lang w:val="en-GB"/>
+        </w:rPr>
+        <w:t>from individual</w:t>
+      </w:r>
+      <w:r>
+        <w:rPr>
+          <w:u w:val="single"/>
+          <w:lang w:val="en-GB"/>
+        </w:rPr>
+        <w:t xml:space="preserve"> </w:t>
+      </w:r>
+      <w:r>
+        <w:rPr>
+          <w:u w:val="single"/>
+          <w:lang w:val="en-GB"/>
+        </w:rPr>
+        <w:t>C++ classes to GUI applications and distributed systems</w:t>
+      </w:r>
+      <w:r>
+        <w:rPr>
+          <w:lang w:val="en-GB"/>
+        </w:rPr>
+        <w:t xml:space="preserve"> (</w:t>
+      </w:r>
+      <w:r>
+        <w:rPr>
+          <w:lang w:val="en-GB"/>
+        </w:rPr>
+        <w:t xml:space="preserve">Source &amp; Repo: </w:t>
+      </w:r>
+      <w:hyperlink r:id="rId10" w:history="1">
+        <w:r>
+          <w:rPr>
+            <w:rStyle w:val="Hyperlink"/>
+            <w:lang w:val="en-GB"/>
+          </w:rPr>
+          <w:t>https://github.com/intel/fMBT</w:t>
+        </w:r>
+      </w:hyperlink>
+      <w:r>
+        <w:rPr>
+          <w:lang w:val="en-GB"/>
+        </w:rPr>
+        <w:t>)</w:t>
+      </w:r>
+    </w:p>
+    <w:p>
+      <w:pPr>
+        <w:pStyle w:val="Listenabsatz"/>
+        <w:numPr>
+          <w:ilvl w:val="0"/>
+          <w:numId w:val="8"/>
+        </w:numPr>
+        <w:rPr>
+          <w:lang w:val="en-GB"/>
+        </w:rPr>
+      </w:pPr>
+      <w:proofErr w:type="spellStart"/>
+      <w:r>
+        <w:rPr>
+          <w:b/>
+          <w:bCs/>
+          <w:lang w:val="en-GB"/>
+        </w:rPr>
+        <w:t>Modbat</w:t>
+      </w:r>
+      <w:proofErr w:type="spellEnd"/>
+      <w:r>
+        <w:rPr>
+          <w:lang w:val="en-GB"/>
+        </w:rPr>
+        <w:t xml:space="preserve">: </w:t>
+      </w:r>
+    </w:p>
+    <w:p>
+      <w:pPr>
+        <w:pStyle w:val="Listenabsatz"/>
+        <w:numPr>
+          <w:ilvl w:val="1"/>
+          <w:numId w:val="8"/>
+        </w:numPr>
+        <w:rPr>
+          <w:lang w:val="en-GB"/>
+        </w:rPr>
+      </w:pPr>
+      <w:r>
+        <w:rPr>
+          <w:lang w:val="en-GB"/>
+        </w:rPr>
+        <w:t xml:space="preserve">specialized for API of software, compatible with </w:t>
+      </w:r>
+      <w:r>
+        <w:rPr>
+          <w:u w:val="single"/>
+          <w:lang w:val="en-GB"/>
+        </w:rPr>
+        <w:t>Java</w:t>
+      </w:r>
+      <w:r>
+        <w:rPr>
+          <w:lang w:val="en-GB"/>
+        </w:rPr>
+        <w:t xml:space="preserve"> (</w:t>
+      </w:r>
+      <w:r>
+        <w:rPr>
+          <w:lang w:val="en-GB"/>
+        </w:rPr>
+        <w:t xml:space="preserve">Source &amp; Repo: </w:t>
+      </w:r>
+      <w:hyperlink r:id="rId11" w:history="1">
+        <w:r>
+          <w:rPr>
+            <w:rStyle w:val="Hyperlink"/>
+            <w:lang w:val="en-GB"/>
+          </w:rPr>
+          <w:t>https://gitlab.com/cartho/modbat</w:t>
+        </w:r>
+      </w:hyperlink>
+      <w:r>
+        <w:rPr>
+          <w:lang w:val="en-GB"/>
+        </w:rPr>
+        <w:t>)</w:t>
+      </w:r>
+    </w:p>
+    <w:p>
+      <w:pPr>
+        <w:pStyle w:val="Listenabsatz"/>
+        <w:numPr>
+          <w:ilvl w:val="0"/>
+          <w:numId w:val="8"/>
+        </w:numPr>
+        <w:rPr>
+          <w:lang w:val="en-GB"/>
+        </w:rPr>
+      </w:pPr>
+      <w:proofErr w:type="spellStart"/>
+      <w:r>
+        <w:rPr>
+          <w:b/>
+          <w:bCs/>
+          <w:lang w:val="en-GB"/>
+        </w:rPr>
+        <w:t>Modelator</w:t>
+      </w:r>
+      <w:proofErr w:type="spellEnd"/>
+      <w:r>
+        <w:rPr>
+          <w:b/>
+          <w:bCs/>
+          <w:lang w:val="en-GB"/>
+        </w:rPr>
+        <w:t>:</w:t>
+      </w:r>
+    </w:p>
+    <w:p>
+      <w:pPr>
+        <w:pStyle w:val="Listenabsatz"/>
+        <w:numPr>
+          <w:ilvl w:val="1"/>
+          <w:numId w:val="8"/>
+        </w:numPr>
+        <w:rPr>
+          <w:lang w:val="en-GB"/>
+        </w:rPr>
+      </w:pPr>
+      <w:r>
+        <w:rPr>
+          <w:lang w:val="en-GB"/>
+        </w:rPr>
+        <w:t xml:space="preserve">enables automatic generation of tests from models. </w:t>
+      </w:r>
+      <w:proofErr w:type="spellStart"/>
+      <w:r>
+        <w:rPr>
+          <w:lang w:val="en-GB"/>
+        </w:rPr>
+        <w:t>Modelator</w:t>
+      </w:r>
+      <w:proofErr w:type="spellEnd"/>
+      <w:r>
+        <w:rPr>
+          <w:lang w:val="en-GB"/>
+        </w:rPr>
+        <w:t xml:space="preserve"> takes </w:t>
+      </w:r>
+      <w:r>
+        <w:rPr>
+          <w:u w:val="single"/>
+          <w:lang w:val="en-GB"/>
+        </w:rPr>
+        <w:t>TLA+ models</w:t>
+      </w:r>
+      <w:r>
+        <w:rPr>
+          <w:lang w:val="en-GB"/>
+        </w:rPr>
+        <w:t xml:space="preserve"> as its input and generates tests that can be executed against an implementation of the model.</w:t>
+      </w:r>
+      <w:r>
+        <w:rPr>
+          <w:lang w:val="en-GB"/>
+        </w:rPr>
+        <w:t xml:space="preserve"> (Source &amp; Repo: </w:t>
+      </w:r>
+      <w:hyperlink r:id="rId12" w:history="1">
+        <w:r>
+          <w:rPr>
+            <w:rStyle w:val="Hyperlink"/>
+            <w:lang w:val="en-GB"/>
+          </w:rPr>
+          <w:t>https://github.com/informalsystems/modelator</w:t>
+        </w:r>
+      </w:hyperlink>
+      <w:r>
+        <w:rPr>
+          <w:lang w:val="en-GB"/>
+        </w:rPr>
+        <w:t>)</w:t>
+      </w:r>
+    </w:p>
+    <w:p>
+      <w:pPr>
+        <w:pStyle w:val="Listenabsatz"/>
+        <w:numPr>
+          <w:ilvl w:val="1"/>
+          <w:numId w:val="8"/>
+        </w:numPr>
+        <w:rPr>
+          <w:lang w:val="en-GB"/>
+        </w:rPr>
+      </w:pPr>
+      <w:r>
+        <w:rPr>
+          <w:lang w:val="en-GB"/>
+        </w:rPr>
+        <w:t xml:space="preserve">Requires </w:t>
+      </w:r>
+      <w:r>
+        <w:rPr>
+          <w:u w:val="single"/>
+          <w:lang w:val="en-GB"/>
+        </w:rPr>
+        <w:t>Python</w:t>
+      </w:r>
+      <w:r>
+        <w:rPr>
+          <w:lang w:val="en-GB"/>
+        </w:rPr>
+        <w:t xml:space="preserve"> or </w:t>
+      </w:r>
+      <w:r>
+        <w:rPr>
+          <w:u w:val="single"/>
+          <w:lang w:val="en-GB"/>
+        </w:rPr>
+        <w:t>Java</w:t>
+      </w:r>
+      <w:r>
+        <w:rPr>
+          <w:lang w:val="en-GB"/>
+        </w:rPr>
+        <w:t xml:space="preserve"> (more info in README in Repo)</w:t>
+      </w:r>
+    </w:p>
+    <w:p>
+      <w:pPr>
+        <w:pStyle w:val="Listenabsatz"/>
+        <w:numPr>
+          <w:ilvl w:val="0"/>
+          <w:numId w:val="8"/>
+        </w:numPr>
+        <w:rPr>
+          <w:lang w:val="en-GB"/>
+        </w:rPr>
+      </w:pPr>
+      <w:r>
+        <w:rPr>
+          <w:b/>
+          <w:bCs/>
+          <w:lang w:val="en-GB"/>
+        </w:rPr>
+        <w:t>OSMO MBT Tool:</w:t>
+      </w:r>
+    </w:p>
+    <w:p>
+      <w:pPr>
+        <w:pStyle w:val="Listenabsatz"/>
+        <w:numPr>
+          <w:ilvl w:val="1"/>
+          <w:numId w:val="8"/>
+        </w:numPr>
+        <w:rPr>
+          <w:lang w:val="en-GB"/>
+        </w:rPr>
+      </w:pPr>
+      <w:r>
+        <w:rPr>
+          <w:lang w:val="en-GB"/>
+        </w:rPr>
+        <w:t>Tool for generating and executing test cases</w:t>
+      </w:r>
+      <w:r>
+        <w:rPr>
+          <w:lang w:val="en-GB"/>
+        </w:rPr>
+        <w:t>;</w:t>
+      </w:r>
+      <w:r>
+        <w:rPr>
+          <w:lang w:val="en-GB"/>
+        </w:rPr>
+        <w:t xml:space="preserve"> expressed as </w:t>
+      </w:r>
+      <w:r>
+        <w:rPr>
+          <w:u w:val="single"/>
+          <w:lang w:val="en-GB"/>
+        </w:rPr>
+        <w:t>Java</w:t>
+      </w:r>
+      <w:r>
+        <w:rPr>
+          <w:lang w:val="en-GB"/>
+        </w:rPr>
+        <w:t xml:space="preserve"> programs</w:t>
+      </w:r>
+      <w:r>
+        <w:rPr>
+          <w:lang w:val="en-GB"/>
+        </w:rPr>
+        <w:t xml:space="preserve"> (Source &amp; Repo: </w:t>
+      </w:r>
+      <w:hyperlink r:id="rId13" w:history="1">
+        <w:r>
+          <w:rPr>
+            <w:rStyle w:val="Hyperlink"/>
+            <w:lang w:val="en-GB"/>
+          </w:rPr>
+          <w:t>https://github.com/osmo-tool/osmo</w:t>
+        </w:r>
+      </w:hyperlink>
+      <w:r>
+        <w:rPr>
+          <w:lang w:val="en-GB"/>
+        </w:rPr>
+        <w:t>)</w:t>
+      </w:r>
+    </w:p>
+    <w:p>
+      <w:pPr>
+        <w:pStyle w:val="Listenabsatz"/>
+        <w:numPr>
+          <w:ilvl w:val="0"/>
+          <w:numId w:val="8"/>
+        </w:numPr>
+        <w:rPr>
+          <w:lang w:val="en-GB"/>
+        </w:rPr>
+      </w:pPr>
+      <w:proofErr w:type="spellStart"/>
+      <w:r>
+        <w:rPr>
+          <w:b/>
+          <w:bCs/>
+          <w:lang w:val="en-GB"/>
+        </w:rPr>
+        <w:t>Tcases</w:t>
+      </w:r>
+      <w:proofErr w:type="spellEnd"/>
+      <w:r>
+        <w:rPr>
+          <w:b/>
+          <w:bCs/>
+          <w:lang w:val="en-GB"/>
+        </w:rPr>
+        <w:t>:</w:t>
+      </w:r>
+    </w:p>
+    <w:p>
+      <w:pPr>
+        <w:pStyle w:val="Listenabsatz"/>
+        <w:numPr>
+          <w:ilvl w:val="1"/>
+          <w:numId w:val="8"/>
+        </w:numPr>
+        <w:rPr>
+          <w:lang w:val="en-GB"/>
+        </w:rPr>
+      </w:pPr>
+      <w:r>
+        <w:rPr>
+          <w:lang w:val="en-GB"/>
+        </w:rPr>
+        <w:t xml:space="preserve">tool for designing tests. It </w:t>
+      </w:r>
+      <w:r>
+        <w:rPr>
+          <w:u w:val="single"/>
+          <w:lang w:val="en-GB"/>
+        </w:rPr>
+        <w:t>doesn't matter what kind of system</w:t>
+      </w:r>
+      <w:r>
+        <w:rPr>
+          <w:lang w:val="en-GB"/>
+        </w:rPr>
+        <w:t xml:space="preserve"> you are testing -- UI, command line, REST-</w:t>
+      </w:r>
+      <w:proofErr w:type="spellStart"/>
+      <w:r>
+        <w:rPr>
+          <w:lang w:val="en-GB"/>
+        </w:rPr>
+        <w:t>ful</w:t>
+      </w:r>
+      <w:proofErr w:type="spellEnd"/>
+      <w:r>
+        <w:rPr>
+          <w:lang w:val="en-GB"/>
+        </w:rPr>
+        <w:t xml:space="preserve"> API, or backend. </w:t>
+      </w:r>
+      <w:r>
+        <w:rPr>
+          <w:u w:val="single"/>
+          <w:lang w:val="en-GB"/>
+        </w:rPr>
+        <w:t>Nor does it matter what level of the system</w:t>
+      </w:r>
+      <w:r>
+        <w:rPr>
+          <w:lang w:val="en-GB"/>
+        </w:rPr>
+        <w:t xml:space="preserve"> you are testing -- unit, subsystem, or full system. You can use </w:t>
+      </w:r>
+      <w:proofErr w:type="spellStart"/>
+      <w:r>
+        <w:rPr>
+          <w:lang w:val="en-GB"/>
+        </w:rPr>
+        <w:t>Tcases</w:t>
+      </w:r>
+      <w:proofErr w:type="spellEnd"/>
+      <w:r>
+        <w:rPr>
+          <w:lang w:val="en-GB"/>
+        </w:rPr>
+        <w:t xml:space="preserve"> to design your tests in any of these situations. With </w:t>
+      </w:r>
+      <w:proofErr w:type="spellStart"/>
+      <w:r>
+        <w:rPr>
+          <w:lang w:val="en-GB"/>
+        </w:rPr>
+        <w:t>Tcases</w:t>
+      </w:r>
+      <w:proofErr w:type="spellEnd"/>
+      <w:r>
+        <w:rPr>
+          <w:lang w:val="en-GB"/>
+        </w:rPr>
+        <w:t xml:space="preserve">, you define </w:t>
+      </w:r>
+      <w:r>
+        <w:rPr>
+          <w:lang w:val="en-GB"/>
+        </w:rPr>
+        <w:lastRenderedPageBreak/>
+        <w:t xml:space="preserve">the input space for your system-under-test and the level of coverage that you want. Then </w:t>
+      </w:r>
+      <w:proofErr w:type="spellStart"/>
+      <w:r>
+        <w:rPr>
+          <w:lang w:val="en-GB"/>
+        </w:rPr>
+        <w:t>Tcases</w:t>
+      </w:r>
+      <w:proofErr w:type="spellEnd"/>
+      <w:r>
+        <w:rPr>
+          <w:lang w:val="en-GB"/>
+        </w:rPr>
+        <w:t xml:space="preserve"> generates a minimal set of test cases that meets your requirements.</w:t>
+      </w:r>
+      <w:r>
+        <w:rPr>
+          <w:lang w:val="en-GB"/>
+        </w:rPr>
+        <w:t xml:space="preserve"> </w:t>
+      </w:r>
+      <w:r>
+        <w:rPr>
+          <w:lang w:val="en-GB"/>
+        </w:rPr>
+        <w:t xml:space="preserve">primarily a tool for </w:t>
+      </w:r>
+      <w:r>
+        <w:rPr>
+          <w:u w:val="single"/>
+          <w:lang w:val="en-GB"/>
+        </w:rPr>
+        <w:t>black-box test design</w:t>
+      </w:r>
+      <w:r>
+        <w:rPr>
+          <w:lang w:val="en-GB"/>
+        </w:rPr>
+        <w:t xml:space="preserve"> (Source &amp; Repo: </w:t>
+      </w:r>
+      <w:hyperlink r:id="rId14" w:history="1">
+        <w:r>
+          <w:rPr>
+            <w:rStyle w:val="Hyperlink"/>
+            <w:lang w:val="en-GB"/>
+          </w:rPr>
+          <w:t>https://github.com/Cornutum/tcases</w:t>
+        </w:r>
+      </w:hyperlink>
+      <w:r>
+        <w:rPr>
+          <w:lang w:val="en-GB"/>
+        </w:rPr>
+        <w:t>)</w:t>
+      </w:r>
+    </w:p>
+    <w:p>
+      <w:pPr>
+        <w:pStyle w:val="Listenabsatz"/>
+        <w:numPr>
+          <w:ilvl w:val="0"/>
+          <w:numId w:val="8"/>
+        </w:numPr>
+        <w:rPr>
+          <w:lang w:val="en-GB"/>
+        </w:rPr>
+      </w:pPr>
+    </w:p>
+    <w:p>
+      <w:pPr>
+        <w:rPr>
+          <w:lang w:val="en-GB"/>
+        </w:rPr>
+      </w:pPr>
+    </w:p>
+    <w:p>
+      <w:pPr>
+        <w:rPr>
+          <w:u w:val="single"/>
+          <w:lang w:val="en-GB"/>
+        </w:rPr>
+      </w:pPr>
+      <w:proofErr w:type="spellStart"/>
+      <w:r>
+        <w:rPr>
+          <w:u w:val="single"/>
+          <w:lang w:val="en-GB"/>
+        </w:rPr>
+        <w:t>Zusammenfassung</w:t>
+      </w:r>
+      <w:proofErr w:type="spellEnd"/>
+      <w:r>
+        <w:rPr>
+          <w:u w:val="single"/>
+          <w:lang w:val="en-GB"/>
+        </w:rPr>
+        <w:t xml:space="preserve"> Titanium Graphical Library:</w:t>
+      </w:r>
+    </w:p>
+    <w:p>
+      <w:pPr>
+        <w:rPr>
+          <w:lang w:val="en-GB"/>
+        </w:rPr>
+      </w:pPr>
+    </w:p>
+    <w:p>
+      <w:pPr>
+        <w:rPr>
+          <w:u w:val="single"/>
+          <w:lang w:val="en-GB"/>
+        </w:rPr>
+      </w:pPr>
+      <w:proofErr w:type="spellStart"/>
+      <w:r>
+        <w:rPr>
+          <w:lang w:val="en-US"/>
+        </w:rPr>
+        <w:t>TiGL</w:t>
+      </w:r>
+      <w:proofErr w:type="spellEnd"/>
+      <w:r>
+        <w:rPr>
           <w:lang w:val="en-US"/>
         </w:rPr>
         <w:t xml:space="preserve">, or the Titanium Graphical Library, is a software library primarily used for the parametric modeling and design of aircraft wings. It provides a set of tools and functions that allow engineers and designers to create, modify, and analyze complex wing geometries. </w:t>
@@ -65,18 +1129,36 @@
         <w:br/>
       </w:r>
       <w:r>
+        <w:rPr>
+          <w:u w:val="single"/>
+          <w:lang w:val="en-GB"/>
+        </w:rPr>
         <w:t xml:space="preserve">Features </w:t>
       </w:r>
       <w:proofErr w:type="spellStart"/>
       <w:r>
+        <w:rPr>
+          <w:u w:val="single"/>
+          <w:lang w:val="en-GB"/>
+        </w:rPr>
         <w:t>TiGL</w:t>
       </w:r>
       <w:proofErr w:type="spellEnd"/>
       <w:r>
+        <w:rPr>
+          <w:u w:val="single"/>
+          <w:lang w:val="en-GB"/>
+        </w:rPr>
         <w:t>:</w:t>
       </w:r>
     </w:p>
-    <w:p/>
+    <w:p>
+      <w:pPr>
+        <w:rPr>
+          <w:lang w:val="en-GB"/>
+        </w:rPr>
+      </w:pPr>
+    </w:p>
     <w:p>
       <w:pPr>
         <w:ind w:left="720"/>
@@ -468,19 +1550,21 @@
     <w:p>
       <w:pPr>
         <w:rPr>
-          <w:lang w:val="en-US"/>
-        </w:rPr>
-      </w:pPr>
-      <w:r>
-        <w:rPr>
-          <w:lang w:val="en-US"/>
-        </w:rPr>
-        <w:lastRenderedPageBreak/>
+          <w:u w:val="single"/>
+          <w:lang w:val="en-US"/>
+        </w:rPr>
+      </w:pPr>
+      <w:r>
+        <w:rPr>
+          <w:u w:val="single"/>
+          <w:lang w:val="en-US"/>
+        </w:rPr>
         <w:t xml:space="preserve">Example on how to test </w:t>
       </w:r>
       <w:proofErr w:type="spellStart"/>
       <w:r>
         <w:rPr>
+          <w:u w:val="single"/>
           <w:lang w:val="en-US"/>
         </w:rPr>
         <w:t>TiGL</w:t>
@@ -488,12 +1572,14 @@
       <w:proofErr w:type="spellEnd"/>
       <w:r>
         <w:rPr>
+          <w:u w:val="single"/>
           <w:lang w:val="en-US"/>
         </w:rPr>
         <w:t xml:space="preserve"> with Model-based testing:</w:t>
       </w:r>
       <w:r>
         <w:rPr>
+          <w:u w:val="single"/>
           <w:lang w:val="en-US"/>
         </w:rPr>
         <w:br/>
@@ -929,21 +2015,7 @@
         <w:rPr>
           <w:lang w:val="en-US"/>
         </w:rPr>
-        <w:t xml:space="preserve"> allows users to define parameters like </w:t>
-      </w:r>
-      <w:proofErr w:type="gramStart"/>
-      <w:r>
-        <w:rPr>
-          <w:lang w:val="en-US"/>
-        </w:rPr>
-        <w:t>wing span</w:t>
-      </w:r>
-      <w:proofErr w:type="gramEnd"/>
-      <w:r>
-        <w:rPr>
-          <w:lang w:val="en-US"/>
-        </w:rPr>
-        <w:t>, sweep angle, and dihedral angle.</w:t>
+        <w:t xml:space="preserve"> allows users to define parameters like wing span, sweep angle, and dihedral angle.</w:t>
       </w:r>
     </w:p>
     <w:p>
@@ -985,23 +2057,8 @@
           <w:b/>
           <w:bCs/>
         </w:rPr>
-        <w:t xml:space="preserve">State 2: </w:t>
-      </w:r>
-      <w:proofErr w:type="spellStart"/>
-      <w:r>
-        <w:rPr>
-          <w:b/>
-          <w:bCs/>
-        </w:rPr>
-        <w:t>Geometry</w:t>
-      </w:r>
-      <w:proofErr w:type="spellEnd"/>
-      <w:r>
-        <w:rPr>
-          <w:b/>
-          <w:bCs/>
-        </w:rPr>
-        <w:t xml:space="preserve"> Generation</w:t>
+        <w:lastRenderedPageBreak/>
+        <w:t>State 2: Geometry Generation</w:t>
       </w:r>
     </w:p>
     <w:p>
@@ -1069,7 +2126,6 @@
           <w:bCs/>
           <w:lang w:val="en-US"/>
         </w:rPr>
-        <w:lastRenderedPageBreak/>
         <w:t>Test Scenario:</w:t>
       </w:r>
     </w:p>
@@ -1191,21 +2247,12 @@
       <w:pPr>
         <w:ind w:left="720"/>
       </w:pPr>
-      <w:proofErr w:type="gramStart"/>
-      <w:r>
-        <w:rPr>
-          <w:b/>
-          <w:bCs/>
-        </w:rPr>
-        <w:t>Test Case</w:t>
-      </w:r>
-      <w:proofErr w:type="gramEnd"/>
-      <w:r>
-        <w:rPr>
-          <w:b/>
-          <w:bCs/>
-        </w:rPr>
-        <w:t xml:space="preserve"> 2: Invalid </w:t>
+      <w:r>
+        <w:rPr>
+          <w:b/>
+          <w:bCs/>
+        </w:rPr>
+        <w:t xml:space="preserve">Test Case 2: Invalid </w:t>
       </w:r>
       <w:proofErr w:type="spellStart"/>
       <w:r>
@@ -1308,21 +2355,12 @@
       <w:pPr>
         <w:ind w:left="720"/>
       </w:pPr>
-      <w:proofErr w:type="gramStart"/>
-      <w:r>
-        <w:rPr>
-          <w:b/>
-          <w:bCs/>
-        </w:rPr>
-        <w:t>Test Case</w:t>
-      </w:r>
-      <w:proofErr w:type="gramEnd"/>
-      <w:r>
-        <w:rPr>
-          <w:b/>
-          <w:bCs/>
-        </w:rPr>
-        <w:t xml:space="preserve"> 3: </w:t>
+      <w:r>
+        <w:rPr>
+          <w:b/>
+          <w:bCs/>
+        </w:rPr>
+        <w:t xml:space="preserve">Test Case 3: </w:t>
       </w:r>
       <w:proofErr w:type="spellStart"/>
       <w:r>
@@ -1583,36 +2621,38 @@
         <w:rPr>
           <w:lang w:val="en-US"/>
         </w:rPr>
-        <w:br/>
-      </w:r>
-      <w:r>
-        <w:rPr>
-          <w:lang w:val="en-US"/>
-        </w:rPr>
-        <w:br/>
-      </w:r>
-      <w:r>
-        <w:rPr>
-          <w:lang w:val="en-US"/>
-        </w:rPr>
-        <w:br/>
-      </w:r>
-    </w:p>
-    <w:p>
-      <w:pPr>
-        <w:rPr>
-          <w:lang w:val="en-US"/>
-        </w:rPr>
-      </w:pPr>
-      <w:r>
-        <w:rPr>
-          <w:lang w:val="en-US"/>
-        </w:rPr>
         <w:lastRenderedPageBreak/>
+        <w:br/>
+      </w:r>
+      <w:r>
+        <w:rPr>
+          <w:lang w:val="en-US"/>
+        </w:rPr>
+        <w:br/>
+      </w:r>
+      <w:r>
+        <w:rPr>
+          <w:lang w:val="en-US"/>
+        </w:rPr>
+        <w:br/>
+      </w:r>
+    </w:p>
+    <w:p>
+      <w:pPr>
+        <w:rPr>
+          <w:lang w:val="en-US"/>
+        </w:rPr>
+      </w:pPr>
+      <w:r>
+        <w:rPr>
+          <w:u w:val="single"/>
+          <w:lang w:val="en-US"/>
+        </w:rPr>
         <w:t>Q</w:t>
       </w:r>
       <w:r>
         <w:rPr>
+          <w:u w:val="single"/>
           <w:lang w:val="en-US"/>
         </w:rPr>
         <w:t xml:space="preserve">uestions to Prof. </w:t>
@@ -1620,6 +2660,7 @@
       <w:proofErr w:type="spellStart"/>
       <w:r>
         <w:rPr>
+          <w:u w:val="single"/>
           <w:lang w:val="en-US"/>
         </w:rPr>
         <w:t>Felderer</w:t>
@@ -1627,9 +2668,16 @@
       <w:proofErr w:type="spellEnd"/>
       <w:r>
         <w:rPr>
-          <w:lang w:val="en-US"/>
-        </w:rPr>
-        <w:t xml:space="preserve">: </w:t>
+          <w:u w:val="single"/>
+          <w:lang w:val="en-US"/>
+        </w:rPr>
+        <w:t>:</w:t>
+      </w:r>
+      <w:r>
+        <w:rPr>
+          <w:lang w:val="en-US"/>
+        </w:rPr>
+        <w:t xml:space="preserve"> </w:t>
       </w:r>
       <w:r>
         <w:rPr>
@@ -1997,30 +3045,6 @@
         <w:rPr>
           <w:lang w:val="en-US"/>
         </w:rPr>
-        <w:br/>
-      </w:r>
-      <w:r>
-        <w:rPr>
-          <w:lang w:val="en-US"/>
-        </w:rPr>
-        <w:br/>
-      </w:r>
-      <w:r>
-        <w:rPr>
-          <w:lang w:val="en-US"/>
-        </w:rPr>
-        <w:br/>
-      </w:r>
-      <w:r>
-        <w:rPr>
-          <w:lang w:val="en-US"/>
-        </w:rPr>
-        <w:br/>
-      </w:r>
-      <w:r>
-        <w:rPr>
-          <w:lang w:val="en-US"/>
-        </w:rPr>
         <w:lastRenderedPageBreak/>
         <w:br/>
       </w:r>
@@ -2041,10 +3065,41 @@
           <w:lang w:val="en-US"/>
         </w:rPr>
         <w:br/>
+      </w:r>
+      <w:r>
+        <w:rPr>
+          <w:lang w:val="en-US"/>
+        </w:rPr>
+        <w:br/>
+      </w:r>
+      <w:r>
+        <w:rPr>
+          <w:lang w:val="en-US"/>
+        </w:rPr>
+        <w:br/>
+      </w:r>
+      <w:r>
+        <w:rPr>
+          <w:lang w:val="en-US"/>
+        </w:rPr>
+        <w:br/>
+      </w:r>
+      <w:r>
+        <w:rPr>
+          <w:lang w:val="en-US"/>
+        </w:rPr>
+        <w:br/>
+      </w:r>
+      <w:r>
+        <w:rPr>
+          <w:u w:val="single"/>
+          <w:lang w:val="en-US"/>
+        </w:rPr>
         <w:t>Q</w:t>
       </w:r>
       <w:r>
         <w:rPr>
+          <w:u w:val="single"/>
           <w:lang w:val="en-US"/>
         </w:rPr>
         <w:t xml:space="preserve">uestions to the developer of </w:t>
@@ -2052,6 +3107,7 @@
       <w:proofErr w:type="spellStart"/>
       <w:r>
         <w:rPr>
+          <w:u w:val="single"/>
           <w:lang w:val="en-US"/>
         </w:rPr>
         <w:t>TiGL</w:t>
@@ -2059,12 +3115,14 @@
       <w:proofErr w:type="spellEnd"/>
       <w:r>
         <w:rPr>
+          <w:u w:val="single"/>
           <w:lang w:val="en-US"/>
         </w:rPr>
         <w:t xml:space="preserve">: </w:t>
       </w:r>
       <w:r>
         <w:rPr>
+          <w:u w:val="single"/>
           <w:lang w:val="en-US"/>
         </w:rPr>
         <w:br/>
@@ -2823,6 +3881,7 @@
         <w:rPr>
           <w:lang w:val="en-US"/>
         </w:rPr>
+        <w:lastRenderedPageBreak/>
         <w:t xml:space="preserve">How does the </w:t>
       </w:r>
       <w:proofErr w:type="spellStart"/>
@@ -3106,6 +4165,119 @@
     </w:lvl>
   </w:abstractNum>
   <w:abstractNum w:abstractNumId="2" w15:restartNumberingAfterBreak="0">
+    <w:nsid w:val="41E77046"/>
+    <w:multiLevelType w:val="hybridMultilevel"/>
+    <w:tmpl w:val="1750D05E"/>
+    <w:lvl w:ilvl="0" w:tplc="04070001">
+      <w:start w:val="1"/>
+      <w:numFmt w:val="bullet"/>
+      <w:lvlText w:val=""/>
+      <w:lvlJc w:val="left"/>
+      <w:pPr>
+        <w:ind w:left="720" w:hanging="360"/>
+      </w:pPr>
+      <w:rPr>
+        <w:rFonts w:ascii="Symbol" w:hAnsi="Symbol" w:hint="default"/>
+      </w:rPr>
+    </w:lvl>
+    <w:lvl w:ilvl="1" w:tplc="04070003" w:tentative="1">
+      <w:start w:val="1"/>
+      <w:numFmt w:val="bullet"/>
+      <w:lvlText w:val="o"/>
+      <w:lvlJc w:val="left"/>
+      <w:pPr>
+        <w:ind w:left="1440" w:hanging="360"/>
+      </w:pPr>
+      <w:rPr>
+        <w:rFonts w:ascii="Courier New" w:hAnsi="Courier New" w:cs="Courier New" w:hint="default"/>
+      </w:rPr>
+    </w:lvl>
+    <w:lvl w:ilvl="2" w:tplc="04070005" w:tentative="1">
+      <w:start w:val="1"/>
+      <w:numFmt w:val="bullet"/>
+      <w:lvlText w:val=""/>
+      <w:lvlJc w:val="left"/>
+      <w:pPr>
+        <w:ind w:left="2160" w:hanging="360"/>
+      </w:pPr>
+      <w:rPr>
+        <w:rFonts w:ascii="Wingdings" w:hAnsi="Wingdings" w:hint="default"/>
+      </w:rPr>
+    </w:lvl>
+    <w:lvl w:ilvl="3" w:tplc="04070001" w:tentative="1">
+      <w:start w:val="1"/>
+      <w:numFmt w:val="bullet"/>
+      <w:lvlText w:val=""/>
+      <w:lvlJc w:val="left"/>
+      <w:pPr>
+        <w:ind w:left="2880" w:hanging="360"/>
+      </w:pPr>
+      <w:rPr>
+        <w:rFonts w:ascii="Symbol" w:hAnsi="Symbol" w:hint="default"/>
+      </w:rPr>
+    </w:lvl>
+    <w:lvl w:ilvl="4" w:tplc="04070003" w:tentative="1">
+      <w:start w:val="1"/>
+      <w:numFmt w:val="bullet"/>
+      <w:lvlText w:val="o"/>
+      <w:lvlJc w:val="left"/>
+      <w:pPr>
+        <w:ind w:left="3600" w:hanging="360"/>
+      </w:pPr>
+      <w:rPr>
+        <w:rFonts w:ascii="Courier New" w:hAnsi="Courier New" w:cs="Courier New" w:hint="default"/>
+      </w:rPr>
+    </w:lvl>
+    <w:lvl w:ilvl="5" w:tplc="04070005" w:tentative="1">
+      <w:start w:val="1"/>
+      <w:numFmt w:val="bullet"/>
+      <w:lvlText w:val=""/>
+      <w:lvlJc w:val="left"/>
+      <w:pPr>
+        <w:ind w:left="4320" w:hanging="360"/>
+      </w:pPr>
+      <w:rPr>
+        <w:rFonts w:ascii="Wingdings" w:hAnsi="Wingdings" w:hint="default"/>
+      </w:rPr>
+    </w:lvl>
+    <w:lvl w:ilvl="6" w:tplc="04070001" w:tentative="1">
+      <w:start w:val="1"/>
+      <w:numFmt w:val="bullet"/>
+      <w:lvlText w:val=""/>
+      <w:lvlJc w:val="left"/>
+      <w:pPr>
+        <w:ind w:left="5040" w:hanging="360"/>
+      </w:pPr>
+      <w:rPr>
+        <w:rFonts w:ascii="Symbol" w:hAnsi="Symbol" w:hint="default"/>
+      </w:rPr>
+    </w:lvl>
+    <w:lvl w:ilvl="7" w:tplc="04070003" w:tentative="1">
+      <w:start w:val="1"/>
+      <w:numFmt w:val="bullet"/>
+      <w:lvlText w:val="o"/>
+      <w:lvlJc w:val="left"/>
+      <w:pPr>
+        <w:ind w:left="5760" w:hanging="360"/>
+      </w:pPr>
+      <w:rPr>
+        <w:rFonts w:ascii="Courier New" w:hAnsi="Courier New" w:cs="Courier New" w:hint="default"/>
+      </w:rPr>
+    </w:lvl>
+    <w:lvl w:ilvl="8" w:tplc="04070005" w:tentative="1">
+      <w:start w:val="1"/>
+      <w:numFmt w:val="bullet"/>
+      <w:lvlText w:val=""/>
+      <w:lvlJc w:val="left"/>
+      <w:pPr>
+        <w:ind w:left="6480" w:hanging="360"/>
+      </w:pPr>
+      <w:rPr>
+        <w:rFonts w:ascii="Wingdings" w:hAnsi="Wingdings" w:hint="default"/>
+      </w:rPr>
+    </w:lvl>
+  </w:abstractNum>
+  <w:abstractNum w:abstractNumId="3" w15:restartNumberingAfterBreak="0">
     <w:nsid w:val="66174325"/>
     <w:multiLevelType w:val="multilevel"/>
     <w:tmpl w:val="40DA46F2"/>
@@ -3218,7 +4390,120 @@
       </w:pPr>
     </w:lvl>
   </w:abstractNum>
-  <w:abstractNum w:abstractNumId="3" w15:restartNumberingAfterBreak="0">
+  <w:abstractNum w:abstractNumId="4" w15:restartNumberingAfterBreak="0">
+    <w:nsid w:val="68927E9C"/>
+    <w:multiLevelType w:val="hybridMultilevel"/>
+    <w:tmpl w:val="FF6A3D1E"/>
+    <w:lvl w:ilvl="0" w:tplc="04070001">
+      <w:start w:val="1"/>
+      <w:numFmt w:val="bullet"/>
+      <w:lvlText w:val=""/>
+      <w:lvlJc w:val="left"/>
+      <w:pPr>
+        <w:ind w:left="720" w:hanging="360"/>
+      </w:pPr>
+      <w:rPr>
+        <w:rFonts w:ascii="Symbol" w:hAnsi="Symbol" w:hint="default"/>
+      </w:rPr>
+    </w:lvl>
+    <w:lvl w:ilvl="1" w:tplc="04070003">
+      <w:start w:val="1"/>
+      <w:numFmt w:val="bullet"/>
+      <w:lvlText w:val="o"/>
+      <w:lvlJc w:val="left"/>
+      <w:pPr>
+        <w:ind w:left="1440" w:hanging="360"/>
+      </w:pPr>
+      <w:rPr>
+        <w:rFonts w:ascii="Courier New" w:hAnsi="Courier New" w:cs="Courier New" w:hint="default"/>
+      </w:rPr>
+    </w:lvl>
+    <w:lvl w:ilvl="2" w:tplc="04070005" w:tentative="1">
+      <w:start w:val="1"/>
+      <w:numFmt w:val="bullet"/>
+      <w:lvlText w:val=""/>
+      <w:lvlJc w:val="left"/>
+      <w:pPr>
+        <w:ind w:left="2160" w:hanging="360"/>
+      </w:pPr>
+      <w:rPr>
+        <w:rFonts w:ascii="Wingdings" w:hAnsi="Wingdings" w:hint="default"/>
+      </w:rPr>
+    </w:lvl>
+    <w:lvl w:ilvl="3" w:tplc="04070001" w:tentative="1">
+      <w:start w:val="1"/>
+      <w:numFmt w:val="bullet"/>
+      <w:lvlText w:val=""/>
+      <w:lvlJc w:val="left"/>
+      <w:pPr>
+        <w:ind w:left="2880" w:hanging="360"/>
+      </w:pPr>
+      <w:rPr>
+        <w:rFonts w:ascii="Symbol" w:hAnsi="Symbol" w:hint="default"/>
+      </w:rPr>
+    </w:lvl>
+    <w:lvl w:ilvl="4" w:tplc="04070003" w:tentative="1">
+      <w:start w:val="1"/>
+      <w:numFmt w:val="bullet"/>
+      <w:lvlText w:val="o"/>
+      <w:lvlJc w:val="left"/>
+      <w:pPr>
+        <w:ind w:left="3600" w:hanging="360"/>
+      </w:pPr>
+      <w:rPr>
+        <w:rFonts w:ascii="Courier New" w:hAnsi="Courier New" w:cs="Courier New" w:hint="default"/>
+      </w:rPr>
+    </w:lvl>
+    <w:lvl w:ilvl="5" w:tplc="04070005" w:tentative="1">
+      <w:start w:val="1"/>
+      <w:numFmt w:val="bullet"/>
+      <w:lvlText w:val=""/>
+      <w:lvlJc w:val="left"/>
+      <w:pPr>
+        <w:ind w:left="4320" w:hanging="360"/>
+      </w:pPr>
+      <w:rPr>
+        <w:rFonts w:ascii="Wingdings" w:hAnsi="Wingdings" w:hint="default"/>
+      </w:rPr>
+    </w:lvl>
+    <w:lvl w:ilvl="6" w:tplc="04070001" w:tentative="1">
+      <w:start w:val="1"/>
+      <w:numFmt w:val="bullet"/>
+      <w:lvlText w:val=""/>
+      <w:lvlJc w:val="left"/>
+      <w:pPr>
+        <w:ind w:left="5040" w:hanging="360"/>
+      </w:pPr>
+      <w:rPr>
+        <w:rFonts w:ascii="Symbol" w:hAnsi="Symbol" w:hint="default"/>
+      </w:rPr>
+    </w:lvl>
+    <w:lvl w:ilvl="7" w:tplc="04070003" w:tentative="1">
+      <w:start w:val="1"/>
+      <w:numFmt w:val="bullet"/>
+      <w:lvlText w:val="o"/>
+      <w:lvlJc w:val="left"/>
+      <w:pPr>
+        <w:ind w:left="5760" w:hanging="360"/>
+      </w:pPr>
+      <w:rPr>
+        <w:rFonts w:ascii="Courier New" w:hAnsi="Courier New" w:cs="Courier New" w:hint="default"/>
+      </w:rPr>
+    </w:lvl>
+    <w:lvl w:ilvl="8" w:tplc="04070005" w:tentative="1">
+      <w:start w:val="1"/>
+      <w:numFmt w:val="bullet"/>
+      <w:lvlText w:val=""/>
+      <w:lvlJc w:val="left"/>
+      <w:pPr>
+        <w:ind w:left="6480" w:hanging="360"/>
+      </w:pPr>
+      <w:rPr>
+        <w:rFonts w:ascii="Wingdings" w:hAnsi="Wingdings" w:hint="default"/>
+      </w:rPr>
+    </w:lvl>
+  </w:abstractNum>
+  <w:abstractNum w:abstractNumId="5" w15:restartNumberingAfterBreak="0">
     <w:nsid w:val="6DB4659B"/>
     <w:multiLevelType w:val="multilevel"/>
     <w:tmpl w:val="80188AD6"/>
@@ -3335,7 +4620,7 @@
       </w:pPr>
     </w:lvl>
   </w:abstractNum>
-  <w:abstractNum w:abstractNumId="4" w15:restartNumberingAfterBreak="0">
+  <w:abstractNum w:abstractNumId="6" w15:restartNumberingAfterBreak="0">
     <w:nsid w:val="6DFF2195"/>
     <w:multiLevelType w:val="multilevel"/>
     <w:tmpl w:val="22AA3C16"/>
@@ -3448,7 +4733,7 @@
       </w:pPr>
     </w:lvl>
   </w:abstractNum>
-  <w:abstractNum w:abstractNumId="5" w15:restartNumberingAfterBreak="0">
+  <w:abstractNum w:abstractNumId="7" w15:restartNumberingAfterBreak="0">
     <w:nsid w:val="740121EF"/>
     <w:multiLevelType w:val="multilevel"/>
     <w:tmpl w:val="0E5E946C"/>
@@ -3561,7 +4846,7 @@
       </w:pPr>
     </w:lvl>
   </w:abstractNum>
-  <w:abstractNum w:abstractNumId="6" w15:restartNumberingAfterBreak="0">
+  <w:abstractNum w:abstractNumId="8" w15:restartNumberingAfterBreak="0">
     <w:nsid w:val="78A9480E"/>
     <w:multiLevelType w:val="multilevel"/>
     <w:tmpl w:val="F320CCD0"/>
@@ -3685,19 +4970,25 @@
     <w:abstractNumId w:val="0"/>
   </w:num>
   <w:num w:numId="3" w16cid:durableId="1003047181">
+    <w:abstractNumId w:val="5"/>
+  </w:num>
+  <w:num w:numId="4" w16cid:durableId="1245645673">
+    <w:abstractNumId w:val="6"/>
+  </w:num>
+  <w:num w:numId="5" w16cid:durableId="2042823307">
     <w:abstractNumId w:val="3"/>
   </w:num>
-  <w:num w:numId="4" w16cid:durableId="1245645673">
+  <w:num w:numId="6" w16cid:durableId="749615338">
+    <w:abstractNumId w:val="7"/>
+  </w:num>
+  <w:num w:numId="7" w16cid:durableId="1565023511">
+    <w:abstractNumId w:val="8"/>
+  </w:num>
+  <w:num w:numId="8" w16cid:durableId="170679014">
     <w:abstractNumId w:val="4"/>
   </w:num>
-  <w:num w:numId="5" w16cid:durableId="2042823307">
+  <w:num w:numId="9" w16cid:durableId="1530022995">
     <w:abstractNumId w:val="2"/>
-  </w:num>
-  <w:num w:numId="6" w16cid:durableId="749615338">
-    <w:abstractNumId w:val="5"/>
-  </w:num>
-  <w:num w:numId="7" w16cid:durableId="1565023511">
-    <w:abstractNumId w:val="6"/>
   </w:num>
 </w:numbering>
 </file>
@@ -4143,6 +5434,27 @@
       <w:contextualSpacing/>
     </w:pPr>
   </w:style>
+  <w:style w:type="character" w:styleId="Hyperlink">
+    <w:name w:val="Hyperlink"/>
+    <w:basedOn w:val="Absatz-Standardschriftart"/>
+    <w:uiPriority w:val="99"/>
+    <w:unhideWhenUsed/>
+    <w:rsid w:val="007910AE"/>
+    <w:rPr>
+      <w:color w:val="0563C1" w:themeColor="hyperlink"/>
+      <w:u w:val="single"/>
+    </w:rPr>
+  </w:style>
+  <w:style w:type="character" w:styleId="NichtaufgelsteErwhnung">
+    <w:name w:val="Unresolved Mention"/>
+    <w:basedOn w:val="Absatz-Standardschriftart"/>
+    <w:uiPriority w:val="99"/>
+    <w:rsid w:val="007910AE"/>
+    <w:rPr>
+      <w:color w:val="605E5C"/>
+      <w:shd w:val="clear" w:color="auto" w:fill="E1DFDD"/>
+    </w:rPr>
+  </w:style>
 </w:styles>
 </file>
 

</xml_diff>

<commit_message>
Added examples for GUI test cases plus explanation
</commit_message>
<xml_diff>
--- a/SQ Projekt 9.docx
+++ b/SQ Projekt 9.docx
@@ -2838,14 +2838,15 @@
       </w:r>
     </w:p>
     <w:p>
-      <w:pPr>
+      <w:r>
         <w:rPr>
           <w:rFonts w:ascii="System Font" w:hAnsi="System Font" w:cs="System Font"/>
           <w:color w:val="000000"/>
           <w:sz w:val="26"/>
           <w:szCs w:val="26"/>
         </w:rPr>
-      </w:pPr>
+        <w:t xml:space="preserve">-&gt; </w:t>
+      </w:r>
       <w:r>
         <w:rPr>
           <w:rFonts w:ascii="System Font" w:hAnsi="System Font" w:cs="System Font"/>
@@ -2853,15 +2854,6 @@
           <w:sz w:val="26"/>
           <w:szCs w:val="26"/>
         </w:rPr>
-        <w:t xml:space="preserve">-&gt; </w:t>
-      </w:r>
-      <w:r>
-        <w:rPr>
-          <w:rFonts w:ascii="System Font" w:hAnsi="System Font" w:cs="System Font"/>
-          <w:color w:val="000000"/>
-          <w:sz w:val="26"/>
-          <w:szCs w:val="26"/>
-        </w:rPr>
         <w:br/>
       </w:r>
       <w:r>
@@ -3205,187 +3197,49 @@
         </w:rPr>
         <w:t xml:space="preserve"> Vorstellung nur kurz, weil ist nur das Programm nur ein Beispiel ist.</w:t>
       </w:r>
-      <w:r>
-        <w:br/>
-      </w:r>
-      <w:r>
+    </w:p>
+    <w:p>
+      <w:pPr>
+        <w:rPr>
+          <w:u w:val="single"/>
+          <w:lang w:val="en-US"/>
+        </w:rPr>
+      </w:pPr>
+      <w:r>
+        <w:rPr>
+          <w:u w:val="single"/>
+          <w:lang w:val="en-US"/>
+        </w:rPr>
         <w:lastRenderedPageBreak/>
-        <w:br/>
-      </w:r>
-      <w:r>
-        <w:br/>
-      </w:r>
-      <w:r>
-        <w:br/>
-      </w:r>
-      <w:r>
-        <w:br/>
-      </w:r>
-      <w:r>
-        <w:br/>
-      </w:r>
-      <w:r>
-        <w:br/>
-      </w:r>
-      <w:r>
-        <w:br/>
-      </w:r>
-      <w:r>
-        <w:br/>
-      </w:r>
-      <w:r>
-        <w:br/>
-      </w:r>
-      <w:r>
-        <w:br/>
-      </w:r>
-      <w:r>
-        <w:br/>
-      </w:r>
-      <w:r>
-        <w:br/>
-      </w:r>
-      <w:r>
-        <w:br/>
-      </w:r>
-      <w:r>
-        <w:br/>
-      </w:r>
-      <w:r>
-        <w:br/>
-      </w:r>
-      <w:r>
-        <w:br/>
-      </w:r>
-      <w:r>
-        <w:br/>
-      </w:r>
-      <w:r>
-        <w:br/>
-      </w:r>
-      <w:r>
-        <w:br/>
-      </w:r>
-      <w:r>
-        <w:br/>
-      </w:r>
-      <w:r>
-        <w:br/>
-      </w:r>
-      <w:r>
-        <w:br/>
-      </w:r>
-      <w:r>
-        <w:br/>
-      </w:r>
-      <w:r>
-        <w:br/>
-      </w:r>
-      <w:r>
-        <w:br/>
-      </w:r>
-      <w:r>
-        <w:br/>
-      </w:r>
-      <w:r>
-        <w:br/>
-      </w:r>
-      <w:r>
-        <w:br/>
-      </w:r>
-      <w:r>
-        <w:br/>
-      </w:r>
-      <w:r>
-        <w:br/>
-      </w:r>
-      <w:r>
-        <w:br/>
-      </w:r>
-      <w:r>
-        <w:br/>
-      </w:r>
-      <w:r>
-        <w:br/>
-      </w:r>
-      <w:r>
-        <w:br/>
-      </w:r>
-      <w:r>
-        <w:br/>
-      </w:r>
-      <w:r>
-        <w:br/>
-      </w:r>
-      <w:r>
-        <w:br/>
-      </w:r>
-      <w:r>
-        <w:br/>
-      </w:r>
-      <w:r>
-        <w:br/>
-      </w:r>
-      <w:r>
-        <w:br/>
+        <w:t>Q</w:t>
       </w:r>
       <w:r>
         <w:rPr>
           <w:u w:val="single"/>
-        </w:rPr>
-        <w:t>Q</w:t>
-      </w:r>
+          <w:lang w:val="en-US"/>
+        </w:rPr>
+        <w:t xml:space="preserve">uestions to the developer of </w:t>
+      </w:r>
+      <w:proofErr w:type="spellStart"/>
       <w:r>
         <w:rPr>
           <w:u w:val="single"/>
-        </w:rPr>
-        <w:t xml:space="preserve">uestions </w:t>
-      </w:r>
-      <w:proofErr w:type="spellStart"/>
+          <w:lang w:val="en-US"/>
+        </w:rPr>
+        <w:t>TiGL</w:t>
+      </w:r>
+      <w:proofErr w:type="spellEnd"/>
       <w:r>
         <w:rPr>
           <w:u w:val="single"/>
-        </w:rPr>
-        <w:t>to</w:t>
-      </w:r>
-      <w:proofErr w:type="spellEnd"/>
+          <w:lang w:val="en-US"/>
+        </w:rPr>
+        <w:t xml:space="preserve">: </w:t>
+      </w:r>
       <w:r>
         <w:rPr>
           <w:u w:val="single"/>
-        </w:rPr>
-        <w:t xml:space="preserve"> </w:t>
-      </w:r>
-      <w:proofErr w:type="spellStart"/>
-      <w:r>
-        <w:rPr>
-          <w:u w:val="single"/>
-        </w:rPr>
-        <w:t>the</w:t>
-      </w:r>
-      <w:proofErr w:type="spellEnd"/>
-      <w:r>
-        <w:rPr>
-          <w:u w:val="single"/>
-        </w:rPr>
-        <w:t xml:space="preserve"> </w:t>
-      </w:r>
-      <w:proofErr w:type="spellStart"/>
-      <w:r>
-        <w:rPr>
-          <w:u w:val="single"/>
-        </w:rPr>
-        <w:t>developer</w:t>
-      </w:r>
-      <w:proofErr w:type="spellEnd"/>
-      <w:r>
-        <w:rPr>
-          <w:u w:val="single"/>
-        </w:rPr>
-        <w:t xml:space="preserve"> of TiGL: </w:t>
-      </w:r>
-      <w:r>
-        <w:rPr>
-          <w:u w:val="single"/>
+          <w:lang w:val="en-US"/>
         </w:rPr>
         <w:br/>
       </w:r>
@@ -3535,7 +3389,6 @@
         <w:rPr>
           <w:lang w:val="en-US"/>
         </w:rPr>
-        <w:lastRenderedPageBreak/>
         <w:t xml:space="preserve">Can you share insights into how </w:t>
       </w:r>
       <w:proofErr w:type="spellStart"/>
@@ -4179,12 +4032,1023 @@
       </w:r>
     </w:p>
     <w:p>
-      <w:pPr>
-        <w:rPr>
-          <w:lang w:val="en-US"/>
-        </w:rPr>
-      </w:pPr>
-    </w:p>
+      <w:r>
+        <w:br/>
+      </w:r>
+      <w:r>
+        <w:br/>
+      </w:r>
+      <w:r>
+        <w:br/>
+      </w:r>
+      <w:r>
+        <w:br/>
+      </w:r>
+      <w:r>
+        <w:br/>
+      </w:r>
+      <w:r>
+        <w:lastRenderedPageBreak/>
+        <w:t xml:space="preserve">Meeting </w:t>
+      </w:r>
+      <w:proofErr w:type="spellStart"/>
+      <w:r>
+        <w:t>with</w:t>
+      </w:r>
+      <w:proofErr w:type="spellEnd"/>
+      <w:r>
+        <w:t xml:space="preserve"> </w:t>
+      </w:r>
+      <w:proofErr w:type="spellStart"/>
+      <w:r>
+        <w:t>jan</w:t>
+      </w:r>
+      <w:proofErr w:type="spellEnd"/>
+      <w:r>
+        <w:t xml:space="preserve">: </w:t>
+      </w:r>
+      <w:r>
+        <w:br/>
+      </w:r>
+      <w:r>
+        <w:br/>
+        <w:t xml:space="preserve">Unit </w:t>
+      </w:r>
+      <w:proofErr w:type="spellStart"/>
+      <w:r>
+        <w:t>tests</w:t>
+      </w:r>
+      <w:proofErr w:type="spellEnd"/>
+      <w:r>
+        <w:t xml:space="preserve"> in die </w:t>
+      </w:r>
+      <w:proofErr w:type="spellStart"/>
+      <w:r>
+        <w:t>gui</w:t>
+      </w:r>
+      <w:proofErr w:type="spellEnd"/>
+      <w:r>
+        <w:t xml:space="preserve"> ziehen und s</w:t>
+      </w:r>
+      <w:r>
+        <w:t>chauen ob es funktioniert.</w:t>
+      </w:r>
+      <w:r>
+        <w:br/>
+        <w:t>Screenshot vom File und vorher nachher abgleichen.</w:t>
+      </w:r>
+      <w:r>
+        <w:br/>
+      </w:r>
+      <w:proofErr w:type="spellStart"/>
+      <w:r>
+        <w:t>Examples</w:t>
+      </w:r>
+      <w:proofErr w:type="spellEnd"/>
+      <w:r>
+        <w:t xml:space="preserve"> </w:t>
+      </w:r>
+      <w:proofErr w:type="spellStart"/>
+      <w:r>
+        <w:t>ordner</w:t>
+      </w:r>
+      <w:proofErr w:type="spellEnd"/>
+      <w:r>
+        <w:t xml:space="preserve">: Python </w:t>
+      </w:r>
+      <w:proofErr w:type="spellStart"/>
+      <w:r>
+        <w:t>scripte</w:t>
+      </w:r>
+      <w:proofErr w:type="spellEnd"/>
+      <w:r>
+        <w:t xml:space="preserve"> mit Anwendungsbeispielen</w:t>
+      </w:r>
+      <w:r>
+        <w:t xml:space="preserve"> (also Tests).</w:t>
+      </w:r>
+      <w:r>
+        <w:br/>
+        <w:t>Python wird nicht getestet.</w:t>
+      </w:r>
+      <w:r>
+        <w:br/>
+        <w:t xml:space="preserve">CPACS File - &gt; CUT File </w:t>
+      </w:r>
+      <w:r>
+        <w:br/>
+        <w:t xml:space="preserve">Strukturen einfügen etc. </w:t>
+      </w:r>
+    </w:p>
+    <w:p/>
+    <w:p/>
+    <w:p>
+      <w:pPr>
+        <w:pBdr>
+          <w:bottom w:val="single" w:sz="6" w:space="1" w:color="auto"/>
+        </w:pBdr>
+      </w:pPr>
+    </w:p>
+    <w:p/>
+    <w:p>
+      <w:r>
+        <w:t>Drei Beispiele für Test Cases GUI:</w:t>
+      </w:r>
+    </w:p>
+    <w:p/>
+    <w:p/>
+    <w:p>
+      <w:pPr>
+        <w:rPr>
+          <w:b/>
+          <w:bCs/>
+        </w:rPr>
+      </w:pPr>
+      <w:r>
+        <w:rPr>
+          <w:b/>
+          <w:bCs/>
+        </w:rPr>
+        <w:t>Testfall 1: Öffnen und Anzeigen eines Modells</w:t>
+      </w:r>
+    </w:p>
+    <w:p>
+      <w:r>
+        <w:rPr>
+          <w:b/>
+          <w:bCs/>
+        </w:rPr>
+        <w:t>Voraussetzungen:</w:t>
+      </w:r>
+    </w:p>
+    <w:p>
+      <w:pPr>
+        <w:numPr>
+          <w:ilvl w:val="0"/>
+          <w:numId w:val="10"/>
+        </w:numPr>
+      </w:pPr>
+      <w:r>
+        <w:t xml:space="preserve">Der </w:t>
+      </w:r>
+      <w:proofErr w:type="spellStart"/>
+      <w:r>
+        <w:t>TiGL</w:t>
+      </w:r>
+      <w:proofErr w:type="spellEnd"/>
+      <w:r>
+        <w:t xml:space="preserve"> Viewer ist installiert.</w:t>
+      </w:r>
+    </w:p>
+    <w:p>
+      <w:pPr>
+        <w:numPr>
+          <w:ilvl w:val="0"/>
+          <w:numId w:val="10"/>
+        </w:numPr>
+      </w:pPr>
+      <w:r>
+        <w:t>Es gibt ein gültiges Modell, das getestet werden kann.</w:t>
+      </w:r>
+    </w:p>
+    <w:p>
+      <w:r>
+        <w:rPr>
+          <w:b/>
+          <w:bCs/>
+        </w:rPr>
+        <w:t>Testschritte:</w:t>
+      </w:r>
+    </w:p>
+    <w:p>
+      <w:pPr>
+        <w:numPr>
+          <w:ilvl w:val="0"/>
+          <w:numId w:val="11"/>
+        </w:numPr>
+      </w:pPr>
+      <w:r>
+        <w:t xml:space="preserve">Starte den </w:t>
+      </w:r>
+      <w:proofErr w:type="spellStart"/>
+      <w:r>
+        <w:t>TiGL</w:t>
+      </w:r>
+      <w:proofErr w:type="spellEnd"/>
+      <w:r>
+        <w:t xml:space="preserve"> Viewer.</w:t>
+      </w:r>
+    </w:p>
+    <w:p>
+      <w:pPr>
+        <w:numPr>
+          <w:ilvl w:val="0"/>
+          <w:numId w:val="11"/>
+        </w:numPr>
+      </w:pPr>
+      <w:r>
+        <w:t>Überprüfe, ob die Anwendung ordnungsgemäß geöffnet wird.</w:t>
+      </w:r>
+    </w:p>
+    <w:p>
+      <w:pPr>
+        <w:numPr>
+          <w:ilvl w:val="0"/>
+          <w:numId w:val="11"/>
+        </w:numPr>
+      </w:pPr>
+      <w:r>
+        <w:t>Wähle im Menü die Option "Datei öffnen" aus.</w:t>
+      </w:r>
+    </w:p>
+    <w:p>
+      <w:pPr>
+        <w:numPr>
+          <w:ilvl w:val="0"/>
+          <w:numId w:val="11"/>
+        </w:numPr>
+      </w:pPr>
+      <w:r>
+        <w:t>Navigiere zu einem gültigen Modell und wähle es aus.</w:t>
+      </w:r>
+    </w:p>
+    <w:p>
+      <w:pPr>
+        <w:numPr>
+          <w:ilvl w:val="0"/>
+          <w:numId w:val="11"/>
+        </w:numPr>
+      </w:pPr>
+      <w:r>
+        <w:t>Überprüfe, ob das Modell erfolgreich geladen wird.</w:t>
+      </w:r>
+    </w:p>
+    <w:p>
+      <w:pPr>
+        <w:numPr>
+          <w:ilvl w:val="0"/>
+          <w:numId w:val="11"/>
+        </w:numPr>
+      </w:pPr>
+      <w:r>
+        <w:t>Navigiere durch die verschiedenen Ansichten des Modells.</w:t>
+      </w:r>
+    </w:p>
+    <w:p>
+      <w:pPr>
+        <w:numPr>
+          <w:ilvl w:val="0"/>
+          <w:numId w:val="11"/>
+        </w:numPr>
+      </w:pPr>
+      <w:r>
+        <w:t>Überprüfe, ob die Ansichten korrekt angezeigt werden.</w:t>
+      </w:r>
+    </w:p>
+    <w:p>
+      <w:pPr>
+        <w:numPr>
+          <w:ilvl w:val="0"/>
+          <w:numId w:val="11"/>
+        </w:numPr>
+      </w:pPr>
+      <w:r>
+        <w:t xml:space="preserve">Schließe den </w:t>
+      </w:r>
+      <w:proofErr w:type="spellStart"/>
+      <w:r>
+        <w:t>TiGL</w:t>
+      </w:r>
+      <w:proofErr w:type="spellEnd"/>
+      <w:r>
+        <w:t xml:space="preserve"> Viewer.</w:t>
+      </w:r>
+    </w:p>
+    <w:p>
+      <w:r>
+        <w:rPr>
+          <w:b/>
+          <w:bCs/>
+        </w:rPr>
+        <w:t>Erwartete Ergebnisse:</w:t>
+      </w:r>
+    </w:p>
+    <w:p>
+      <w:pPr>
+        <w:numPr>
+          <w:ilvl w:val="0"/>
+          <w:numId w:val="12"/>
+        </w:numPr>
+      </w:pPr>
+      <w:r>
+        <w:t>Die Anwendung öffnet sich ohne Fehler.</w:t>
+      </w:r>
+    </w:p>
+    <w:p>
+      <w:pPr>
+        <w:numPr>
+          <w:ilvl w:val="0"/>
+          <w:numId w:val="12"/>
+        </w:numPr>
+      </w:pPr>
+      <w:r>
+        <w:t>Das ausgewählte Modell wird erfolgreich geladen.</w:t>
+      </w:r>
+    </w:p>
+    <w:p>
+      <w:pPr>
+        <w:numPr>
+          <w:ilvl w:val="0"/>
+          <w:numId w:val="12"/>
+        </w:numPr>
+      </w:pPr>
+      <w:r>
+        <w:t>Alle Ansichten des Modells werden korrekt dargestellt.</w:t>
+      </w:r>
+    </w:p>
+    <w:p>
+      <w:pPr>
+        <w:numPr>
+          <w:ilvl w:val="0"/>
+          <w:numId w:val="12"/>
+        </w:numPr>
+      </w:pPr>
+      <w:r>
+        <w:t>Die Anwendung schließt sich ordnungsgemäß.</w:t>
+      </w:r>
+    </w:p>
+    <w:p>
+      <w:pPr>
+        <w:rPr>
+          <w:b/>
+          <w:bCs/>
+        </w:rPr>
+      </w:pPr>
+    </w:p>
+    <w:p>
+      <w:pPr>
+        <w:rPr>
+          <w:b/>
+          <w:bCs/>
+        </w:rPr>
+      </w:pPr>
+      <w:r>
+        <w:rPr>
+          <w:b/>
+          <w:bCs/>
+        </w:rPr>
+        <w:t>Testfall 2: Komponentenauswahl und Rotation</w:t>
+      </w:r>
+    </w:p>
+    <w:p>
+      <w:r>
+        <w:rPr>
+          <w:b/>
+          <w:bCs/>
+        </w:rPr>
+        <w:t>Voraussetzungen:</w:t>
+      </w:r>
+    </w:p>
+    <w:p>
+      <w:pPr>
+        <w:numPr>
+          <w:ilvl w:val="0"/>
+          <w:numId w:val="13"/>
+        </w:numPr>
+      </w:pPr>
+      <w:r>
+        <w:t xml:space="preserve">Der </w:t>
+      </w:r>
+      <w:proofErr w:type="spellStart"/>
+      <w:r>
+        <w:t>TiGL</w:t>
+      </w:r>
+      <w:proofErr w:type="spellEnd"/>
+      <w:r>
+        <w:t xml:space="preserve"> Viewer ist installiert.</w:t>
+      </w:r>
+    </w:p>
+    <w:p>
+      <w:pPr>
+        <w:numPr>
+          <w:ilvl w:val="0"/>
+          <w:numId w:val="13"/>
+        </w:numPr>
+      </w:pPr>
+      <w:r>
+        <w:t>Es gibt ein gültiges Modell mit mehreren Komponenten.</w:t>
+      </w:r>
+    </w:p>
+    <w:p>
+      <w:r>
+        <w:rPr>
+          <w:b/>
+          <w:bCs/>
+        </w:rPr>
+        <w:t>Testschritte:</w:t>
+      </w:r>
+    </w:p>
+    <w:p>
+      <w:pPr>
+        <w:numPr>
+          <w:ilvl w:val="0"/>
+          <w:numId w:val="14"/>
+        </w:numPr>
+      </w:pPr>
+      <w:r>
+        <w:t xml:space="preserve">Starte den </w:t>
+      </w:r>
+      <w:proofErr w:type="spellStart"/>
+      <w:r>
+        <w:t>TiGL</w:t>
+      </w:r>
+      <w:proofErr w:type="spellEnd"/>
+      <w:r>
+        <w:t xml:space="preserve"> Viewer und öffne ein Modell.</w:t>
+      </w:r>
+    </w:p>
+    <w:p>
+      <w:pPr>
+        <w:numPr>
+          <w:ilvl w:val="0"/>
+          <w:numId w:val="14"/>
+        </w:numPr>
+      </w:pPr>
+      <w:r>
+        <w:t>Wähle eine Komponente im Modell aus.</w:t>
+      </w:r>
+    </w:p>
+    <w:p>
+      <w:pPr>
+        <w:numPr>
+          <w:ilvl w:val="0"/>
+          <w:numId w:val="14"/>
+        </w:numPr>
+      </w:pPr>
+      <w:r>
+        <w:t>Überprüfe, ob die ausgewählte Komponente hervorgehoben wird.</w:t>
+      </w:r>
+    </w:p>
+    <w:p>
+      <w:pPr>
+        <w:numPr>
+          <w:ilvl w:val="0"/>
+          <w:numId w:val="14"/>
+        </w:numPr>
+      </w:pPr>
+      <w:r>
+        <w:t>Rotiere die ausgewählte Komponente um einen bestimmten Winkel.</w:t>
+      </w:r>
+    </w:p>
+    <w:p>
+      <w:pPr>
+        <w:numPr>
+          <w:ilvl w:val="0"/>
+          <w:numId w:val="14"/>
+        </w:numPr>
+      </w:pPr>
+      <w:r>
+        <w:t>Überprüfe, ob die Rotation korrekt auf die Ansicht angewendet wird.</w:t>
+      </w:r>
+    </w:p>
+    <w:p>
+      <w:pPr>
+        <w:numPr>
+          <w:ilvl w:val="0"/>
+          <w:numId w:val="14"/>
+        </w:numPr>
+      </w:pPr>
+      <w:r>
+        <w:t>Wähle eine andere Komponente aus.</w:t>
+      </w:r>
+    </w:p>
+    <w:p>
+      <w:pPr>
+        <w:numPr>
+          <w:ilvl w:val="0"/>
+          <w:numId w:val="14"/>
+        </w:numPr>
+      </w:pPr>
+      <w:r>
+        <w:t>Überprüfe, ob die vorherige Auswahl aufgehoben wird.</w:t>
+      </w:r>
+    </w:p>
+    <w:p>
+      <w:pPr>
+        <w:numPr>
+          <w:ilvl w:val="0"/>
+          <w:numId w:val="14"/>
+        </w:numPr>
+      </w:pPr>
+      <w:r>
+        <w:t xml:space="preserve">Schließe den </w:t>
+      </w:r>
+      <w:proofErr w:type="spellStart"/>
+      <w:r>
+        <w:t>TiGL</w:t>
+      </w:r>
+      <w:proofErr w:type="spellEnd"/>
+      <w:r>
+        <w:t xml:space="preserve"> Viewer.</w:t>
+      </w:r>
+    </w:p>
+    <w:p>
+      <w:pPr>
+        <w:rPr>
+          <w:b/>
+          <w:bCs/>
+        </w:rPr>
+      </w:pPr>
+    </w:p>
+    <w:p>
+      <w:r>
+        <w:rPr>
+          <w:b/>
+          <w:bCs/>
+        </w:rPr>
+        <w:lastRenderedPageBreak/>
+        <w:t>Erwartete Ergebnisse:</w:t>
+      </w:r>
+    </w:p>
+    <w:p>
+      <w:pPr>
+        <w:numPr>
+          <w:ilvl w:val="0"/>
+          <w:numId w:val="15"/>
+        </w:numPr>
+      </w:pPr>
+      <w:r>
+        <w:t>Die ausgewählte Komponente wird hervorgehoben.</w:t>
+      </w:r>
+    </w:p>
+    <w:p>
+      <w:pPr>
+        <w:numPr>
+          <w:ilvl w:val="0"/>
+          <w:numId w:val="15"/>
+        </w:numPr>
+      </w:pPr>
+      <w:r>
+        <w:t>Die Rotation der ausgewählten Komponente wird korrekt angezeigt.</w:t>
+      </w:r>
+    </w:p>
+    <w:p>
+      <w:pPr>
+        <w:numPr>
+          <w:ilvl w:val="0"/>
+          <w:numId w:val="15"/>
+        </w:numPr>
+      </w:pPr>
+      <w:r>
+        <w:t>Die Auswahl wird aufgehoben, wenn eine andere Komponente ausgewählt wird.</w:t>
+      </w:r>
+    </w:p>
+    <w:p>
+      <w:pPr>
+        <w:numPr>
+          <w:ilvl w:val="0"/>
+          <w:numId w:val="15"/>
+        </w:numPr>
+      </w:pPr>
+      <w:r>
+        <w:t>Die Anwendung schließt sich ordnungsgemäß.</w:t>
+      </w:r>
+    </w:p>
+    <w:p/>
+    <w:p>
+      <w:pPr>
+        <w:rPr>
+          <w:b/>
+          <w:bCs/>
+        </w:rPr>
+      </w:pPr>
+      <w:r>
+        <w:rPr>
+          <w:b/>
+          <w:bCs/>
+        </w:rPr>
+        <w:t>Testfall 3: Laden eines Modells mit ungültiger Datei</w:t>
+      </w:r>
+    </w:p>
+    <w:p>
+      <w:r>
+        <w:rPr>
+          <w:b/>
+          <w:bCs/>
+        </w:rPr>
+        <w:t>Voraussetzungen:</w:t>
+      </w:r>
+    </w:p>
+    <w:p>
+      <w:pPr>
+        <w:numPr>
+          <w:ilvl w:val="0"/>
+          <w:numId w:val="16"/>
+        </w:numPr>
+      </w:pPr>
+      <w:r>
+        <w:t xml:space="preserve">Der </w:t>
+      </w:r>
+      <w:proofErr w:type="spellStart"/>
+      <w:r>
+        <w:t>TiGL</w:t>
+      </w:r>
+      <w:proofErr w:type="spellEnd"/>
+      <w:r>
+        <w:t xml:space="preserve"> Viewer ist installiert.</w:t>
+      </w:r>
+    </w:p>
+    <w:p>
+      <w:r>
+        <w:rPr>
+          <w:b/>
+          <w:bCs/>
+        </w:rPr>
+        <w:t>Testschritte:</w:t>
+      </w:r>
+    </w:p>
+    <w:p>
+      <w:pPr>
+        <w:numPr>
+          <w:ilvl w:val="0"/>
+          <w:numId w:val="17"/>
+        </w:numPr>
+      </w:pPr>
+      <w:r>
+        <w:t xml:space="preserve">Starte den </w:t>
+      </w:r>
+      <w:proofErr w:type="spellStart"/>
+      <w:r>
+        <w:t>TiGL</w:t>
+      </w:r>
+      <w:proofErr w:type="spellEnd"/>
+      <w:r>
+        <w:t xml:space="preserve"> Viewer.</w:t>
+      </w:r>
+    </w:p>
+    <w:p>
+      <w:pPr>
+        <w:numPr>
+          <w:ilvl w:val="0"/>
+          <w:numId w:val="17"/>
+        </w:numPr>
+      </w:pPr>
+      <w:r>
+        <w:t>Wähle im Menü die Option "Datei öffnen" aus.</w:t>
+      </w:r>
+    </w:p>
+    <w:p>
+      <w:pPr>
+        <w:numPr>
+          <w:ilvl w:val="0"/>
+          <w:numId w:val="17"/>
+        </w:numPr>
+      </w:pPr>
+      <w:r>
+        <w:t>Navigiere zu einer Datei, die kein gültiges Modell enthält (z.B., eine nicht unterstützte Dateierweiterung oder eine beschädigte Datei).</w:t>
+      </w:r>
+    </w:p>
+    <w:p>
+      <w:pPr>
+        <w:numPr>
+          <w:ilvl w:val="0"/>
+          <w:numId w:val="17"/>
+        </w:numPr>
+      </w:pPr>
+      <w:r>
+        <w:t>Wähle die ungültige Datei aus.</w:t>
+      </w:r>
+    </w:p>
+    <w:p>
+      <w:pPr>
+        <w:numPr>
+          <w:ilvl w:val="0"/>
+          <w:numId w:val="17"/>
+        </w:numPr>
+      </w:pPr>
+      <w:r>
+        <w:t>Überprüfe, ob eine Fehlermeldung angezeigt wird und das Modell nicht geladen wird.</w:t>
+      </w:r>
+    </w:p>
+    <w:p>
+      <w:pPr>
+        <w:numPr>
+          <w:ilvl w:val="0"/>
+          <w:numId w:val="17"/>
+        </w:numPr>
+      </w:pPr>
+      <w:r>
+        <w:t>Schließe die Fehlermeldung.</w:t>
+      </w:r>
+    </w:p>
+    <w:p>
+      <w:pPr>
+        <w:numPr>
+          <w:ilvl w:val="0"/>
+          <w:numId w:val="17"/>
+        </w:numPr>
+      </w:pPr>
+      <w:r>
+        <w:t>Überprüfe, ob die Anwendung in einem stabilen Zustand bleibt.</w:t>
+      </w:r>
+    </w:p>
+    <w:p>
+      <w:r>
+        <w:rPr>
+          <w:b/>
+          <w:bCs/>
+        </w:rPr>
+        <w:t>Erwartete Ergebnisse:</w:t>
+      </w:r>
+    </w:p>
+    <w:p>
+      <w:pPr>
+        <w:numPr>
+          <w:ilvl w:val="0"/>
+          <w:numId w:val="18"/>
+        </w:numPr>
+      </w:pPr>
+      <w:r>
+        <w:t>Eine Fehlermeldung wird angezeigt, die darauf hinweist, dass die Datei nicht geladen werden kann.</w:t>
+      </w:r>
+    </w:p>
+    <w:p>
+      <w:pPr>
+        <w:numPr>
+          <w:ilvl w:val="0"/>
+          <w:numId w:val="18"/>
+        </w:numPr>
+      </w:pPr>
+      <w:r>
+        <w:t>Das Modell wird nicht geladen.</w:t>
+      </w:r>
+    </w:p>
+    <w:p>
+      <w:pPr>
+        <w:numPr>
+          <w:ilvl w:val="0"/>
+          <w:numId w:val="18"/>
+        </w:numPr>
+      </w:pPr>
+      <w:r>
+        <w:t>Die Anwendung bleibt in einem stabilen Zustand, auch nach dem Versuch, eine ungültige Datei zu öffnen.</w:t>
+      </w:r>
+    </w:p>
+    <w:p/>
+    <w:p>
+      <w:r>
+        <w:t>Dieser Testfall zielt darauf ab, die Anwendung auf ihre Reaktion bei fehlerhaften Dateien zu überprüfen und sicherzustellen, dass sie in einem stabilen Zustand bleibt, selbst wenn das Laden eines ungültigen Modells fehlschlägt.</w:t>
+      </w:r>
+    </w:p>
+    <w:p/>
+    <w:p>
+      <w:r>
+        <w:t xml:space="preserve">Die Testfälle decken grundlegende Interaktionen mit dem </w:t>
+      </w:r>
+      <w:proofErr w:type="spellStart"/>
+      <w:r>
+        <w:t>TiGL</w:t>
+      </w:r>
+      <w:proofErr w:type="spellEnd"/>
+      <w:r>
+        <w:t xml:space="preserve"> Viewer ab, darunter das Öffnen von Modellen, das Navigieren durch Ansichten und das Testen von Auswahl- und Rotationsfunktionen. </w:t>
+      </w:r>
+    </w:p>
+    <w:p/>
+    <w:p/>
+    <w:p>
+      <w:pPr>
+        <w:rPr>
+          <w:rFonts w:asciiTheme="majorHAnsi" w:hAnsiTheme="majorHAnsi" w:cs="Calibri Light (Überschriften)"/>
+          <w:b/>
+        </w:rPr>
+      </w:pPr>
+      <w:r>
+        <w:rPr>
+          <w:rFonts w:asciiTheme="majorHAnsi" w:hAnsiTheme="majorHAnsi" w:cs="Calibri Light (Überschriften)"/>
+          <w:b/>
+        </w:rPr>
+        <w:t xml:space="preserve">Begründung für das GUI </w:t>
+      </w:r>
+      <w:proofErr w:type="spellStart"/>
+      <w:r>
+        <w:rPr>
+          <w:rFonts w:asciiTheme="majorHAnsi" w:hAnsiTheme="majorHAnsi" w:cs="Calibri Light (Überschriften)"/>
+          <w:b/>
+        </w:rPr>
+        <w:t>Testing</w:t>
+      </w:r>
+      <w:proofErr w:type="spellEnd"/>
+      <w:r>
+        <w:rPr>
+          <w:rFonts w:asciiTheme="majorHAnsi" w:hAnsiTheme="majorHAnsi" w:cs="Calibri Light (Überschriften)"/>
+          <w:b/>
+        </w:rPr>
+        <w:t xml:space="preserve">: </w:t>
+      </w:r>
+    </w:p>
+    <w:p/>
+    <w:p>
+      <w:r>
+        <w:t>Das GUI-</w:t>
+      </w:r>
+      <w:proofErr w:type="spellStart"/>
+      <w:r>
+        <w:t>Testing</w:t>
+      </w:r>
+      <w:proofErr w:type="spellEnd"/>
+      <w:r>
+        <w:t xml:space="preserve"> des </w:t>
+      </w:r>
+      <w:proofErr w:type="spellStart"/>
+      <w:r>
+        <w:t>TiGL</w:t>
+      </w:r>
+      <w:proofErr w:type="spellEnd"/>
+      <w:r>
+        <w:t xml:space="preserve"> Viewers ist von entscheidender Bedeutung, selbst wenn in der früheren Entwicklungsphase das GUI nicht ausgiebig getestet wurde. Hier sind einige Gründe, warum das GUI-</w:t>
+      </w:r>
+      <w:proofErr w:type="spellStart"/>
+      <w:r>
+        <w:t>Testing</w:t>
+      </w:r>
+      <w:proofErr w:type="spellEnd"/>
+      <w:r>
+        <w:t xml:space="preserve"> wichtig ist:</w:t>
+      </w:r>
+    </w:p>
+    <w:p>
+      <w:pPr>
+        <w:numPr>
+          <w:ilvl w:val="0"/>
+          <w:numId w:val="19"/>
+        </w:numPr>
+      </w:pPr>
+      <w:r>
+        <w:rPr>
+          <w:b/>
+          <w:bCs/>
+        </w:rPr>
+        <w:t>Anwendererfahrung verbessern:</w:t>
+      </w:r>
+    </w:p>
+    <w:p>
+      <w:pPr>
+        <w:numPr>
+          <w:ilvl w:val="1"/>
+          <w:numId w:val="19"/>
+        </w:numPr>
+      </w:pPr>
+      <w:r>
+        <w:t>Das GUI ist die Benutzerschnittstelle der Anwendung. Durch das Testen des GUIs können potenzielle Benutzererfahrungen, Benutzerfreundlichkeit und das allgemeine Erscheinungsbild verbessert werden.</w:t>
+      </w:r>
+    </w:p>
+    <w:p>
+      <w:pPr>
+        <w:numPr>
+          <w:ilvl w:val="0"/>
+          <w:numId w:val="19"/>
+        </w:numPr>
+      </w:pPr>
+      <w:r>
+        <w:rPr>
+          <w:b/>
+          <w:bCs/>
+        </w:rPr>
+        <w:t>Fehlererkennung und -behebung:</w:t>
+      </w:r>
+    </w:p>
+    <w:p>
+      <w:pPr>
+        <w:numPr>
+          <w:ilvl w:val="1"/>
+          <w:numId w:val="19"/>
+        </w:numPr>
+      </w:pPr>
+      <w:r>
+        <w:t>GUI-Tests helfen dabei, mögliche Fehler oder Inkonsistenzen in der Benutzeroberfläche zu identifizieren. Auch wenn das GUI während der Entwicklung nicht intensiv getestet wurde, bietet GUI-</w:t>
+      </w:r>
+      <w:proofErr w:type="spellStart"/>
+      <w:r>
+        <w:t>Testing</w:t>
+      </w:r>
+      <w:proofErr w:type="spellEnd"/>
+      <w:r>
+        <w:t xml:space="preserve"> die Möglichkeit, eventuelle Probleme aufzudecken und zu beheben.</w:t>
+      </w:r>
+    </w:p>
+    <w:p>
+      <w:pPr>
+        <w:numPr>
+          <w:ilvl w:val="0"/>
+          <w:numId w:val="19"/>
+        </w:numPr>
+      </w:pPr>
+      <w:r>
+        <w:rPr>
+          <w:b/>
+          <w:bCs/>
+        </w:rPr>
+        <w:lastRenderedPageBreak/>
+        <w:t>Stabilität sicherstellen:</w:t>
+      </w:r>
+    </w:p>
+    <w:p>
+      <w:pPr>
+        <w:numPr>
+          <w:ilvl w:val="1"/>
+          <w:numId w:val="19"/>
+        </w:numPr>
+      </w:pPr>
+      <w:r>
+        <w:t>GUI-Tests tragen dazu bei, die Stabilität der Anwendung sicherzustellen, insbesondere wenn neue Funktionen hinzugefügt oder Änderungen am Code vorgenommen werden. Sie helfen dabei, sicherzustellen, dass GUI-Änderungen keine negativen Auswirkungen auf die Anwendungsstabilität haben.</w:t>
+      </w:r>
+    </w:p>
+    <w:p>
+      <w:pPr>
+        <w:numPr>
+          <w:ilvl w:val="0"/>
+          <w:numId w:val="19"/>
+        </w:numPr>
+      </w:pPr>
+      <w:r>
+        <w:rPr>
+          <w:b/>
+          <w:bCs/>
+        </w:rPr>
+        <w:t>Kundenzufriedenheit gewährleisten:</w:t>
+      </w:r>
+    </w:p>
+    <w:p>
+      <w:pPr>
+        <w:numPr>
+          <w:ilvl w:val="1"/>
+          <w:numId w:val="19"/>
+        </w:numPr>
+      </w:pPr>
+      <w:r>
+        <w:t>Ein stabiles und gut funktionierendes GUI trägt zur Zufriedenheit der Endbenutzer bei. Das Testen des GUIs ermöglicht es, sicherzustellen, dass die Anwendung den Erwartungen der Benutzer entspricht.</w:t>
+      </w:r>
+    </w:p>
+    <w:p>
+      <w:pPr>
+        <w:numPr>
+          <w:ilvl w:val="0"/>
+          <w:numId w:val="19"/>
+        </w:numPr>
+      </w:pPr>
+      <w:r>
+        <w:rPr>
+          <w:b/>
+          <w:bCs/>
+        </w:rPr>
+        <w:t>Risiken minimieren:</w:t>
+      </w:r>
+    </w:p>
+    <w:p>
+      <w:pPr>
+        <w:numPr>
+          <w:ilvl w:val="1"/>
+          <w:numId w:val="19"/>
+        </w:numPr>
+      </w:pPr>
+      <w:r>
+        <w:t>Ohne GUI-Tests besteht das Risiko, dass Benutzer auf unerwartete Probleme stoßen. Durch das systematische Testen des GUIs können potenzielle Risiken minimiert und die Gesamtqualität der Anwendung verbessert werden.</w:t>
+      </w:r>
+    </w:p>
+    <w:p>
+      <w:pPr>
+        <w:numPr>
+          <w:ilvl w:val="0"/>
+          <w:numId w:val="19"/>
+        </w:numPr>
+      </w:pPr>
+      <w:r>
+        <w:rPr>
+          <w:b/>
+          <w:bCs/>
+        </w:rPr>
+        <w:t>Nachhaltige Entwicklung fördern:</w:t>
+      </w:r>
+    </w:p>
+    <w:p>
+      <w:pPr>
+        <w:numPr>
+          <w:ilvl w:val="1"/>
+          <w:numId w:val="19"/>
+        </w:numPr>
+      </w:pPr>
+      <w:r>
+        <w:t>Durch das Einbinden von GUI-Tests in den Entwicklungsprozess wird eine nachhaltige Entwicklung gefördert. Es ermöglicht Entwicklern, frühzeitig auf Probleme zu reagieren und sicherzustellen, dass GUI-Änderungen keine negativen Auswirkungen haben.</w:t>
+      </w:r>
+    </w:p>
+    <w:p>
+      <w:r>
+        <w:t>Obwohl das GUI möglicherweise nicht während der gesamten Entwicklung getestet wurde, bietet das nachträgliche Hinzufügen von GUI-Tests eine Möglichkeit zur Qualitätsverbesserung und zur Gewährleistung einer reibungslosen Benutzererfahrung. Es stellt sicher, dass die Anwendung nicht nur funktional, sondern auch visuell und benutzerfreundlich robust ist.</w:t>
+      </w:r>
+    </w:p>
+    <w:p/>
+    <w:p/>
     <w:sectPr>
       <w:pgSz w:w="11900" w:h="16840"/>
       <w:pgMar w:top="1417" w:right="1417" w:bottom="1134" w:left="1417" w:header="708" w:footer="708" w:gutter="0"/>
@@ -4198,6 +5062,155 @@
 <file path=word/numbering.xml><?xml version="1.0" encoding="utf-8"?>
 <w:numbering xmlns:wpc="http://schemas.microsoft.com/office/word/2010/wordprocessingCanvas" xmlns:cx="http://schemas.microsoft.com/office/drawing/2014/chartex" xmlns:cx1="http://schemas.microsoft.com/office/drawing/2015/9/8/chartex" xmlns:cx2="http://schemas.microsoft.com/office/drawing/2015/10/21/chartex" xmlns:cx3="http://schemas.microsoft.com/office/drawing/2016/5/9/chartex" xmlns:cx4="http://schemas.microsoft.com/office/drawing/2016/5/10/chartex" xmlns:cx5="http://schemas.microsoft.com/office/drawing/2016/5/11/chartex" xmlns:cx6="http://schemas.microsoft.com/office/drawing/2016/5/12/chartex" xmlns:cx7="http://schemas.microsoft.com/office/drawing/2016/5/13/chartex" xmlns:cx8="http://schemas.microsoft.com/office/drawing/2016/5/14/chartex" xmlns:mc="http://schemas.openxmlformats.org/markup-compatibility/2006" xmlns:aink="http://schemas.microsoft.com/office/drawing/2016/ink" xmlns:am3d="http://schemas.microsoft.com/office/drawing/2017/model3d" xmlns:o="urn:schemas-microsoft-com:office:office" xmlns:oel="http://schemas.microsoft.com/office/2019/extlst" xmlns:r="http://schemas.openxmlformats.org/officeDocument/2006/relationships" xmlns:m="http://schemas.openxmlformats.org/officeDocument/2006/math" xmlns:v="urn:schemas-microsoft-com:vml" xmlns:wp14="http://schemas.microsoft.com/office/word/2010/wordprocessingDrawing" xmlns:wp="http://schemas.openxmlformats.org/drawingml/2006/wordprocessingDrawing" xmlns:w10="urn:schemas-microsoft-com:office:word" xmlns:w="http://schemas.openxmlformats.org/wordprocessingml/2006/main" xmlns:w14="http://schemas.microsoft.com/office/word/2010/wordml" xmlns:w15="http://schemas.microsoft.com/office/word/2012/wordml" xmlns:w16cex="http://schemas.microsoft.com/office/word/2018/wordml/cex" xmlns:w16cid="http://schemas.microsoft.com/office/word/2016/wordml/cid" xmlns:w16="http://schemas.microsoft.com/office/word/2018/wordml" xmlns:w16sdtdh="http://schemas.microsoft.com/office/word/2020/wordml/sdtdatahash" xmlns:w16se="http://schemas.microsoft.com/office/word/2015/wordml/symex" xmlns:wpg="http://schemas.microsoft.com/office/word/2010/wordprocessingGroup" xmlns:wpi="http://schemas.microsoft.com/office/word/2010/wordprocessingInk" xmlns:wne="http://schemas.microsoft.com/office/word/2006/wordml" xmlns:wps="http://schemas.microsoft.com/office/word/2010/wordprocessingShape" mc:Ignorable="w14 w15 w16se w16cid w16 w16cex w16sdtdh wp14">
   <w:abstractNum w:abstractNumId="0" w15:restartNumberingAfterBreak="0">
+    <w:nsid w:val="166733E9"/>
+    <w:multiLevelType w:val="multilevel"/>
+    <w:tmpl w:val="578C25C4"/>
+    <w:lvl w:ilvl="0">
+      <w:start w:val="1"/>
+      <w:numFmt w:val="bullet"/>
+      <w:lvlText w:val=""/>
+      <w:lvlJc w:val="left"/>
+      <w:pPr>
+        <w:tabs>
+          <w:tab w:val="num" w:pos="720"/>
+        </w:tabs>
+        <w:ind w:left="720" w:hanging="360"/>
+      </w:pPr>
+      <w:rPr>
+        <w:rFonts w:ascii="Symbol" w:hAnsi="Symbol" w:hint="default"/>
+        <w:sz w:val="20"/>
+      </w:rPr>
+    </w:lvl>
+    <w:lvl w:ilvl="1" w:tentative="1">
+      <w:start w:val="1"/>
+      <w:numFmt w:val="bullet"/>
+      <w:lvlText w:val="o"/>
+      <w:lvlJc w:val="left"/>
+      <w:pPr>
+        <w:tabs>
+          <w:tab w:val="num" w:pos="1440"/>
+        </w:tabs>
+        <w:ind w:left="1440" w:hanging="360"/>
+      </w:pPr>
+      <w:rPr>
+        <w:rFonts w:ascii="Courier New" w:hAnsi="Courier New" w:hint="default"/>
+        <w:sz w:val="20"/>
+      </w:rPr>
+    </w:lvl>
+    <w:lvl w:ilvl="2" w:tentative="1">
+      <w:start w:val="1"/>
+      <w:numFmt w:val="bullet"/>
+      <w:lvlText w:val=""/>
+      <w:lvlJc w:val="left"/>
+      <w:pPr>
+        <w:tabs>
+          <w:tab w:val="num" w:pos="2160"/>
+        </w:tabs>
+        <w:ind w:left="2160" w:hanging="360"/>
+      </w:pPr>
+      <w:rPr>
+        <w:rFonts w:ascii="Wingdings" w:hAnsi="Wingdings" w:hint="default"/>
+        <w:sz w:val="20"/>
+      </w:rPr>
+    </w:lvl>
+    <w:lvl w:ilvl="3" w:tentative="1">
+      <w:start w:val="1"/>
+      <w:numFmt w:val="bullet"/>
+      <w:lvlText w:val=""/>
+      <w:lvlJc w:val="left"/>
+      <w:pPr>
+        <w:tabs>
+          <w:tab w:val="num" w:pos="2880"/>
+        </w:tabs>
+        <w:ind w:left="2880" w:hanging="360"/>
+      </w:pPr>
+      <w:rPr>
+        <w:rFonts w:ascii="Wingdings" w:hAnsi="Wingdings" w:hint="default"/>
+        <w:sz w:val="20"/>
+      </w:rPr>
+    </w:lvl>
+    <w:lvl w:ilvl="4" w:tentative="1">
+      <w:start w:val="1"/>
+      <w:numFmt w:val="bullet"/>
+      <w:lvlText w:val=""/>
+      <w:lvlJc w:val="left"/>
+      <w:pPr>
+        <w:tabs>
+          <w:tab w:val="num" w:pos="3600"/>
+        </w:tabs>
+        <w:ind w:left="3600" w:hanging="360"/>
+      </w:pPr>
+      <w:rPr>
+        <w:rFonts w:ascii="Wingdings" w:hAnsi="Wingdings" w:hint="default"/>
+        <w:sz w:val="20"/>
+      </w:rPr>
+    </w:lvl>
+    <w:lvl w:ilvl="5" w:tentative="1">
+      <w:start w:val="1"/>
+      <w:numFmt w:val="bullet"/>
+      <w:lvlText w:val=""/>
+      <w:lvlJc w:val="left"/>
+      <w:pPr>
+        <w:tabs>
+          <w:tab w:val="num" w:pos="4320"/>
+        </w:tabs>
+        <w:ind w:left="4320" w:hanging="360"/>
+      </w:pPr>
+      <w:rPr>
+        <w:rFonts w:ascii="Wingdings" w:hAnsi="Wingdings" w:hint="default"/>
+        <w:sz w:val="20"/>
+      </w:rPr>
+    </w:lvl>
+    <w:lvl w:ilvl="6" w:tentative="1">
+      <w:start w:val="1"/>
+      <w:numFmt w:val="bullet"/>
+      <w:lvlText w:val=""/>
+      <w:lvlJc w:val="left"/>
+      <w:pPr>
+        <w:tabs>
+          <w:tab w:val="num" w:pos="5040"/>
+        </w:tabs>
+        <w:ind w:left="5040" w:hanging="360"/>
+      </w:pPr>
+      <w:rPr>
+        <w:rFonts w:ascii="Wingdings" w:hAnsi="Wingdings" w:hint="default"/>
+        <w:sz w:val="20"/>
+      </w:rPr>
+    </w:lvl>
+    <w:lvl w:ilvl="7" w:tentative="1">
+      <w:start w:val="1"/>
+      <w:numFmt w:val="bullet"/>
+      <w:lvlText w:val=""/>
+      <w:lvlJc w:val="left"/>
+      <w:pPr>
+        <w:tabs>
+          <w:tab w:val="num" w:pos="5760"/>
+        </w:tabs>
+        <w:ind w:left="5760" w:hanging="360"/>
+      </w:pPr>
+      <w:rPr>
+        <w:rFonts w:ascii="Wingdings" w:hAnsi="Wingdings" w:hint="default"/>
+        <w:sz w:val="20"/>
+      </w:rPr>
+    </w:lvl>
+    <w:lvl w:ilvl="8" w:tentative="1">
+      <w:start w:val="1"/>
+      <w:numFmt w:val="bullet"/>
+      <w:lvlText w:val=""/>
+      <w:lvlJc w:val="left"/>
+      <w:pPr>
+        <w:tabs>
+          <w:tab w:val="num" w:pos="6480"/>
+        </w:tabs>
+        <w:ind w:left="6480" w:hanging="360"/>
+      </w:pPr>
+      <w:rPr>
+        <w:rFonts w:ascii="Wingdings" w:hAnsi="Wingdings" w:hint="default"/>
+        <w:sz w:val="20"/>
+      </w:rPr>
+    </w:lvl>
+  </w:abstractNum>
+  <w:abstractNum w:abstractNumId="1" w15:restartNumberingAfterBreak="0">
     <w:nsid w:val="1F3622B0"/>
     <w:multiLevelType w:val="multilevel"/>
     <w:tmpl w:val="DBA853E2"/>
@@ -4310,7 +5323,684 @@
       </w:pPr>
     </w:lvl>
   </w:abstractNum>
-  <w:abstractNum w:abstractNumId="1" w15:restartNumberingAfterBreak="0">
+  <w:abstractNum w:abstractNumId="2" w15:restartNumberingAfterBreak="0">
+    <w:nsid w:val="214455E9"/>
+    <w:multiLevelType w:val="multilevel"/>
+    <w:tmpl w:val="4CB05FD6"/>
+    <w:lvl w:ilvl="0">
+      <w:start w:val="1"/>
+      <w:numFmt w:val="bullet"/>
+      <w:lvlText w:val=""/>
+      <w:lvlJc w:val="left"/>
+      <w:pPr>
+        <w:tabs>
+          <w:tab w:val="num" w:pos="720"/>
+        </w:tabs>
+        <w:ind w:left="720" w:hanging="360"/>
+      </w:pPr>
+      <w:rPr>
+        <w:rFonts w:ascii="Symbol" w:hAnsi="Symbol" w:hint="default"/>
+        <w:sz w:val="20"/>
+      </w:rPr>
+    </w:lvl>
+    <w:lvl w:ilvl="1" w:tentative="1">
+      <w:start w:val="1"/>
+      <w:numFmt w:val="bullet"/>
+      <w:lvlText w:val="o"/>
+      <w:lvlJc w:val="left"/>
+      <w:pPr>
+        <w:tabs>
+          <w:tab w:val="num" w:pos="1440"/>
+        </w:tabs>
+        <w:ind w:left="1440" w:hanging="360"/>
+      </w:pPr>
+      <w:rPr>
+        <w:rFonts w:ascii="Courier New" w:hAnsi="Courier New" w:hint="default"/>
+        <w:sz w:val="20"/>
+      </w:rPr>
+    </w:lvl>
+    <w:lvl w:ilvl="2" w:tentative="1">
+      <w:start w:val="1"/>
+      <w:numFmt w:val="bullet"/>
+      <w:lvlText w:val=""/>
+      <w:lvlJc w:val="left"/>
+      <w:pPr>
+        <w:tabs>
+          <w:tab w:val="num" w:pos="2160"/>
+        </w:tabs>
+        <w:ind w:left="2160" w:hanging="360"/>
+      </w:pPr>
+      <w:rPr>
+        <w:rFonts w:ascii="Wingdings" w:hAnsi="Wingdings" w:hint="default"/>
+        <w:sz w:val="20"/>
+      </w:rPr>
+    </w:lvl>
+    <w:lvl w:ilvl="3" w:tentative="1">
+      <w:start w:val="1"/>
+      <w:numFmt w:val="bullet"/>
+      <w:lvlText w:val=""/>
+      <w:lvlJc w:val="left"/>
+      <w:pPr>
+        <w:tabs>
+          <w:tab w:val="num" w:pos="2880"/>
+        </w:tabs>
+        <w:ind w:left="2880" w:hanging="360"/>
+      </w:pPr>
+      <w:rPr>
+        <w:rFonts w:ascii="Wingdings" w:hAnsi="Wingdings" w:hint="default"/>
+        <w:sz w:val="20"/>
+      </w:rPr>
+    </w:lvl>
+    <w:lvl w:ilvl="4" w:tentative="1">
+      <w:start w:val="1"/>
+      <w:numFmt w:val="bullet"/>
+      <w:lvlText w:val=""/>
+      <w:lvlJc w:val="left"/>
+      <w:pPr>
+        <w:tabs>
+          <w:tab w:val="num" w:pos="3600"/>
+        </w:tabs>
+        <w:ind w:left="3600" w:hanging="360"/>
+      </w:pPr>
+      <w:rPr>
+        <w:rFonts w:ascii="Wingdings" w:hAnsi="Wingdings" w:hint="default"/>
+        <w:sz w:val="20"/>
+      </w:rPr>
+    </w:lvl>
+    <w:lvl w:ilvl="5" w:tentative="1">
+      <w:start w:val="1"/>
+      <w:numFmt w:val="bullet"/>
+      <w:lvlText w:val=""/>
+      <w:lvlJc w:val="left"/>
+      <w:pPr>
+        <w:tabs>
+          <w:tab w:val="num" w:pos="4320"/>
+        </w:tabs>
+        <w:ind w:left="4320" w:hanging="360"/>
+      </w:pPr>
+      <w:rPr>
+        <w:rFonts w:ascii="Wingdings" w:hAnsi="Wingdings" w:hint="default"/>
+        <w:sz w:val="20"/>
+      </w:rPr>
+    </w:lvl>
+    <w:lvl w:ilvl="6" w:tentative="1">
+      <w:start w:val="1"/>
+      <w:numFmt w:val="bullet"/>
+      <w:lvlText w:val=""/>
+      <w:lvlJc w:val="left"/>
+      <w:pPr>
+        <w:tabs>
+          <w:tab w:val="num" w:pos="5040"/>
+        </w:tabs>
+        <w:ind w:left="5040" w:hanging="360"/>
+      </w:pPr>
+      <w:rPr>
+        <w:rFonts w:ascii="Wingdings" w:hAnsi="Wingdings" w:hint="default"/>
+        <w:sz w:val="20"/>
+      </w:rPr>
+    </w:lvl>
+    <w:lvl w:ilvl="7" w:tentative="1">
+      <w:start w:val="1"/>
+      <w:numFmt w:val="bullet"/>
+      <w:lvlText w:val=""/>
+      <w:lvlJc w:val="left"/>
+      <w:pPr>
+        <w:tabs>
+          <w:tab w:val="num" w:pos="5760"/>
+        </w:tabs>
+        <w:ind w:left="5760" w:hanging="360"/>
+      </w:pPr>
+      <w:rPr>
+        <w:rFonts w:ascii="Wingdings" w:hAnsi="Wingdings" w:hint="default"/>
+        <w:sz w:val="20"/>
+      </w:rPr>
+    </w:lvl>
+    <w:lvl w:ilvl="8" w:tentative="1">
+      <w:start w:val="1"/>
+      <w:numFmt w:val="bullet"/>
+      <w:lvlText w:val=""/>
+      <w:lvlJc w:val="left"/>
+      <w:pPr>
+        <w:tabs>
+          <w:tab w:val="num" w:pos="6480"/>
+        </w:tabs>
+        <w:ind w:left="6480" w:hanging="360"/>
+      </w:pPr>
+      <w:rPr>
+        <w:rFonts w:ascii="Wingdings" w:hAnsi="Wingdings" w:hint="default"/>
+        <w:sz w:val="20"/>
+      </w:rPr>
+    </w:lvl>
+  </w:abstractNum>
+  <w:abstractNum w:abstractNumId="3" w15:restartNumberingAfterBreak="0">
+    <w:nsid w:val="21E50A22"/>
+    <w:multiLevelType w:val="multilevel"/>
+    <w:tmpl w:val="F0D4B3D2"/>
+    <w:lvl w:ilvl="0">
+      <w:start w:val="1"/>
+      <w:numFmt w:val="decimal"/>
+      <w:lvlText w:val="%1."/>
+      <w:lvlJc w:val="left"/>
+      <w:pPr>
+        <w:tabs>
+          <w:tab w:val="num" w:pos="720"/>
+        </w:tabs>
+        <w:ind w:left="720" w:hanging="360"/>
+      </w:pPr>
+    </w:lvl>
+    <w:lvl w:ilvl="1">
+      <w:start w:val="1"/>
+      <w:numFmt w:val="bullet"/>
+      <w:lvlText w:val="o"/>
+      <w:lvlJc w:val="left"/>
+      <w:pPr>
+        <w:tabs>
+          <w:tab w:val="num" w:pos="1440"/>
+        </w:tabs>
+        <w:ind w:left="1440" w:hanging="360"/>
+      </w:pPr>
+      <w:rPr>
+        <w:rFonts w:ascii="Courier New" w:hAnsi="Courier New" w:hint="default"/>
+        <w:sz w:val="20"/>
+      </w:rPr>
+    </w:lvl>
+    <w:lvl w:ilvl="2" w:tentative="1">
+      <w:start w:val="1"/>
+      <w:numFmt w:val="decimal"/>
+      <w:lvlText w:val="%3."/>
+      <w:lvlJc w:val="left"/>
+      <w:pPr>
+        <w:tabs>
+          <w:tab w:val="num" w:pos="2160"/>
+        </w:tabs>
+        <w:ind w:left="2160" w:hanging="360"/>
+      </w:pPr>
+    </w:lvl>
+    <w:lvl w:ilvl="3" w:tentative="1">
+      <w:start w:val="1"/>
+      <w:numFmt w:val="decimal"/>
+      <w:lvlText w:val="%4."/>
+      <w:lvlJc w:val="left"/>
+      <w:pPr>
+        <w:tabs>
+          <w:tab w:val="num" w:pos="2880"/>
+        </w:tabs>
+        <w:ind w:left="2880" w:hanging="360"/>
+      </w:pPr>
+    </w:lvl>
+    <w:lvl w:ilvl="4" w:tentative="1">
+      <w:start w:val="1"/>
+      <w:numFmt w:val="decimal"/>
+      <w:lvlText w:val="%5."/>
+      <w:lvlJc w:val="left"/>
+      <w:pPr>
+        <w:tabs>
+          <w:tab w:val="num" w:pos="3600"/>
+        </w:tabs>
+        <w:ind w:left="3600" w:hanging="360"/>
+      </w:pPr>
+    </w:lvl>
+    <w:lvl w:ilvl="5" w:tentative="1">
+      <w:start w:val="1"/>
+      <w:numFmt w:val="decimal"/>
+      <w:lvlText w:val="%6."/>
+      <w:lvlJc w:val="left"/>
+      <w:pPr>
+        <w:tabs>
+          <w:tab w:val="num" w:pos="4320"/>
+        </w:tabs>
+        <w:ind w:left="4320" w:hanging="360"/>
+      </w:pPr>
+    </w:lvl>
+    <w:lvl w:ilvl="6" w:tentative="1">
+      <w:start w:val="1"/>
+      <w:numFmt w:val="decimal"/>
+      <w:lvlText w:val="%7."/>
+      <w:lvlJc w:val="left"/>
+      <w:pPr>
+        <w:tabs>
+          <w:tab w:val="num" w:pos="5040"/>
+        </w:tabs>
+        <w:ind w:left="5040" w:hanging="360"/>
+      </w:pPr>
+    </w:lvl>
+    <w:lvl w:ilvl="7" w:tentative="1">
+      <w:start w:val="1"/>
+      <w:numFmt w:val="decimal"/>
+      <w:lvlText w:val="%8."/>
+      <w:lvlJc w:val="left"/>
+      <w:pPr>
+        <w:tabs>
+          <w:tab w:val="num" w:pos="5760"/>
+        </w:tabs>
+        <w:ind w:left="5760" w:hanging="360"/>
+      </w:pPr>
+    </w:lvl>
+    <w:lvl w:ilvl="8" w:tentative="1">
+      <w:start w:val="1"/>
+      <w:numFmt w:val="decimal"/>
+      <w:lvlText w:val="%9."/>
+      <w:lvlJc w:val="left"/>
+      <w:pPr>
+        <w:tabs>
+          <w:tab w:val="num" w:pos="6480"/>
+        </w:tabs>
+        <w:ind w:left="6480" w:hanging="360"/>
+      </w:pPr>
+    </w:lvl>
+  </w:abstractNum>
+  <w:abstractNum w:abstractNumId="4" w15:restartNumberingAfterBreak="0">
+    <w:nsid w:val="24127042"/>
+    <w:multiLevelType w:val="multilevel"/>
+    <w:tmpl w:val="BE428696"/>
+    <w:lvl w:ilvl="0">
+      <w:start w:val="1"/>
+      <w:numFmt w:val="bullet"/>
+      <w:lvlText w:val=""/>
+      <w:lvlJc w:val="left"/>
+      <w:pPr>
+        <w:tabs>
+          <w:tab w:val="num" w:pos="720"/>
+        </w:tabs>
+        <w:ind w:left="720" w:hanging="360"/>
+      </w:pPr>
+      <w:rPr>
+        <w:rFonts w:ascii="Symbol" w:hAnsi="Symbol" w:hint="default"/>
+        <w:sz w:val="20"/>
+      </w:rPr>
+    </w:lvl>
+    <w:lvl w:ilvl="1" w:tentative="1">
+      <w:start w:val="1"/>
+      <w:numFmt w:val="bullet"/>
+      <w:lvlText w:val="o"/>
+      <w:lvlJc w:val="left"/>
+      <w:pPr>
+        <w:tabs>
+          <w:tab w:val="num" w:pos="1440"/>
+        </w:tabs>
+        <w:ind w:left="1440" w:hanging="360"/>
+      </w:pPr>
+      <w:rPr>
+        <w:rFonts w:ascii="Courier New" w:hAnsi="Courier New" w:hint="default"/>
+        <w:sz w:val="20"/>
+      </w:rPr>
+    </w:lvl>
+    <w:lvl w:ilvl="2" w:tentative="1">
+      <w:start w:val="1"/>
+      <w:numFmt w:val="bullet"/>
+      <w:lvlText w:val=""/>
+      <w:lvlJc w:val="left"/>
+      <w:pPr>
+        <w:tabs>
+          <w:tab w:val="num" w:pos="2160"/>
+        </w:tabs>
+        <w:ind w:left="2160" w:hanging="360"/>
+      </w:pPr>
+      <w:rPr>
+        <w:rFonts w:ascii="Wingdings" w:hAnsi="Wingdings" w:hint="default"/>
+        <w:sz w:val="20"/>
+      </w:rPr>
+    </w:lvl>
+    <w:lvl w:ilvl="3" w:tentative="1">
+      <w:start w:val="1"/>
+      <w:numFmt w:val="bullet"/>
+      <w:lvlText w:val=""/>
+      <w:lvlJc w:val="left"/>
+      <w:pPr>
+        <w:tabs>
+          <w:tab w:val="num" w:pos="2880"/>
+        </w:tabs>
+        <w:ind w:left="2880" w:hanging="360"/>
+      </w:pPr>
+      <w:rPr>
+        <w:rFonts w:ascii="Wingdings" w:hAnsi="Wingdings" w:hint="default"/>
+        <w:sz w:val="20"/>
+      </w:rPr>
+    </w:lvl>
+    <w:lvl w:ilvl="4" w:tentative="1">
+      <w:start w:val="1"/>
+      <w:numFmt w:val="bullet"/>
+      <w:lvlText w:val=""/>
+      <w:lvlJc w:val="left"/>
+      <w:pPr>
+        <w:tabs>
+          <w:tab w:val="num" w:pos="3600"/>
+        </w:tabs>
+        <w:ind w:left="3600" w:hanging="360"/>
+      </w:pPr>
+      <w:rPr>
+        <w:rFonts w:ascii="Wingdings" w:hAnsi="Wingdings" w:hint="default"/>
+        <w:sz w:val="20"/>
+      </w:rPr>
+    </w:lvl>
+    <w:lvl w:ilvl="5" w:tentative="1">
+      <w:start w:val="1"/>
+      <w:numFmt w:val="bullet"/>
+      <w:lvlText w:val=""/>
+      <w:lvlJc w:val="left"/>
+      <w:pPr>
+        <w:tabs>
+          <w:tab w:val="num" w:pos="4320"/>
+        </w:tabs>
+        <w:ind w:left="4320" w:hanging="360"/>
+      </w:pPr>
+      <w:rPr>
+        <w:rFonts w:ascii="Wingdings" w:hAnsi="Wingdings" w:hint="default"/>
+        <w:sz w:val="20"/>
+      </w:rPr>
+    </w:lvl>
+    <w:lvl w:ilvl="6" w:tentative="1">
+      <w:start w:val="1"/>
+      <w:numFmt w:val="bullet"/>
+      <w:lvlText w:val=""/>
+      <w:lvlJc w:val="left"/>
+      <w:pPr>
+        <w:tabs>
+          <w:tab w:val="num" w:pos="5040"/>
+        </w:tabs>
+        <w:ind w:left="5040" w:hanging="360"/>
+      </w:pPr>
+      <w:rPr>
+        <w:rFonts w:ascii="Wingdings" w:hAnsi="Wingdings" w:hint="default"/>
+        <w:sz w:val="20"/>
+      </w:rPr>
+    </w:lvl>
+    <w:lvl w:ilvl="7" w:tentative="1">
+      <w:start w:val="1"/>
+      <w:numFmt w:val="bullet"/>
+      <w:lvlText w:val=""/>
+      <w:lvlJc w:val="left"/>
+      <w:pPr>
+        <w:tabs>
+          <w:tab w:val="num" w:pos="5760"/>
+        </w:tabs>
+        <w:ind w:left="5760" w:hanging="360"/>
+      </w:pPr>
+      <w:rPr>
+        <w:rFonts w:ascii="Wingdings" w:hAnsi="Wingdings" w:hint="default"/>
+        <w:sz w:val="20"/>
+      </w:rPr>
+    </w:lvl>
+    <w:lvl w:ilvl="8" w:tentative="1">
+      <w:start w:val="1"/>
+      <w:numFmt w:val="bullet"/>
+      <w:lvlText w:val=""/>
+      <w:lvlJc w:val="left"/>
+      <w:pPr>
+        <w:tabs>
+          <w:tab w:val="num" w:pos="6480"/>
+        </w:tabs>
+        <w:ind w:left="6480" w:hanging="360"/>
+      </w:pPr>
+      <w:rPr>
+        <w:rFonts w:ascii="Wingdings" w:hAnsi="Wingdings" w:hint="default"/>
+        <w:sz w:val="20"/>
+      </w:rPr>
+    </w:lvl>
+  </w:abstractNum>
+  <w:abstractNum w:abstractNumId="5" w15:restartNumberingAfterBreak="0">
+    <w:nsid w:val="25710901"/>
+    <w:multiLevelType w:val="multilevel"/>
+    <w:tmpl w:val="1312DB88"/>
+    <w:lvl w:ilvl="0">
+      <w:start w:val="1"/>
+      <w:numFmt w:val="bullet"/>
+      <w:lvlText w:val=""/>
+      <w:lvlJc w:val="left"/>
+      <w:pPr>
+        <w:tabs>
+          <w:tab w:val="num" w:pos="720"/>
+        </w:tabs>
+        <w:ind w:left="720" w:hanging="360"/>
+      </w:pPr>
+      <w:rPr>
+        <w:rFonts w:ascii="Symbol" w:hAnsi="Symbol" w:hint="default"/>
+        <w:sz w:val="20"/>
+      </w:rPr>
+    </w:lvl>
+    <w:lvl w:ilvl="1" w:tentative="1">
+      <w:start w:val="1"/>
+      <w:numFmt w:val="bullet"/>
+      <w:lvlText w:val="o"/>
+      <w:lvlJc w:val="left"/>
+      <w:pPr>
+        <w:tabs>
+          <w:tab w:val="num" w:pos="1440"/>
+        </w:tabs>
+        <w:ind w:left="1440" w:hanging="360"/>
+      </w:pPr>
+      <w:rPr>
+        <w:rFonts w:ascii="Courier New" w:hAnsi="Courier New" w:hint="default"/>
+        <w:sz w:val="20"/>
+      </w:rPr>
+    </w:lvl>
+    <w:lvl w:ilvl="2" w:tentative="1">
+      <w:start w:val="1"/>
+      <w:numFmt w:val="bullet"/>
+      <w:lvlText w:val=""/>
+      <w:lvlJc w:val="left"/>
+      <w:pPr>
+        <w:tabs>
+          <w:tab w:val="num" w:pos="2160"/>
+        </w:tabs>
+        <w:ind w:left="2160" w:hanging="360"/>
+      </w:pPr>
+      <w:rPr>
+        <w:rFonts w:ascii="Wingdings" w:hAnsi="Wingdings" w:hint="default"/>
+        <w:sz w:val="20"/>
+      </w:rPr>
+    </w:lvl>
+    <w:lvl w:ilvl="3" w:tentative="1">
+      <w:start w:val="1"/>
+      <w:numFmt w:val="bullet"/>
+      <w:lvlText w:val=""/>
+      <w:lvlJc w:val="left"/>
+      <w:pPr>
+        <w:tabs>
+          <w:tab w:val="num" w:pos="2880"/>
+        </w:tabs>
+        <w:ind w:left="2880" w:hanging="360"/>
+      </w:pPr>
+      <w:rPr>
+        <w:rFonts w:ascii="Wingdings" w:hAnsi="Wingdings" w:hint="default"/>
+        <w:sz w:val="20"/>
+      </w:rPr>
+    </w:lvl>
+    <w:lvl w:ilvl="4" w:tentative="1">
+      <w:start w:val="1"/>
+      <w:numFmt w:val="bullet"/>
+      <w:lvlText w:val=""/>
+      <w:lvlJc w:val="left"/>
+      <w:pPr>
+        <w:tabs>
+          <w:tab w:val="num" w:pos="3600"/>
+        </w:tabs>
+        <w:ind w:left="3600" w:hanging="360"/>
+      </w:pPr>
+      <w:rPr>
+        <w:rFonts w:ascii="Wingdings" w:hAnsi="Wingdings" w:hint="default"/>
+        <w:sz w:val="20"/>
+      </w:rPr>
+    </w:lvl>
+    <w:lvl w:ilvl="5" w:tentative="1">
+      <w:start w:val="1"/>
+      <w:numFmt w:val="bullet"/>
+      <w:lvlText w:val=""/>
+      <w:lvlJc w:val="left"/>
+      <w:pPr>
+        <w:tabs>
+          <w:tab w:val="num" w:pos="4320"/>
+        </w:tabs>
+        <w:ind w:left="4320" w:hanging="360"/>
+      </w:pPr>
+      <w:rPr>
+        <w:rFonts w:ascii="Wingdings" w:hAnsi="Wingdings" w:hint="default"/>
+        <w:sz w:val="20"/>
+      </w:rPr>
+    </w:lvl>
+    <w:lvl w:ilvl="6" w:tentative="1">
+      <w:start w:val="1"/>
+      <w:numFmt w:val="bullet"/>
+      <w:lvlText w:val=""/>
+      <w:lvlJc w:val="left"/>
+      <w:pPr>
+        <w:tabs>
+          <w:tab w:val="num" w:pos="5040"/>
+        </w:tabs>
+        <w:ind w:left="5040" w:hanging="360"/>
+      </w:pPr>
+      <w:rPr>
+        <w:rFonts w:ascii="Wingdings" w:hAnsi="Wingdings" w:hint="default"/>
+        <w:sz w:val="20"/>
+      </w:rPr>
+    </w:lvl>
+    <w:lvl w:ilvl="7" w:tentative="1">
+      <w:start w:val="1"/>
+      <w:numFmt w:val="bullet"/>
+      <w:lvlText w:val=""/>
+      <w:lvlJc w:val="left"/>
+      <w:pPr>
+        <w:tabs>
+          <w:tab w:val="num" w:pos="5760"/>
+        </w:tabs>
+        <w:ind w:left="5760" w:hanging="360"/>
+      </w:pPr>
+      <w:rPr>
+        <w:rFonts w:ascii="Wingdings" w:hAnsi="Wingdings" w:hint="default"/>
+        <w:sz w:val="20"/>
+      </w:rPr>
+    </w:lvl>
+    <w:lvl w:ilvl="8" w:tentative="1">
+      <w:start w:val="1"/>
+      <w:numFmt w:val="bullet"/>
+      <w:lvlText w:val=""/>
+      <w:lvlJc w:val="left"/>
+      <w:pPr>
+        <w:tabs>
+          <w:tab w:val="num" w:pos="6480"/>
+        </w:tabs>
+        <w:ind w:left="6480" w:hanging="360"/>
+      </w:pPr>
+      <w:rPr>
+        <w:rFonts w:ascii="Wingdings" w:hAnsi="Wingdings" w:hint="default"/>
+        <w:sz w:val="20"/>
+      </w:rPr>
+    </w:lvl>
+  </w:abstractNum>
+  <w:abstractNum w:abstractNumId="6" w15:restartNumberingAfterBreak="0">
+    <w:nsid w:val="28044A08"/>
+    <w:multiLevelType w:val="multilevel"/>
+    <w:tmpl w:val="C1F8C306"/>
+    <w:lvl w:ilvl="0">
+      <w:start w:val="1"/>
+      <w:numFmt w:val="decimal"/>
+      <w:lvlText w:val="%1."/>
+      <w:lvlJc w:val="left"/>
+      <w:pPr>
+        <w:tabs>
+          <w:tab w:val="num" w:pos="720"/>
+        </w:tabs>
+        <w:ind w:left="720" w:hanging="360"/>
+      </w:pPr>
+    </w:lvl>
+    <w:lvl w:ilvl="1" w:tentative="1">
+      <w:start w:val="1"/>
+      <w:numFmt w:val="decimal"/>
+      <w:lvlText w:val="%2."/>
+      <w:lvlJc w:val="left"/>
+      <w:pPr>
+        <w:tabs>
+          <w:tab w:val="num" w:pos="1440"/>
+        </w:tabs>
+        <w:ind w:left="1440" w:hanging="360"/>
+      </w:pPr>
+    </w:lvl>
+    <w:lvl w:ilvl="2" w:tentative="1">
+      <w:start w:val="1"/>
+      <w:numFmt w:val="decimal"/>
+      <w:lvlText w:val="%3."/>
+      <w:lvlJc w:val="left"/>
+      <w:pPr>
+        <w:tabs>
+          <w:tab w:val="num" w:pos="2160"/>
+        </w:tabs>
+        <w:ind w:left="2160" w:hanging="360"/>
+      </w:pPr>
+    </w:lvl>
+    <w:lvl w:ilvl="3" w:tentative="1">
+      <w:start w:val="1"/>
+      <w:numFmt w:val="decimal"/>
+      <w:lvlText w:val="%4."/>
+      <w:lvlJc w:val="left"/>
+      <w:pPr>
+        <w:tabs>
+          <w:tab w:val="num" w:pos="2880"/>
+        </w:tabs>
+        <w:ind w:left="2880" w:hanging="360"/>
+      </w:pPr>
+    </w:lvl>
+    <w:lvl w:ilvl="4" w:tentative="1">
+      <w:start w:val="1"/>
+      <w:numFmt w:val="decimal"/>
+      <w:lvlText w:val="%5."/>
+      <w:lvlJc w:val="left"/>
+      <w:pPr>
+        <w:tabs>
+          <w:tab w:val="num" w:pos="3600"/>
+        </w:tabs>
+        <w:ind w:left="3600" w:hanging="360"/>
+      </w:pPr>
+    </w:lvl>
+    <w:lvl w:ilvl="5" w:tentative="1">
+      <w:start w:val="1"/>
+      <w:numFmt w:val="decimal"/>
+      <w:lvlText w:val="%6."/>
+      <w:lvlJc w:val="left"/>
+      <w:pPr>
+        <w:tabs>
+          <w:tab w:val="num" w:pos="4320"/>
+        </w:tabs>
+        <w:ind w:left="4320" w:hanging="360"/>
+      </w:pPr>
+    </w:lvl>
+    <w:lvl w:ilvl="6" w:tentative="1">
+      <w:start w:val="1"/>
+      <w:numFmt w:val="decimal"/>
+      <w:lvlText w:val="%7."/>
+      <w:lvlJc w:val="left"/>
+      <w:pPr>
+        <w:tabs>
+          <w:tab w:val="num" w:pos="5040"/>
+        </w:tabs>
+        <w:ind w:left="5040" w:hanging="360"/>
+      </w:pPr>
+    </w:lvl>
+    <w:lvl w:ilvl="7" w:tentative="1">
+      <w:start w:val="1"/>
+      <w:numFmt w:val="decimal"/>
+      <w:lvlText w:val="%8."/>
+      <w:lvlJc w:val="left"/>
+      <w:pPr>
+        <w:tabs>
+          <w:tab w:val="num" w:pos="5760"/>
+        </w:tabs>
+        <w:ind w:left="5760" w:hanging="360"/>
+      </w:pPr>
+    </w:lvl>
+    <w:lvl w:ilvl="8" w:tentative="1">
+      <w:start w:val="1"/>
+      <w:numFmt w:val="decimal"/>
+      <w:lvlText w:val="%9."/>
+      <w:lvlJc w:val="left"/>
+      <w:pPr>
+        <w:tabs>
+          <w:tab w:val="num" w:pos="6480"/>
+        </w:tabs>
+        <w:ind w:left="6480" w:hanging="360"/>
+      </w:pPr>
+    </w:lvl>
+  </w:abstractNum>
+  <w:abstractNum w:abstractNumId="7" w15:restartNumberingAfterBreak="0">
     <w:nsid w:val="33C8359D"/>
     <w:multiLevelType w:val="multilevel"/>
     <w:tmpl w:val="B3601892"/>
@@ -4426,7 +6116,7 @@
       </w:pPr>
     </w:lvl>
   </w:abstractNum>
-  <w:abstractNum w:abstractNumId="2" w15:restartNumberingAfterBreak="0">
+  <w:abstractNum w:abstractNumId="8" w15:restartNumberingAfterBreak="0">
     <w:nsid w:val="41E77046"/>
     <w:multiLevelType w:val="hybridMultilevel"/>
     <w:tmpl w:val="1750D05E"/>
@@ -4539,7 +6229,269 @@
       </w:rPr>
     </w:lvl>
   </w:abstractNum>
-  <w:abstractNum w:abstractNumId="3" w15:restartNumberingAfterBreak="0">
+  <w:abstractNum w:abstractNumId="9" w15:restartNumberingAfterBreak="0">
+    <w:nsid w:val="58186AFC"/>
+    <w:multiLevelType w:val="multilevel"/>
+    <w:tmpl w:val="173A86DA"/>
+    <w:lvl w:ilvl="0">
+      <w:start w:val="1"/>
+      <w:numFmt w:val="decimal"/>
+      <w:lvlText w:val="%1."/>
+      <w:lvlJc w:val="left"/>
+      <w:pPr>
+        <w:tabs>
+          <w:tab w:val="num" w:pos="720"/>
+        </w:tabs>
+        <w:ind w:left="720" w:hanging="360"/>
+      </w:pPr>
+    </w:lvl>
+    <w:lvl w:ilvl="1" w:tentative="1">
+      <w:start w:val="1"/>
+      <w:numFmt w:val="decimal"/>
+      <w:lvlText w:val="%2."/>
+      <w:lvlJc w:val="left"/>
+      <w:pPr>
+        <w:tabs>
+          <w:tab w:val="num" w:pos="1440"/>
+        </w:tabs>
+        <w:ind w:left="1440" w:hanging="360"/>
+      </w:pPr>
+    </w:lvl>
+    <w:lvl w:ilvl="2" w:tentative="1">
+      <w:start w:val="1"/>
+      <w:numFmt w:val="decimal"/>
+      <w:lvlText w:val="%3."/>
+      <w:lvlJc w:val="left"/>
+      <w:pPr>
+        <w:tabs>
+          <w:tab w:val="num" w:pos="2160"/>
+        </w:tabs>
+        <w:ind w:left="2160" w:hanging="360"/>
+      </w:pPr>
+    </w:lvl>
+    <w:lvl w:ilvl="3" w:tentative="1">
+      <w:start w:val="1"/>
+      <w:numFmt w:val="decimal"/>
+      <w:lvlText w:val="%4."/>
+      <w:lvlJc w:val="left"/>
+      <w:pPr>
+        <w:tabs>
+          <w:tab w:val="num" w:pos="2880"/>
+        </w:tabs>
+        <w:ind w:left="2880" w:hanging="360"/>
+      </w:pPr>
+    </w:lvl>
+    <w:lvl w:ilvl="4" w:tentative="1">
+      <w:start w:val="1"/>
+      <w:numFmt w:val="decimal"/>
+      <w:lvlText w:val="%5."/>
+      <w:lvlJc w:val="left"/>
+      <w:pPr>
+        <w:tabs>
+          <w:tab w:val="num" w:pos="3600"/>
+        </w:tabs>
+        <w:ind w:left="3600" w:hanging="360"/>
+      </w:pPr>
+    </w:lvl>
+    <w:lvl w:ilvl="5" w:tentative="1">
+      <w:start w:val="1"/>
+      <w:numFmt w:val="decimal"/>
+      <w:lvlText w:val="%6."/>
+      <w:lvlJc w:val="left"/>
+      <w:pPr>
+        <w:tabs>
+          <w:tab w:val="num" w:pos="4320"/>
+        </w:tabs>
+        <w:ind w:left="4320" w:hanging="360"/>
+      </w:pPr>
+    </w:lvl>
+    <w:lvl w:ilvl="6" w:tentative="1">
+      <w:start w:val="1"/>
+      <w:numFmt w:val="decimal"/>
+      <w:lvlText w:val="%7."/>
+      <w:lvlJc w:val="left"/>
+      <w:pPr>
+        <w:tabs>
+          <w:tab w:val="num" w:pos="5040"/>
+        </w:tabs>
+        <w:ind w:left="5040" w:hanging="360"/>
+      </w:pPr>
+    </w:lvl>
+    <w:lvl w:ilvl="7" w:tentative="1">
+      <w:start w:val="1"/>
+      <w:numFmt w:val="decimal"/>
+      <w:lvlText w:val="%8."/>
+      <w:lvlJc w:val="left"/>
+      <w:pPr>
+        <w:tabs>
+          <w:tab w:val="num" w:pos="5760"/>
+        </w:tabs>
+        <w:ind w:left="5760" w:hanging="360"/>
+      </w:pPr>
+    </w:lvl>
+    <w:lvl w:ilvl="8" w:tentative="1">
+      <w:start w:val="1"/>
+      <w:numFmt w:val="decimal"/>
+      <w:lvlText w:val="%9."/>
+      <w:lvlJc w:val="left"/>
+      <w:pPr>
+        <w:tabs>
+          <w:tab w:val="num" w:pos="6480"/>
+        </w:tabs>
+        <w:ind w:left="6480" w:hanging="360"/>
+      </w:pPr>
+    </w:lvl>
+  </w:abstractNum>
+  <w:abstractNum w:abstractNumId="10" w15:restartNumberingAfterBreak="0">
+    <w:nsid w:val="5EA7712F"/>
+    <w:multiLevelType w:val="multilevel"/>
+    <w:tmpl w:val="EF96E9DC"/>
+    <w:lvl w:ilvl="0">
+      <w:start w:val="1"/>
+      <w:numFmt w:val="bullet"/>
+      <w:lvlText w:val=""/>
+      <w:lvlJc w:val="left"/>
+      <w:pPr>
+        <w:tabs>
+          <w:tab w:val="num" w:pos="720"/>
+        </w:tabs>
+        <w:ind w:left="720" w:hanging="360"/>
+      </w:pPr>
+      <w:rPr>
+        <w:rFonts w:ascii="Symbol" w:hAnsi="Symbol" w:hint="default"/>
+        <w:sz w:val="20"/>
+      </w:rPr>
+    </w:lvl>
+    <w:lvl w:ilvl="1" w:tentative="1">
+      <w:start w:val="1"/>
+      <w:numFmt w:val="bullet"/>
+      <w:lvlText w:val="o"/>
+      <w:lvlJc w:val="left"/>
+      <w:pPr>
+        <w:tabs>
+          <w:tab w:val="num" w:pos="1440"/>
+        </w:tabs>
+        <w:ind w:left="1440" w:hanging="360"/>
+      </w:pPr>
+      <w:rPr>
+        <w:rFonts w:ascii="Courier New" w:hAnsi="Courier New" w:hint="default"/>
+        <w:sz w:val="20"/>
+      </w:rPr>
+    </w:lvl>
+    <w:lvl w:ilvl="2" w:tentative="1">
+      <w:start w:val="1"/>
+      <w:numFmt w:val="bullet"/>
+      <w:lvlText w:val=""/>
+      <w:lvlJc w:val="left"/>
+      <w:pPr>
+        <w:tabs>
+          <w:tab w:val="num" w:pos="2160"/>
+        </w:tabs>
+        <w:ind w:left="2160" w:hanging="360"/>
+      </w:pPr>
+      <w:rPr>
+        <w:rFonts w:ascii="Wingdings" w:hAnsi="Wingdings" w:hint="default"/>
+        <w:sz w:val="20"/>
+      </w:rPr>
+    </w:lvl>
+    <w:lvl w:ilvl="3" w:tentative="1">
+      <w:start w:val="1"/>
+      <w:numFmt w:val="bullet"/>
+      <w:lvlText w:val=""/>
+      <w:lvlJc w:val="left"/>
+      <w:pPr>
+        <w:tabs>
+          <w:tab w:val="num" w:pos="2880"/>
+        </w:tabs>
+        <w:ind w:left="2880" w:hanging="360"/>
+      </w:pPr>
+      <w:rPr>
+        <w:rFonts w:ascii="Wingdings" w:hAnsi="Wingdings" w:hint="default"/>
+        <w:sz w:val="20"/>
+      </w:rPr>
+    </w:lvl>
+    <w:lvl w:ilvl="4" w:tentative="1">
+      <w:start w:val="1"/>
+      <w:numFmt w:val="bullet"/>
+      <w:lvlText w:val=""/>
+      <w:lvlJc w:val="left"/>
+      <w:pPr>
+        <w:tabs>
+          <w:tab w:val="num" w:pos="3600"/>
+        </w:tabs>
+        <w:ind w:left="3600" w:hanging="360"/>
+      </w:pPr>
+      <w:rPr>
+        <w:rFonts w:ascii="Wingdings" w:hAnsi="Wingdings" w:hint="default"/>
+        <w:sz w:val="20"/>
+      </w:rPr>
+    </w:lvl>
+    <w:lvl w:ilvl="5" w:tentative="1">
+      <w:start w:val="1"/>
+      <w:numFmt w:val="bullet"/>
+      <w:lvlText w:val=""/>
+      <w:lvlJc w:val="left"/>
+      <w:pPr>
+        <w:tabs>
+          <w:tab w:val="num" w:pos="4320"/>
+        </w:tabs>
+        <w:ind w:left="4320" w:hanging="360"/>
+      </w:pPr>
+      <w:rPr>
+        <w:rFonts w:ascii="Wingdings" w:hAnsi="Wingdings" w:hint="default"/>
+        <w:sz w:val="20"/>
+      </w:rPr>
+    </w:lvl>
+    <w:lvl w:ilvl="6" w:tentative="1">
+      <w:start w:val="1"/>
+      <w:numFmt w:val="bullet"/>
+      <w:lvlText w:val=""/>
+      <w:lvlJc w:val="left"/>
+      <w:pPr>
+        <w:tabs>
+          <w:tab w:val="num" w:pos="5040"/>
+        </w:tabs>
+        <w:ind w:left="5040" w:hanging="360"/>
+      </w:pPr>
+      <w:rPr>
+        <w:rFonts w:ascii="Wingdings" w:hAnsi="Wingdings" w:hint="default"/>
+        <w:sz w:val="20"/>
+      </w:rPr>
+    </w:lvl>
+    <w:lvl w:ilvl="7" w:tentative="1">
+      <w:start w:val="1"/>
+      <w:numFmt w:val="bullet"/>
+      <w:lvlText w:val=""/>
+      <w:lvlJc w:val="left"/>
+      <w:pPr>
+        <w:tabs>
+          <w:tab w:val="num" w:pos="5760"/>
+        </w:tabs>
+        <w:ind w:left="5760" w:hanging="360"/>
+      </w:pPr>
+      <w:rPr>
+        <w:rFonts w:ascii="Wingdings" w:hAnsi="Wingdings" w:hint="default"/>
+        <w:sz w:val="20"/>
+      </w:rPr>
+    </w:lvl>
+    <w:lvl w:ilvl="8" w:tentative="1">
+      <w:start w:val="1"/>
+      <w:numFmt w:val="bullet"/>
+      <w:lvlText w:val=""/>
+      <w:lvlJc w:val="left"/>
+      <w:pPr>
+        <w:tabs>
+          <w:tab w:val="num" w:pos="6480"/>
+        </w:tabs>
+        <w:ind w:left="6480" w:hanging="360"/>
+      </w:pPr>
+      <w:rPr>
+        <w:rFonts w:ascii="Wingdings" w:hAnsi="Wingdings" w:hint="default"/>
+        <w:sz w:val="20"/>
+      </w:rPr>
+    </w:lvl>
+  </w:abstractNum>
+  <w:abstractNum w:abstractNumId="11" w15:restartNumberingAfterBreak="0">
     <w:nsid w:val="66174325"/>
     <w:multiLevelType w:val="multilevel"/>
     <w:tmpl w:val="40DA46F2"/>
@@ -4652,7 +6604,120 @@
       </w:pPr>
     </w:lvl>
   </w:abstractNum>
-  <w:abstractNum w:abstractNumId="4" w15:restartNumberingAfterBreak="0">
+  <w:abstractNum w:abstractNumId="12" w15:restartNumberingAfterBreak="0">
+    <w:nsid w:val="66BC0172"/>
+    <w:multiLevelType w:val="multilevel"/>
+    <w:tmpl w:val="424024BA"/>
+    <w:lvl w:ilvl="0">
+      <w:start w:val="1"/>
+      <w:numFmt w:val="decimal"/>
+      <w:lvlText w:val="%1."/>
+      <w:lvlJc w:val="left"/>
+      <w:pPr>
+        <w:tabs>
+          <w:tab w:val="num" w:pos="720"/>
+        </w:tabs>
+        <w:ind w:left="720" w:hanging="360"/>
+      </w:pPr>
+    </w:lvl>
+    <w:lvl w:ilvl="1" w:tentative="1">
+      <w:start w:val="1"/>
+      <w:numFmt w:val="decimal"/>
+      <w:lvlText w:val="%2."/>
+      <w:lvlJc w:val="left"/>
+      <w:pPr>
+        <w:tabs>
+          <w:tab w:val="num" w:pos="1440"/>
+        </w:tabs>
+        <w:ind w:left="1440" w:hanging="360"/>
+      </w:pPr>
+    </w:lvl>
+    <w:lvl w:ilvl="2" w:tentative="1">
+      <w:start w:val="1"/>
+      <w:numFmt w:val="decimal"/>
+      <w:lvlText w:val="%3."/>
+      <w:lvlJc w:val="left"/>
+      <w:pPr>
+        <w:tabs>
+          <w:tab w:val="num" w:pos="2160"/>
+        </w:tabs>
+        <w:ind w:left="2160" w:hanging="360"/>
+      </w:pPr>
+    </w:lvl>
+    <w:lvl w:ilvl="3" w:tentative="1">
+      <w:start w:val="1"/>
+      <w:numFmt w:val="decimal"/>
+      <w:lvlText w:val="%4."/>
+      <w:lvlJc w:val="left"/>
+      <w:pPr>
+        <w:tabs>
+          <w:tab w:val="num" w:pos="2880"/>
+        </w:tabs>
+        <w:ind w:left="2880" w:hanging="360"/>
+      </w:pPr>
+    </w:lvl>
+    <w:lvl w:ilvl="4" w:tentative="1">
+      <w:start w:val="1"/>
+      <w:numFmt w:val="decimal"/>
+      <w:lvlText w:val="%5."/>
+      <w:lvlJc w:val="left"/>
+      <w:pPr>
+        <w:tabs>
+          <w:tab w:val="num" w:pos="3600"/>
+        </w:tabs>
+        <w:ind w:left="3600" w:hanging="360"/>
+      </w:pPr>
+    </w:lvl>
+    <w:lvl w:ilvl="5" w:tentative="1">
+      <w:start w:val="1"/>
+      <w:numFmt w:val="decimal"/>
+      <w:lvlText w:val="%6."/>
+      <w:lvlJc w:val="left"/>
+      <w:pPr>
+        <w:tabs>
+          <w:tab w:val="num" w:pos="4320"/>
+        </w:tabs>
+        <w:ind w:left="4320" w:hanging="360"/>
+      </w:pPr>
+    </w:lvl>
+    <w:lvl w:ilvl="6" w:tentative="1">
+      <w:start w:val="1"/>
+      <w:numFmt w:val="decimal"/>
+      <w:lvlText w:val="%7."/>
+      <w:lvlJc w:val="left"/>
+      <w:pPr>
+        <w:tabs>
+          <w:tab w:val="num" w:pos="5040"/>
+        </w:tabs>
+        <w:ind w:left="5040" w:hanging="360"/>
+      </w:pPr>
+    </w:lvl>
+    <w:lvl w:ilvl="7" w:tentative="1">
+      <w:start w:val="1"/>
+      <w:numFmt w:val="decimal"/>
+      <w:lvlText w:val="%8."/>
+      <w:lvlJc w:val="left"/>
+      <w:pPr>
+        <w:tabs>
+          <w:tab w:val="num" w:pos="5760"/>
+        </w:tabs>
+        <w:ind w:left="5760" w:hanging="360"/>
+      </w:pPr>
+    </w:lvl>
+    <w:lvl w:ilvl="8" w:tentative="1">
+      <w:start w:val="1"/>
+      <w:numFmt w:val="decimal"/>
+      <w:lvlText w:val="%9."/>
+      <w:lvlJc w:val="left"/>
+      <w:pPr>
+        <w:tabs>
+          <w:tab w:val="num" w:pos="6480"/>
+        </w:tabs>
+        <w:ind w:left="6480" w:hanging="360"/>
+      </w:pPr>
+    </w:lvl>
+  </w:abstractNum>
+  <w:abstractNum w:abstractNumId="13" w15:restartNumberingAfterBreak="0">
     <w:nsid w:val="68927E9C"/>
     <w:multiLevelType w:val="hybridMultilevel"/>
     <w:tmpl w:val="FF6A3D1E"/>
@@ -4765,7 +6830,156 @@
       </w:rPr>
     </w:lvl>
   </w:abstractNum>
-  <w:abstractNum w:abstractNumId="5" w15:restartNumberingAfterBreak="0">
+  <w:abstractNum w:abstractNumId="14" w15:restartNumberingAfterBreak="0">
+    <w:nsid w:val="6DA77423"/>
+    <w:multiLevelType w:val="multilevel"/>
+    <w:tmpl w:val="45D2D564"/>
+    <w:lvl w:ilvl="0">
+      <w:start w:val="1"/>
+      <w:numFmt w:val="bullet"/>
+      <w:lvlText w:val=""/>
+      <w:lvlJc w:val="left"/>
+      <w:pPr>
+        <w:tabs>
+          <w:tab w:val="num" w:pos="720"/>
+        </w:tabs>
+        <w:ind w:left="720" w:hanging="360"/>
+      </w:pPr>
+      <w:rPr>
+        <w:rFonts w:ascii="Symbol" w:hAnsi="Symbol" w:hint="default"/>
+        <w:sz w:val="20"/>
+      </w:rPr>
+    </w:lvl>
+    <w:lvl w:ilvl="1" w:tentative="1">
+      <w:start w:val="1"/>
+      <w:numFmt w:val="bullet"/>
+      <w:lvlText w:val="o"/>
+      <w:lvlJc w:val="left"/>
+      <w:pPr>
+        <w:tabs>
+          <w:tab w:val="num" w:pos="1440"/>
+        </w:tabs>
+        <w:ind w:left="1440" w:hanging="360"/>
+      </w:pPr>
+      <w:rPr>
+        <w:rFonts w:ascii="Courier New" w:hAnsi="Courier New" w:hint="default"/>
+        <w:sz w:val="20"/>
+      </w:rPr>
+    </w:lvl>
+    <w:lvl w:ilvl="2" w:tentative="1">
+      <w:start w:val="1"/>
+      <w:numFmt w:val="bullet"/>
+      <w:lvlText w:val=""/>
+      <w:lvlJc w:val="left"/>
+      <w:pPr>
+        <w:tabs>
+          <w:tab w:val="num" w:pos="2160"/>
+        </w:tabs>
+        <w:ind w:left="2160" w:hanging="360"/>
+      </w:pPr>
+      <w:rPr>
+        <w:rFonts w:ascii="Wingdings" w:hAnsi="Wingdings" w:hint="default"/>
+        <w:sz w:val="20"/>
+      </w:rPr>
+    </w:lvl>
+    <w:lvl w:ilvl="3" w:tentative="1">
+      <w:start w:val="1"/>
+      <w:numFmt w:val="bullet"/>
+      <w:lvlText w:val=""/>
+      <w:lvlJc w:val="left"/>
+      <w:pPr>
+        <w:tabs>
+          <w:tab w:val="num" w:pos="2880"/>
+        </w:tabs>
+        <w:ind w:left="2880" w:hanging="360"/>
+      </w:pPr>
+      <w:rPr>
+        <w:rFonts w:ascii="Wingdings" w:hAnsi="Wingdings" w:hint="default"/>
+        <w:sz w:val="20"/>
+      </w:rPr>
+    </w:lvl>
+    <w:lvl w:ilvl="4" w:tentative="1">
+      <w:start w:val="1"/>
+      <w:numFmt w:val="bullet"/>
+      <w:lvlText w:val=""/>
+      <w:lvlJc w:val="left"/>
+      <w:pPr>
+        <w:tabs>
+          <w:tab w:val="num" w:pos="3600"/>
+        </w:tabs>
+        <w:ind w:left="3600" w:hanging="360"/>
+      </w:pPr>
+      <w:rPr>
+        <w:rFonts w:ascii="Wingdings" w:hAnsi="Wingdings" w:hint="default"/>
+        <w:sz w:val="20"/>
+      </w:rPr>
+    </w:lvl>
+    <w:lvl w:ilvl="5" w:tentative="1">
+      <w:start w:val="1"/>
+      <w:numFmt w:val="bullet"/>
+      <w:lvlText w:val=""/>
+      <w:lvlJc w:val="left"/>
+      <w:pPr>
+        <w:tabs>
+          <w:tab w:val="num" w:pos="4320"/>
+        </w:tabs>
+        <w:ind w:left="4320" w:hanging="360"/>
+      </w:pPr>
+      <w:rPr>
+        <w:rFonts w:ascii="Wingdings" w:hAnsi="Wingdings" w:hint="default"/>
+        <w:sz w:val="20"/>
+      </w:rPr>
+    </w:lvl>
+    <w:lvl w:ilvl="6" w:tentative="1">
+      <w:start w:val="1"/>
+      <w:numFmt w:val="bullet"/>
+      <w:lvlText w:val=""/>
+      <w:lvlJc w:val="left"/>
+      <w:pPr>
+        <w:tabs>
+          <w:tab w:val="num" w:pos="5040"/>
+        </w:tabs>
+        <w:ind w:left="5040" w:hanging="360"/>
+      </w:pPr>
+      <w:rPr>
+        <w:rFonts w:ascii="Wingdings" w:hAnsi="Wingdings" w:hint="default"/>
+        <w:sz w:val="20"/>
+      </w:rPr>
+    </w:lvl>
+    <w:lvl w:ilvl="7" w:tentative="1">
+      <w:start w:val="1"/>
+      <w:numFmt w:val="bullet"/>
+      <w:lvlText w:val=""/>
+      <w:lvlJc w:val="left"/>
+      <w:pPr>
+        <w:tabs>
+          <w:tab w:val="num" w:pos="5760"/>
+        </w:tabs>
+        <w:ind w:left="5760" w:hanging="360"/>
+      </w:pPr>
+      <w:rPr>
+        <w:rFonts w:ascii="Wingdings" w:hAnsi="Wingdings" w:hint="default"/>
+        <w:sz w:val="20"/>
+      </w:rPr>
+    </w:lvl>
+    <w:lvl w:ilvl="8" w:tentative="1">
+      <w:start w:val="1"/>
+      <w:numFmt w:val="bullet"/>
+      <w:lvlText w:val=""/>
+      <w:lvlJc w:val="left"/>
+      <w:pPr>
+        <w:tabs>
+          <w:tab w:val="num" w:pos="6480"/>
+        </w:tabs>
+        <w:ind w:left="6480" w:hanging="360"/>
+      </w:pPr>
+      <w:rPr>
+        <w:rFonts w:ascii="Wingdings" w:hAnsi="Wingdings" w:hint="default"/>
+        <w:sz w:val="20"/>
+      </w:rPr>
+    </w:lvl>
+  </w:abstractNum>
+  <w:abstractNum w:abstractNumId="15" w15:restartNumberingAfterBreak="0">
     <w:nsid w:val="6DB4659B"/>
     <w:multiLevelType w:val="multilevel"/>
     <w:tmpl w:val="80188AD6"/>
@@ -4882,7 +7096,7 @@
       </w:pPr>
     </w:lvl>
   </w:abstractNum>
-  <w:abstractNum w:abstractNumId="6" w15:restartNumberingAfterBreak="0">
+  <w:abstractNum w:abstractNumId="16" w15:restartNumberingAfterBreak="0">
     <w:nsid w:val="6DFF2195"/>
     <w:multiLevelType w:val="multilevel"/>
     <w:tmpl w:val="22AA3C16"/>
@@ -4995,7 +7209,7 @@
       </w:pPr>
     </w:lvl>
   </w:abstractNum>
-  <w:abstractNum w:abstractNumId="7" w15:restartNumberingAfterBreak="0">
+  <w:abstractNum w:abstractNumId="17" w15:restartNumberingAfterBreak="0">
     <w:nsid w:val="740121EF"/>
     <w:multiLevelType w:val="multilevel"/>
     <w:tmpl w:val="0E5E946C"/>
@@ -5108,7 +7322,7 @@
       </w:pPr>
     </w:lvl>
   </w:abstractNum>
-  <w:abstractNum w:abstractNumId="8" w15:restartNumberingAfterBreak="0">
+  <w:abstractNum w:abstractNumId="18" w15:restartNumberingAfterBreak="0">
     <w:nsid w:val="78A9480E"/>
     <w:multiLevelType w:val="multilevel"/>
     <w:tmpl w:val="F320CCD0"/>
@@ -5226,31 +7440,61 @@
     </w:lvl>
   </w:abstractNum>
   <w:num w:numId="1" w16cid:durableId="1330402863">
+    <w:abstractNumId w:val="7"/>
+  </w:num>
+  <w:num w:numId="2" w16cid:durableId="466238841">
     <w:abstractNumId w:val="1"/>
   </w:num>
-  <w:num w:numId="2" w16cid:durableId="466238841">
+  <w:num w:numId="3" w16cid:durableId="1003047181">
+    <w:abstractNumId w:val="15"/>
+  </w:num>
+  <w:num w:numId="4" w16cid:durableId="1245645673">
+    <w:abstractNumId w:val="16"/>
+  </w:num>
+  <w:num w:numId="5" w16cid:durableId="2042823307">
+    <w:abstractNumId w:val="11"/>
+  </w:num>
+  <w:num w:numId="6" w16cid:durableId="749615338">
+    <w:abstractNumId w:val="17"/>
+  </w:num>
+  <w:num w:numId="7" w16cid:durableId="1565023511">
+    <w:abstractNumId w:val="18"/>
+  </w:num>
+  <w:num w:numId="8" w16cid:durableId="170679014">
+    <w:abstractNumId w:val="13"/>
+  </w:num>
+  <w:num w:numId="9" w16cid:durableId="1530022995">
+    <w:abstractNumId w:val="8"/>
+  </w:num>
+  <w:num w:numId="10" w16cid:durableId="1302881901">
+    <w:abstractNumId w:val="4"/>
+  </w:num>
+  <w:num w:numId="11" w16cid:durableId="536822673">
+    <w:abstractNumId w:val="9"/>
+  </w:num>
+  <w:num w:numId="12" w16cid:durableId="1671710242">
+    <w:abstractNumId w:val="10"/>
+  </w:num>
+  <w:num w:numId="13" w16cid:durableId="951859576">
+    <w:abstractNumId w:val="14"/>
+  </w:num>
+  <w:num w:numId="14" w16cid:durableId="2116976297">
+    <w:abstractNumId w:val="6"/>
+  </w:num>
+  <w:num w:numId="15" w16cid:durableId="2071340743">
     <w:abstractNumId w:val="0"/>
   </w:num>
-  <w:num w:numId="3" w16cid:durableId="1003047181">
+  <w:num w:numId="16" w16cid:durableId="1831553691">
+    <w:abstractNumId w:val="2"/>
+  </w:num>
+  <w:num w:numId="17" w16cid:durableId="1848059663">
+    <w:abstractNumId w:val="12"/>
+  </w:num>
+  <w:num w:numId="18" w16cid:durableId="442573423">
     <w:abstractNumId w:val="5"/>
   </w:num>
-  <w:num w:numId="4" w16cid:durableId="1245645673">
-    <w:abstractNumId w:val="6"/>
-  </w:num>
-  <w:num w:numId="5" w16cid:durableId="2042823307">
+  <w:num w:numId="19" w16cid:durableId="1870871563">
     <w:abstractNumId w:val="3"/>
-  </w:num>
-  <w:num w:numId="6" w16cid:durableId="749615338">
-    <w:abstractNumId w:val="7"/>
-  </w:num>
-  <w:num w:numId="7" w16cid:durableId="1565023511">
-    <w:abstractNumId w:val="8"/>
-  </w:num>
-  <w:num w:numId="8" w16cid:durableId="170679014">
-    <w:abstractNumId w:val="4"/>
-  </w:num>
-  <w:num w:numId="9" w16cid:durableId="1530022995">
-    <w:abstractNumId w:val="2"/>
   </w:num>
 </w:numbering>
 </file>
@@ -5650,7 +7894,6 @@
   <w:style w:type="character" w:default="1" w:styleId="Absatz-Standardschriftart">
     <w:name w:val="Default Paragraph Font"/>
     <w:uiPriority w:val="1"/>
-    <w:semiHidden/>
     <w:unhideWhenUsed/>
   </w:style>
   <w:style w:type="table" w:default="1" w:styleId="NormaleTabelle">

</xml_diff>